<commit_message>
Update Roots of Investing 5-28-19-Last-Draft.docx
</commit_message>
<xml_diff>
--- a/Roots/Roots of Investing 5-28-19-Last-Draft.docx
+++ b/Roots/Roots of Investing 5-28-19-Last-Draft.docx
@@ -8797,19 +8797,46 @@
         <w:jc w:val="both"/>
       </w:pPr>
       <w:r>
-        <w:t xml:space="preserve">This upward trend, as the name implies is characterized by going “up” and it can be shown with a straight line going up as well. This trend </w:t>
+        <w:t>An u</w:t>
+      </w:r>
+      <w:r>
+        <w:t>pward trend, as the name implies is characterized by going “up” and it can be shown with a straight line</w:t>
+      </w:r>
+      <w:r>
+        <w:t xml:space="preserve"> as shown below</w:t>
+      </w:r>
+      <w:r>
+        <w:t xml:space="preserve">. This trend </w:t>
       </w:r>
       <w:r>
         <w:t>tells</w:t>
       </w:r>
       <w:r>
-        <w:t xml:space="preserve"> us how well the company is doing, and how “Steep” the trend is, can tell us how efficient </w:t>
-      </w:r>
-      <w:r>
-        <w:t>the company is</w:t>
-      </w:r>
-      <w:r>
-        <w:t xml:space="preserve"> compared to others. Now we will show </w:t>
+        <w:t xml:space="preserve"> us how well the company is doing</w:t>
+      </w:r>
+      <w:r>
+        <w:t xml:space="preserve"> based on</w:t>
+      </w:r>
+      <w:r>
+        <w:t xml:space="preserve"> how “</w:t>
+      </w:r>
+      <w:r>
+        <w:t>s</w:t>
+      </w:r>
+      <w:r>
+        <w:t xml:space="preserve">teep” the </w:t>
+      </w:r>
+      <w:r>
+        <w:t>line looks</w:t>
+      </w:r>
+      <w:r>
+        <w:t>.</w:t>
+      </w:r>
+      <w:r>
+        <w:t xml:space="preserve"> With this method, it is now possible to make comparisons in between companies by simply looking at those lines.</w:t>
+      </w:r>
+      <w:r>
+        <w:t xml:space="preserve"> Now we will show </w:t>
       </w:r>
       <w:r>
         <w:t>2</w:t>
@@ -8819,17 +8846,38 @@
       </w:r>
       <w:ins w:id="358" w:author="Ricardo... Jacome.." w:date="2019-05-26T12:50:00Z">
         <w:r>
-          <w:t xml:space="preserve"> (a single line that tries to follow the pattern of the stock)</w:t>
+          <w:t xml:space="preserve"> (a single line that tries to follow the pattern</w:t>
+        </w:r>
+        <w:del w:id="359" w:author="Ricardo Jacome" w:date="2019-05-30T21:58:00Z">
+          <w:r>
+            <w:delText xml:space="preserve"> of the stock</w:delText>
+          </w:r>
+        </w:del>
+        <w:r>
+          <w:t>)</w:t>
         </w:r>
       </w:ins>
       <w:r>
         <w:t xml:space="preserve"> in blue </w:t>
       </w:r>
       <w:r>
-        <w:t>to see how steep each one of</w:t>
-      </w:r>
-      <w:r>
-        <w:t xml:space="preserve"> them is.</w:t>
+        <w:t xml:space="preserve">to see how steep </w:t>
+      </w:r>
+      <w:del w:id="360" w:author="Ricardo Jacome" w:date="2019-05-30T21:59:00Z">
+        <w:r>
+          <w:delText>each one of</w:delText>
+        </w:r>
+        <w:r>
+          <w:delText xml:space="preserve"> them is</w:delText>
+        </w:r>
+      </w:del>
+      <w:ins w:id="361" w:author="Ricardo Jacome" w:date="2019-05-30T21:59:00Z">
+        <w:r>
+          <w:t>lines are</w:t>
+        </w:r>
+      </w:ins>
+      <w:r>
+        <w:t>.</w:t>
       </w:r>
     </w:p>
     <w:p>
@@ -9081,13 +9129,21 @@
         <w:t>both</w:t>
       </w:r>
       <w:r>
-        <w:t>. Apple has 34.45% and NVIDIA has 50.13%. Even though this analysis seems simple, you can run through other platforms where information shows too many trends that can be really confusing for the early investors. To show how</w:t>
+        <w:t>. Apple has 34.45% and NVIDIA has 50.13%. Even t</w:t>
+      </w:r>
+      <w:bookmarkStart w:id="362" w:name="_GoBack"/>
+      <w:bookmarkEnd w:id="362"/>
+      <w:r>
+        <w:t>hough this analysis seems simple, you can run through other platforms where information shows too many trends that can be really confusing for the early investors. To show how</w:t>
       </w:r>
       <w:r>
         <w:t xml:space="preserve"> </w:t>
       </w:r>
       <w:r>
         <w:t>complicated this can get, let us see an example from Yahoo Finance that has some indicators</w:t>
+      </w:r>
+      <w:r>
+        <w:t>.</w:t>
       </w:r>
     </w:p>
     <w:p>
@@ -9148,7 +9204,7 @@
       <w:pPr>
         <w:jc w:val="both"/>
         <w:rPr>
-          <w:ins w:id="359" w:author="Ricardo... Jacome.." w:date="2019-05-26T12:52:00Z"/>
+          <w:ins w:id="363" w:author="Ricardo... Jacome.." w:date="2019-05-26T12:52:00Z"/>
         </w:rPr>
       </w:pPr>
       <w:r>
@@ -9157,7 +9213,7 @@
       <w:r>
         <w:t>.</w:t>
       </w:r>
-      <w:ins w:id="360" w:author="Ricardo... Jacome.." w:date="2019-05-26T12:51:00Z">
+      <w:ins w:id="364" w:author="Ricardo... Jacome.." w:date="2019-05-26T12:51:00Z">
         <w:r>
           <w:t xml:space="preserve"> </w:t>
         </w:r>
@@ -9170,7 +9226,7 @@
           <w:t xml:space="preserve"> offers many “charting tools” that again are trying to be used to </w:t>
         </w:r>
       </w:ins>
-      <w:ins w:id="361" w:author="Ricardo... Jacome.." w:date="2019-05-26T12:52:00Z">
+      <w:ins w:id="365" w:author="Ricardo... Jacome.." w:date="2019-05-26T12:52:00Z">
         <w:r>
           <w:t>predict the future but most likely fail.</w:t>
         </w:r>
@@ -9202,11 +9258,20 @@
         </w:numPr>
         <w:jc w:val="both"/>
         <w:rPr>
-          <w:ins w:id="362" w:author="Ricardo... Jacome.." w:date="2019-05-26T12:52:00Z"/>
-        </w:rPr>
-      </w:pPr>
-      <w:r>
-        <w:t>If you are comparing stocks, make sure they are being compared at the same length of time. Just as NVIDIA and Apple were compared earlier with 1 year of stock history, you need to always compare stocks with the same time of previous stock history. If you compare Apple’s history from last month to Microsoft’s history from last year to decide which one is better, you are not doing it right.</w:t>
+          <w:ins w:id="366" w:author="Ricardo... Jacome.." w:date="2019-05-26T12:52:00Z"/>
+        </w:rPr>
+      </w:pPr>
+      <w:r>
+        <w:t xml:space="preserve">If you are comparing stocks, make sure they are being </w:t>
+      </w:r>
+      <w:r>
+        <w:rPr>
+          <w:b/>
+        </w:rPr>
+        <w:t>compared at the same length of time</w:t>
+      </w:r>
+      <w:r>
+        <w:t>. Just as NVIDIA and Apple were compared earlier with 1 year of stock history, you need to always compare stocks with the same time of previous stock history. If you compare Apple’s history from last month to Microsoft’s history from last year to decide which one is better, you are not doing it right.</w:t>
       </w:r>
     </w:p>
     <w:p>
@@ -9218,7 +9283,7 @@
         </w:numPr>
         <w:jc w:val="both"/>
         <w:rPr>
-          <w:del w:id="363" w:author="Ricardo... Jacome.." w:date="2019-05-26T12:54:00Z"/>
+          <w:del w:id="367" w:author="Ricardo... Jacome.." w:date="2019-05-26T12:54:00Z"/>
         </w:rPr>
       </w:pPr>
     </w:p>
@@ -9362,12 +9427,12 @@
       <w:r>
         <w:t xml:space="preserve"> generated 13.88% increase in price. So always remember that even if the company has had a bad day, does not mean that is doing bad</w:t>
       </w:r>
-      <w:ins w:id="364" w:author="Ricardo... Jacome.." w:date="2019-05-26T12:53:00Z">
+      <w:ins w:id="368" w:author="Ricardo... Jacome.." w:date="2019-05-26T12:53:00Z">
         <w:r>
           <w:t xml:space="preserve">. </w:t>
         </w:r>
       </w:ins>
-      <w:del w:id="365" w:author="Ricardo... Jacome.." w:date="2019-05-26T12:53:00Z">
+      <w:del w:id="369" w:author="Ricardo... Jacome.." w:date="2019-05-26T12:53:00Z">
         <w:r>
           <w:delText>.</w:delText>
         </w:r>
@@ -9424,7 +9489,7 @@
       <w:r>
         <w:t xml:space="preserve">The reason why many investors don’t follow these ideas and start selling as soon as they see negative trends is because they want fast money. The reality is that even though is possible to make fast money on the stock market, it is unlikely and hard to achieve. So, the strategies and layouts on this guide serve </w:t>
       </w:r>
-      <w:del w:id="366" w:author="Ricardo... Jacome.." w:date="2019-05-26T12:54:00Z">
+      <w:del w:id="370" w:author="Ricardo... Jacome.." w:date="2019-05-26T12:54:00Z">
         <w:r>
           <w:delText xml:space="preserve">again, </w:delText>
         </w:r>
@@ -9460,28 +9525,28 @@
       <w:pPr>
         <w:pStyle w:val="Heading2"/>
         <w:rPr>
-          <w:del w:id="367" w:author="Ricardo... Jacome.." w:date="2019-05-26T13:21:00Z"/>
-        </w:rPr>
-      </w:pPr>
-      <w:bookmarkStart w:id="368" w:name="_Toc530873166"/>
-      <w:del w:id="369" w:author="Ricardo... Jacome.." w:date="2019-05-26T13:21:00Z">
+          <w:del w:id="371" w:author="Ricardo... Jacome.." w:date="2019-05-26T13:21:00Z"/>
+        </w:rPr>
+      </w:pPr>
+      <w:bookmarkStart w:id="372" w:name="_Toc530873166"/>
+      <w:del w:id="373" w:author="Ricardo... Jacome.." w:date="2019-05-26T13:21:00Z">
         <w:r>
           <w:delText>Downward Trends</w:delText>
         </w:r>
         <w:r>
           <w:delText xml:space="preserve"> or “Bearish” Trends</w:delText>
         </w:r>
-        <w:bookmarkEnd w:id="368"/>
+        <w:bookmarkEnd w:id="372"/>
       </w:del>
     </w:p>
     <w:p>
       <w:pPr>
         <w:jc w:val="both"/>
         <w:rPr>
-          <w:del w:id="370" w:author="Ricardo... Jacome.." w:date="2019-05-26T13:21:00Z"/>
-        </w:rPr>
-      </w:pPr>
-      <w:del w:id="371" w:author="Ricardo... Jacome.." w:date="2019-05-26T13:21:00Z">
+          <w:del w:id="374" w:author="Ricardo... Jacome.." w:date="2019-05-26T13:21:00Z"/>
+        </w:rPr>
+      </w:pPr>
+      <w:del w:id="375" w:author="Ricardo... Jacome.." w:date="2019-05-26T13:21:00Z">
         <w:r>
           <w:rPr>
             <w:b/>
@@ -9507,10 +9572,10 @@
       <w:pPr>
         <w:jc w:val="center"/>
         <w:rPr>
-          <w:del w:id="372" w:author="Ricardo... Jacome.." w:date="2019-05-26T13:21:00Z"/>
-        </w:rPr>
-      </w:pPr>
-      <w:del w:id="373" w:author="Ricardo... Jacome.." w:date="2019-05-26T13:21:00Z">
+          <w:del w:id="376" w:author="Ricardo... Jacome.." w:date="2019-05-26T13:21:00Z"/>
+        </w:rPr>
+      </w:pPr>
+      <w:del w:id="377" w:author="Ricardo... Jacome.." w:date="2019-05-26T13:21:00Z">
         <w:r>
           <w:rPr>
             <w:noProof/>
@@ -9735,10 +9800,10 @@
       <w:pPr>
         <w:jc w:val="center"/>
         <w:rPr>
-          <w:del w:id="374" w:author="Ricardo... Jacome.." w:date="2019-05-26T13:21:00Z"/>
-        </w:rPr>
-      </w:pPr>
-      <w:del w:id="375" w:author="Ricardo... Jacome.." w:date="2019-05-26T13:21:00Z">
+          <w:del w:id="378" w:author="Ricardo... Jacome.." w:date="2019-05-26T13:21:00Z"/>
+        </w:rPr>
+      </w:pPr>
+      <w:del w:id="379" w:author="Ricardo... Jacome.." w:date="2019-05-26T13:21:00Z">
         <w:r>
           <w:delText>Downward Trend Examples</w:delText>
         </w:r>
@@ -9748,10 +9813,10 @@
       <w:pPr>
         <w:jc w:val="both"/>
         <w:rPr>
-          <w:del w:id="376" w:author="Ricardo... Jacome.." w:date="2019-05-26T13:21:00Z"/>
-        </w:rPr>
-      </w:pPr>
-      <w:del w:id="377" w:author="Ricardo... Jacome.." w:date="2019-05-26T13:21:00Z">
+          <w:del w:id="380" w:author="Ricardo... Jacome.." w:date="2019-05-26T13:21:00Z"/>
+        </w:rPr>
+      </w:pPr>
+      <w:del w:id="381" w:author="Ricardo... Jacome.." w:date="2019-05-26T13:21:00Z">
         <w:r>
           <w:delText xml:space="preserve">Some people argue that a downward trend is a sign that indicates that they will go up later. So, they buy the </w:delText>
         </w:r>
@@ -9806,10 +9871,10 @@
       <w:pPr>
         <w:jc w:val="both"/>
         <w:rPr>
-          <w:del w:id="378" w:author="Ricardo... Jacome.." w:date="2019-05-26T13:21:00Z"/>
-        </w:rPr>
-      </w:pPr>
-      <w:del w:id="379" w:author="Ricardo... Jacome.." w:date="2019-05-26T13:21:00Z">
+          <w:del w:id="382" w:author="Ricardo... Jacome.." w:date="2019-05-26T13:21:00Z"/>
+        </w:rPr>
+      </w:pPr>
+      <w:del w:id="383" w:author="Ricardo... Jacome.." w:date="2019-05-26T13:21:00Z">
         <w:r>
           <w:delText xml:space="preserve">This </w:delText>
         </w:r>
@@ -9834,10 +9899,10 @@
       <w:pPr>
         <w:jc w:val="center"/>
         <w:rPr>
-          <w:del w:id="380" w:author="Ricardo... Jacome.." w:date="2019-05-26T13:21:00Z"/>
-        </w:rPr>
-      </w:pPr>
-      <w:del w:id="381" w:author="Ricardo... Jacome.." w:date="2019-05-26T13:21:00Z">
+          <w:del w:id="384" w:author="Ricardo... Jacome.." w:date="2019-05-26T13:21:00Z"/>
+        </w:rPr>
+      </w:pPr>
+      <w:del w:id="385" w:author="Ricardo... Jacome.." w:date="2019-05-26T13:21:00Z">
         <w:r>
           <w:rPr>
             <w:noProof/>
@@ -9931,10 +9996,10 @@
       <w:pPr>
         <w:jc w:val="center"/>
         <w:rPr>
-          <w:del w:id="382" w:author="Ricardo... Jacome.." w:date="2019-05-26T13:21:00Z"/>
-        </w:rPr>
-      </w:pPr>
-      <w:del w:id="383" w:author="Ricardo... Jacome.." w:date="2019-05-26T13:21:00Z">
+          <w:del w:id="386" w:author="Ricardo... Jacome.." w:date="2019-05-26T13:21:00Z"/>
+        </w:rPr>
+      </w:pPr>
+      <w:del w:id="387" w:author="Ricardo... Jacome.." w:date="2019-05-26T13:21:00Z">
         <w:r>
           <w:delText>22</w:delText>
         </w:r>
@@ -9953,10 +10018,10 @@
       <w:pPr>
         <w:jc w:val="both"/>
         <w:rPr>
-          <w:del w:id="384" w:author="Ricardo... Jacome.." w:date="2019-05-26T13:21:00Z"/>
-        </w:rPr>
-      </w:pPr>
-      <w:del w:id="385" w:author="Ricardo... Jacome.." w:date="2019-05-26T13:21:00Z">
+          <w:del w:id="388" w:author="Ricardo... Jacome.." w:date="2019-05-26T13:21:00Z"/>
+        </w:rPr>
+      </w:pPr>
+      <w:del w:id="389" w:author="Ricardo... Jacome.." w:date="2019-05-26T13:21:00Z">
         <w:r>
           <w:delText>If</w:delText>
         </w:r>
@@ -9972,10 +10037,10 @@
       <w:pPr>
         <w:jc w:val="center"/>
         <w:rPr>
-          <w:del w:id="386" w:author="Ricardo... Jacome.." w:date="2019-05-26T13:21:00Z"/>
-        </w:rPr>
-      </w:pPr>
-      <w:del w:id="387" w:author="Ricardo... Jacome.." w:date="2019-05-26T13:21:00Z">
+          <w:del w:id="390" w:author="Ricardo... Jacome.." w:date="2019-05-26T13:21:00Z"/>
+        </w:rPr>
+      </w:pPr>
+      <w:del w:id="391" w:author="Ricardo... Jacome.." w:date="2019-05-26T13:21:00Z">
         <w:r>
           <w:rPr>
             <w:noProof/>
@@ -10062,10 +10127,10 @@
       <w:pPr>
         <w:jc w:val="center"/>
         <w:rPr>
-          <w:del w:id="388" w:author="Ricardo... Jacome.." w:date="2019-05-26T13:21:00Z"/>
-        </w:rPr>
-      </w:pPr>
-      <w:del w:id="389" w:author="Ricardo... Jacome.." w:date="2019-05-26T13:21:00Z">
+          <w:del w:id="392" w:author="Ricardo... Jacome.." w:date="2019-05-26T13:21:00Z"/>
+        </w:rPr>
+      </w:pPr>
+      <w:del w:id="393" w:author="Ricardo... Jacome.." w:date="2019-05-26T13:21:00Z">
         <w:r>
           <w:delText>22</w:delText>
         </w:r>
@@ -10084,10 +10149,10 @@
       <w:pPr>
         <w:jc w:val="both"/>
         <w:rPr>
-          <w:del w:id="390" w:author="Ricardo... Jacome.." w:date="2019-05-26T13:21:00Z"/>
-        </w:rPr>
-      </w:pPr>
-      <w:del w:id="391" w:author="Ricardo... Jacome.." w:date="2019-05-26T13:21:00Z">
+          <w:del w:id="394" w:author="Ricardo... Jacome.." w:date="2019-05-26T13:21:00Z"/>
+        </w:rPr>
+      </w:pPr>
+      <w:del w:id="395" w:author="Ricardo... Jacome.." w:date="2019-05-26T13:21:00Z">
         <w:r>
           <w:delText xml:space="preserve">Some investors way before this point of time would already have sold their stocks and kept their return instead of holding it longer waiting for more return. </w:delText>
         </w:r>
@@ -10135,7 +10200,7 @@
           <w:delText>This behavior of going down and then back up is possible, but is risky, that is why is not recommended for long-term investments.</w:delText>
         </w:r>
       </w:del>
-      <w:del w:id="392" w:author="Ricardo... Jacome.." w:date="2019-05-26T13:07:00Z">
+      <w:del w:id="396" w:author="Ricardo... Jacome.." w:date="2019-05-26T13:07:00Z">
         <w:r>
           <w:delText xml:space="preserve"> </w:delText>
         </w:r>
@@ -10145,10 +10210,10 @@
       <w:pPr>
         <w:jc w:val="both"/>
         <w:rPr>
-          <w:del w:id="393" w:author="Ricardo... Jacome.." w:date="2019-05-26T13:21:00Z"/>
-        </w:rPr>
-      </w:pPr>
-      <w:del w:id="394" w:author="Ricardo... Jacome.." w:date="2019-05-26T13:21:00Z">
+          <w:del w:id="397" w:author="Ricardo... Jacome.." w:date="2019-05-26T13:21:00Z"/>
+        </w:rPr>
+      </w:pPr>
+      <w:del w:id="398" w:author="Ricardo... Jacome.." w:date="2019-05-26T13:21:00Z">
         <w:r>
           <w:rPr>
             <w:b/>
@@ -10160,12 +10225,12 @@
           <w:delText xml:space="preserve"> Whether you are disappointed with loses, whether you are very excited with profits, it is always recommended to be calm and anticipate how things can change</w:delText>
         </w:r>
       </w:del>
-      <w:del w:id="395" w:author="Ricardo... Jacome.." w:date="2019-05-26T13:01:00Z">
+      <w:del w:id="399" w:author="Ricardo... Jacome.." w:date="2019-05-26T13:01:00Z">
         <w:r>
           <w:delText>.</w:delText>
         </w:r>
       </w:del>
-      <w:del w:id="396" w:author="Ricardo... Jacome.." w:date="2019-05-26T13:00:00Z">
+      <w:del w:id="400" w:author="Ricardo... Jacome.." w:date="2019-05-26T13:00:00Z">
         <w:r>
           <w:delText xml:space="preserve"> </w:delText>
         </w:r>
@@ -10175,7 +10240,7 @@
       <w:pPr>
         <w:jc w:val="both"/>
         <w:rPr>
-          <w:del w:id="397" w:author="Ricardo... Jacome.." w:date="2019-05-26T13:21:00Z"/>
+          <w:del w:id="401" w:author="Ricardo... Jacome.." w:date="2019-05-26T13:21:00Z"/>
         </w:rPr>
       </w:pPr>
     </w:p>
@@ -10184,25 +10249,25 @@
         <w:pStyle w:val="Heading2"/>
         <w:jc w:val="both"/>
         <w:rPr>
-          <w:del w:id="398" w:author="Ricardo... Jacome.." w:date="2019-05-26T13:00:00Z"/>
-        </w:rPr>
-      </w:pPr>
-      <w:bookmarkStart w:id="399" w:name="_Toc530873167"/>
-      <w:del w:id="400" w:author="Ricardo... Jacome.." w:date="2019-05-26T13:00:00Z">
+          <w:del w:id="402" w:author="Ricardo... Jacome.." w:date="2019-05-26T13:00:00Z"/>
+        </w:rPr>
+      </w:pPr>
+      <w:bookmarkStart w:id="403" w:name="_Toc530873167"/>
+      <w:del w:id="404" w:author="Ricardo... Jacome.." w:date="2019-05-26T13:00:00Z">
         <w:r>
           <w:delText>Horizontal Trends</w:delText>
         </w:r>
-        <w:bookmarkEnd w:id="399"/>
+        <w:bookmarkEnd w:id="403"/>
       </w:del>
     </w:p>
     <w:p>
       <w:pPr>
         <w:jc w:val="both"/>
         <w:rPr>
-          <w:del w:id="401" w:author="Ricardo... Jacome.." w:date="2019-05-26T13:00:00Z"/>
-        </w:rPr>
-      </w:pPr>
-      <w:del w:id="402" w:author="Ricardo... Jacome.." w:date="2019-05-26T13:00:00Z">
+          <w:del w:id="405" w:author="Ricardo... Jacome.." w:date="2019-05-26T13:00:00Z"/>
+        </w:rPr>
+      </w:pPr>
+      <w:del w:id="406" w:author="Ricardo... Jacome.." w:date="2019-05-26T13:00:00Z">
         <w:r>
           <w:rPr>
             <w:b/>
@@ -10271,10 +10336,10 @@
       <w:pPr>
         <w:jc w:val="center"/>
         <w:rPr>
-          <w:del w:id="403" w:author="Ricardo... Jacome.." w:date="2019-05-26T13:00:00Z"/>
-        </w:rPr>
-      </w:pPr>
-      <w:del w:id="404" w:author="Ricardo... Jacome.." w:date="2019-05-26T13:00:00Z">
+          <w:del w:id="407" w:author="Ricardo... Jacome.." w:date="2019-05-26T13:00:00Z"/>
+        </w:rPr>
+      </w:pPr>
+      <w:del w:id="408" w:author="Ricardo... Jacome.." w:date="2019-05-26T13:00:00Z">
         <w:r>
           <w:rPr>
             <w:noProof/>
@@ -10360,10 +10425,10 @@
     <w:p>
       <w:pPr>
         <w:rPr>
-          <w:del w:id="405" w:author="Ricardo... Jacome.." w:date="2019-05-26T13:00:00Z"/>
-        </w:rPr>
-      </w:pPr>
-      <w:del w:id="406" w:author="Ricardo... Jacome.." w:date="2019-05-26T13:00:00Z">
+          <w:del w:id="409" w:author="Ricardo... Jacome.." w:date="2019-05-26T13:00:00Z"/>
+        </w:rPr>
+      </w:pPr>
+      <w:del w:id="410" w:author="Ricardo... Jacome.." w:date="2019-05-26T13:00:00Z">
         <w:r>
           <w:rPr>
             <w:noProof/>
@@ -10450,10 +10515,10 @@
       <w:pPr>
         <w:jc w:val="center"/>
         <w:rPr>
-          <w:del w:id="407" w:author="Ricardo... Jacome.." w:date="2019-05-26T13:00:00Z"/>
-        </w:rPr>
-      </w:pPr>
-      <w:del w:id="408" w:author="Ricardo... Jacome.." w:date="2019-05-26T13:00:00Z">
+          <w:del w:id="411" w:author="Ricardo... Jacome.." w:date="2019-05-26T13:00:00Z"/>
+        </w:rPr>
+      </w:pPr>
+      <w:del w:id="412" w:author="Ricardo... Jacome.." w:date="2019-05-26T13:00:00Z">
         <w:r>
           <w:delText>Horizontal Trends for Vanguard and Exxon Mobil</w:delText>
         </w:r>
@@ -10466,11 +10531,11 @@
       <w:pPr>
         <w:jc w:val="both"/>
         <w:rPr>
-          <w:del w:id="409" w:author="Ricardo... Jacome.." w:date="2019-05-26T13:00:00Z"/>
+          <w:del w:id="413" w:author="Ricardo... Jacome.." w:date="2019-05-26T13:00:00Z"/>
           <w:rFonts w:eastAsiaTheme="minorEastAsia"/>
         </w:rPr>
       </w:pPr>
-      <w:del w:id="410" w:author="Ricardo... Jacome.." w:date="2019-05-26T13:00:00Z">
+      <w:del w:id="414" w:author="Ricardo... Jacome.." w:date="2019-05-26T13:00:00Z">
         <w:r>
           <w:delText xml:space="preserve">To identify a horizontal trend, we first look at the </w:delText>
         </w:r>
@@ -10552,10 +10617,10 @@
       <w:pPr>
         <w:jc w:val="center"/>
         <w:rPr>
-          <w:del w:id="411" w:author="Ricardo... Jacome.." w:date="2019-05-26T13:00:00Z"/>
-        </w:rPr>
-      </w:pPr>
-      <w:del w:id="412" w:author="Ricardo... Jacome.." w:date="2019-05-26T13:00:00Z">
+          <w:del w:id="415" w:author="Ricardo... Jacome.." w:date="2019-05-26T13:00:00Z"/>
+        </w:rPr>
+      </w:pPr>
+      <w:del w:id="416" w:author="Ricardo... Jacome.." w:date="2019-05-26T13:00:00Z">
         <w:r>
           <w:rPr>
             <w:noProof/>
@@ -10645,10 +10710,10 @@
       <w:pPr>
         <w:jc w:val="center"/>
         <w:rPr>
-          <w:del w:id="413" w:author="Ricardo... Jacome.." w:date="2019-05-26T13:00:00Z"/>
-        </w:rPr>
-      </w:pPr>
-      <w:del w:id="414" w:author="Ricardo... Jacome.." w:date="2019-05-26T13:00:00Z">
+          <w:del w:id="417" w:author="Ricardo... Jacome.." w:date="2019-05-26T13:00:00Z"/>
+        </w:rPr>
+      </w:pPr>
+      <w:del w:id="418" w:author="Ricardo... Jacome.." w:date="2019-05-26T13:00:00Z">
         <w:r>
           <w:delText>Horizontal Trends for Vanguard and Exxon Mobil</w:delText>
         </w:r>
@@ -10658,10 +10723,10 @@
       <w:pPr>
         <w:jc w:val="both"/>
         <w:rPr>
-          <w:del w:id="415" w:author="Ricardo... Jacome.." w:date="2019-05-26T13:00:00Z"/>
-        </w:rPr>
-      </w:pPr>
-      <w:del w:id="416" w:author="Ricardo... Jacome.." w:date="2019-05-26T13:00:00Z">
+          <w:del w:id="419" w:author="Ricardo... Jacome.." w:date="2019-05-26T13:00:00Z"/>
+        </w:rPr>
+      </w:pPr>
+      <w:del w:id="420" w:author="Ricardo... Jacome.." w:date="2019-05-26T13:00:00Z">
         <w:r>
           <w:delText xml:space="preserve">If we look at both graphs now, it is noticeable how Vanguard has had an upward trend for 5 years and a horizontal for about 1 year. In the other hand, Exxon still shows a horizontal trend. Given this information, both seem to be an example of an investment that will give low-risk returns, but Vanguard would show a higher rate than Exxon on the long-term investments. Note how this analysis worked for both an ETF and a Stock. </w:delText>
         </w:r>
@@ -10671,23 +10736,23 @@
       <w:pPr>
         <w:jc w:val="both"/>
         <w:rPr>
-          <w:del w:id="417" w:author="Ricardo... Jacome.." w:date="2019-05-26T13:21:00Z"/>
-        </w:rPr>
-      </w:pPr>
-    </w:p>
-    <w:p>
-      <w:pPr>
-        <w:jc w:val="both"/>
-        <w:rPr>
-          <w:del w:id="418" w:author="Ricardo... Jacome.." w:date="2019-05-26T13:21:00Z"/>
-        </w:rPr>
-      </w:pPr>
-    </w:p>
-    <w:p>
-      <w:pPr>
-        <w:jc w:val="both"/>
-        <w:rPr>
-          <w:del w:id="419" w:author="Ricardo... Jacome.." w:date="2019-05-26T13:21:00Z"/>
+          <w:del w:id="421" w:author="Ricardo... Jacome.." w:date="2019-05-26T13:21:00Z"/>
+        </w:rPr>
+      </w:pPr>
+    </w:p>
+    <w:p>
+      <w:pPr>
+        <w:jc w:val="both"/>
+        <w:rPr>
+          <w:del w:id="422" w:author="Ricardo... Jacome.." w:date="2019-05-26T13:21:00Z"/>
+        </w:rPr>
+      </w:pPr>
+    </w:p>
+    <w:p>
+      <w:pPr>
+        <w:jc w:val="both"/>
+        <w:rPr>
+          <w:del w:id="423" w:author="Ricardo... Jacome.." w:date="2019-05-26T13:21:00Z"/>
         </w:rPr>
       </w:pPr>
     </w:p>
@@ -10695,11 +10760,11 @@
       <w:pPr>
         <w:pStyle w:val="Heading2"/>
         <w:rPr>
-          <w:ins w:id="420" w:author="Ricardo... Jacome.." w:date="2019-05-26T13:21:00Z"/>
-        </w:rPr>
-      </w:pPr>
-      <w:bookmarkStart w:id="421" w:name="_Toc530873168"/>
-      <w:ins w:id="422" w:author="Ricardo... Jacome.." w:date="2019-05-26T13:21:00Z">
+          <w:ins w:id="424" w:author="Ricardo... Jacome.." w:date="2019-05-26T13:21:00Z"/>
+        </w:rPr>
+      </w:pPr>
+      <w:bookmarkStart w:id="425" w:name="_Toc530873168"/>
+      <w:ins w:id="426" w:author="Ricardo... Jacome.." w:date="2019-05-26T13:21:00Z">
         <w:r>
           <w:t>Downward Trends or “Bearish” Trends</w:t>
         </w:r>
@@ -10709,10 +10774,10 @@
       <w:pPr>
         <w:jc w:val="both"/>
         <w:rPr>
-          <w:ins w:id="423" w:author="Ricardo... Jacome.." w:date="2019-05-26T13:21:00Z"/>
-        </w:rPr>
-      </w:pPr>
-      <w:ins w:id="424" w:author="Ricardo... Jacome.." w:date="2019-05-26T13:21:00Z">
+          <w:ins w:id="427" w:author="Ricardo... Jacome.." w:date="2019-05-26T13:21:00Z"/>
+        </w:rPr>
+      </w:pPr>
+      <w:ins w:id="428" w:author="Ricardo... Jacome.." w:date="2019-05-26T13:21:00Z">
         <w:r>
           <w:rPr>
             <w:b/>
@@ -10735,10 +10800,10 @@
       <w:pPr>
         <w:jc w:val="center"/>
         <w:rPr>
-          <w:ins w:id="425" w:author="Ricardo... Jacome.." w:date="2019-05-26T13:21:00Z"/>
-        </w:rPr>
-      </w:pPr>
-      <w:ins w:id="426" w:author="Ricardo... Jacome.." w:date="2019-05-26T13:21:00Z">
+          <w:ins w:id="429" w:author="Ricardo... Jacome.." w:date="2019-05-26T13:21:00Z"/>
+        </w:rPr>
+      </w:pPr>
+      <w:ins w:id="430" w:author="Ricardo... Jacome.." w:date="2019-05-26T13:21:00Z">
         <w:r>
           <w:rPr>
             <w:noProof/>
@@ -10963,10 +11028,10 @@
       <w:pPr>
         <w:jc w:val="center"/>
         <w:rPr>
-          <w:ins w:id="427" w:author="Ricardo... Jacome.." w:date="2019-05-26T13:21:00Z"/>
-        </w:rPr>
-      </w:pPr>
-      <w:ins w:id="428" w:author="Ricardo... Jacome.." w:date="2019-05-26T13:21:00Z">
+          <w:ins w:id="431" w:author="Ricardo... Jacome.." w:date="2019-05-26T13:21:00Z"/>
+        </w:rPr>
+      </w:pPr>
+      <w:ins w:id="432" w:author="Ricardo... Jacome.." w:date="2019-05-26T13:21:00Z">
         <w:r>
           <w:t>Downward Trend Examples</w:t>
         </w:r>
@@ -10976,10 +11041,10 @@
       <w:pPr>
         <w:jc w:val="both"/>
         <w:rPr>
-          <w:ins w:id="429" w:author="Ricardo... Jacome.." w:date="2019-05-26T13:21:00Z"/>
-        </w:rPr>
-      </w:pPr>
-      <w:ins w:id="430" w:author="Ricardo... Jacome.." w:date="2019-05-26T13:21:00Z">
+          <w:ins w:id="433" w:author="Ricardo... Jacome.." w:date="2019-05-26T13:21:00Z"/>
+        </w:rPr>
+      </w:pPr>
+      <w:ins w:id="434" w:author="Ricardo... Jacome.." w:date="2019-05-26T13:21:00Z">
         <w:r>
           <w:t xml:space="preserve">Some people argue that a downward trend is a sign that indicates that they will go up later. So, they buy the stock when price is decreasing, trying to find the exact time when it will start going up again. Some others argue that if the price once had a certain value, it must go back to that value eventually. </w:t>
         </w:r>
@@ -11017,10 +11082,10 @@
       <w:pPr>
         <w:jc w:val="both"/>
         <w:rPr>
-          <w:ins w:id="431" w:author="Ricardo... Jacome.." w:date="2019-05-26T13:21:00Z"/>
-        </w:rPr>
-      </w:pPr>
-      <w:ins w:id="432" w:author="Ricardo... Jacome.." w:date="2019-05-26T13:21:00Z">
+          <w:ins w:id="435" w:author="Ricardo... Jacome.." w:date="2019-05-26T13:21:00Z"/>
+        </w:rPr>
+      </w:pPr>
+      <w:ins w:id="436" w:author="Ricardo... Jacome.." w:date="2019-05-26T13:21:00Z">
         <w:r>
           <w:t>This obstinate behavior is true for either long-term or short-term investments. An example is given for 22</w:t>
         </w:r>
@@ -11039,10 +11104,10 @@
       <w:pPr>
         <w:jc w:val="center"/>
         <w:rPr>
-          <w:ins w:id="433" w:author="Ricardo... Jacome.." w:date="2019-05-26T13:21:00Z"/>
-        </w:rPr>
-      </w:pPr>
-      <w:ins w:id="434" w:author="Ricardo... Jacome.." w:date="2019-05-26T13:21:00Z">
+          <w:ins w:id="437" w:author="Ricardo... Jacome.." w:date="2019-05-26T13:21:00Z"/>
+        </w:rPr>
+      </w:pPr>
+      <w:ins w:id="438" w:author="Ricardo... Jacome.." w:date="2019-05-26T13:21:00Z">
         <w:r>
           <w:rPr>
             <w:noProof/>
@@ -11136,10 +11201,10 @@
       <w:pPr>
         <w:jc w:val="center"/>
         <w:rPr>
-          <w:ins w:id="435" w:author="Ricardo... Jacome.." w:date="2019-05-26T13:21:00Z"/>
-        </w:rPr>
-      </w:pPr>
-      <w:ins w:id="436" w:author="Ricardo... Jacome.." w:date="2019-05-26T13:21:00Z">
+          <w:ins w:id="439" w:author="Ricardo... Jacome.." w:date="2019-05-26T13:21:00Z"/>
+        </w:rPr>
+      </w:pPr>
+      <w:ins w:id="440" w:author="Ricardo... Jacome.." w:date="2019-05-26T13:21:00Z">
         <w:r>
           <w:t>22</w:t>
         </w:r>
@@ -11158,10 +11223,10 @@
       <w:pPr>
         <w:jc w:val="both"/>
         <w:rPr>
-          <w:ins w:id="437" w:author="Ricardo... Jacome.." w:date="2019-05-26T13:21:00Z"/>
-        </w:rPr>
-      </w:pPr>
-      <w:ins w:id="438" w:author="Ricardo... Jacome.." w:date="2019-05-26T13:21:00Z">
+          <w:ins w:id="441" w:author="Ricardo... Jacome.." w:date="2019-05-26T13:21:00Z"/>
+        </w:rPr>
+      </w:pPr>
+      <w:ins w:id="442" w:author="Ricardo... Jacome.." w:date="2019-05-26T13:21:00Z">
         <w:r>
           <w:t xml:space="preserve">If you bought stock in 2013, the value of it was about 1 dollar. After 4 months in 2014, the value of the stock grew 5 times of what it originally was. During this </w:t>
         </w:r>
@@ -11179,10 +11244,10 @@
       <w:pPr>
         <w:jc w:val="center"/>
         <w:rPr>
-          <w:ins w:id="439" w:author="Ricardo... Jacome.." w:date="2019-05-26T13:21:00Z"/>
-        </w:rPr>
-      </w:pPr>
-      <w:ins w:id="440" w:author="Ricardo... Jacome.." w:date="2019-05-26T13:21:00Z">
+          <w:ins w:id="443" w:author="Ricardo... Jacome.." w:date="2019-05-26T13:21:00Z"/>
+        </w:rPr>
+      </w:pPr>
+      <w:ins w:id="444" w:author="Ricardo... Jacome.." w:date="2019-05-26T13:21:00Z">
         <w:r>
           <w:rPr>
             <w:noProof/>
@@ -11270,10 +11335,10 @@
       <w:pPr>
         <w:jc w:val="center"/>
         <w:rPr>
-          <w:ins w:id="441" w:author="Ricardo... Jacome.." w:date="2019-05-26T13:21:00Z"/>
-        </w:rPr>
-      </w:pPr>
-      <w:ins w:id="442" w:author="Ricardo... Jacome.." w:date="2019-05-26T13:21:00Z">
+          <w:ins w:id="445" w:author="Ricardo... Jacome.." w:date="2019-05-26T13:21:00Z"/>
+        </w:rPr>
+      </w:pPr>
+      <w:ins w:id="446" w:author="Ricardo... Jacome.." w:date="2019-05-26T13:21:00Z">
         <w:r>
           <w:t>22</w:t>
         </w:r>
@@ -11292,10 +11357,10 @@
       <w:pPr>
         <w:jc w:val="both"/>
         <w:rPr>
-          <w:ins w:id="443" w:author="Ricardo... Jacome.." w:date="2019-05-26T13:21:00Z"/>
-        </w:rPr>
-      </w:pPr>
-      <w:ins w:id="444" w:author="Ricardo... Jacome.." w:date="2019-05-26T13:21:00Z">
+          <w:ins w:id="447" w:author="Ricardo... Jacome.." w:date="2019-05-26T13:21:00Z"/>
+        </w:rPr>
+      </w:pPr>
+      <w:ins w:id="448" w:author="Ricardo... Jacome.." w:date="2019-05-26T13:21:00Z">
         <w:r>
           <w:t xml:space="preserve">Some investors way before this point of time would already have sold their stocks and kept their return instead of holding it longer waiting for more return. </w:t>
         </w:r>
@@ -11342,10 +11407,10 @@
       <w:pPr>
         <w:jc w:val="both"/>
         <w:rPr>
-          <w:ins w:id="445" w:author="Ricardo... Jacome.." w:date="2019-05-26T13:21:00Z"/>
-        </w:rPr>
-      </w:pPr>
-      <w:ins w:id="446" w:author="Ricardo... Jacome.." w:date="2019-05-26T13:21:00Z">
+          <w:ins w:id="449" w:author="Ricardo... Jacome.." w:date="2019-05-26T13:21:00Z"/>
+        </w:rPr>
+      </w:pPr>
+      <w:ins w:id="450" w:author="Ricardo... Jacome.." w:date="2019-05-26T13:21:00Z">
         <w:r>
           <w:t xml:space="preserve">How could you have avoided this emotional roller coaster? Simply by looking at the long-term performance of the stock. The company back in 2013 did not have a long history of performance, and that short performance was negative. With that in mind, the company </w:t>
         </w:r>
@@ -11364,10 +11429,10 @@
       <w:pPr>
         <w:jc w:val="both"/>
         <w:rPr>
-          <w:ins w:id="447" w:author="Ricardo... Jacome.." w:date="2019-05-26T13:26:00Z"/>
-        </w:rPr>
-      </w:pPr>
-      <w:ins w:id="448" w:author="Ricardo... Jacome.." w:date="2019-05-26T13:21:00Z">
+          <w:ins w:id="451" w:author="Ricardo... Jacome.." w:date="2019-05-26T13:26:00Z"/>
+        </w:rPr>
+      </w:pPr>
+      <w:ins w:id="452" w:author="Ricardo... Jacome.." w:date="2019-05-26T13:21:00Z">
         <w:r>
           <w:rPr>
             <w:b/>
@@ -11380,12 +11445,12 @@
           <w:t xml:space="preserve"> Whether you are disappointed with loses, whether you are very excited with profits, it is always recommended to be calm and anticipate how things can change. Now, with all these in mind I invite you to the </w:t>
         </w:r>
       </w:ins>
-      <w:ins w:id="449" w:author="Ricardo... Jacome.." w:date="2019-05-26T13:24:00Z">
+      <w:ins w:id="453" w:author="Ricardo... Jacome.." w:date="2019-05-26T13:24:00Z">
         <w:r>
           <w:t>mindset</w:t>
         </w:r>
       </w:ins>
-      <w:ins w:id="450" w:author="Ricardo... Jacome.." w:date="2019-05-26T13:21:00Z">
+      <w:ins w:id="454" w:author="Ricardo... Jacome.." w:date="2019-05-26T13:21:00Z">
         <w:r>
           <w:t xml:space="preserve"> section.</w:t>
         </w:r>
@@ -11395,17 +11460,17 @@
       <w:pPr>
         <w:jc w:val="both"/>
         <w:rPr>
-          <w:ins w:id="451" w:author="Ricardo... Jacome.." w:date="2019-05-26T13:24:00Z"/>
+          <w:ins w:id="455" w:author="Ricardo... Jacome.." w:date="2019-05-26T13:24:00Z"/>
           <w:sz w:val="36"/>
           <w:szCs w:val="36"/>
-          <w:rPrChange w:id="452" w:author="Ricardo... Jacome.." w:date="2019-05-26T13:26:00Z">
-            <w:rPr>
-              <w:ins w:id="453" w:author="Ricardo... Jacome.." w:date="2019-05-26T13:24:00Z"/>
+          <w:rPrChange w:id="456" w:author="Ricardo... Jacome.." w:date="2019-05-26T13:26:00Z">
+            <w:rPr>
+              <w:ins w:id="457" w:author="Ricardo... Jacome.." w:date="2019-05-26T13:24:00Z"/>
             </w:rPr>
           </w:rPrChange>
         </w:rPr>
       </w:pPr>
-      <w:ins w:id="454" w:author="Ricardo... Jacome.." w:date="2019-05-26T13:26:00Z">
+      <w:ins w:id="458" w:author="Ricardo... Jacome.." w:date="2019-05-26T13:26:00Z">
         <w:r>
           <w:rPr>
             <w:sz w:val="36"/>
@@ -11417,7 +11482,7 @@
           <w:rPr>
             <w:sz w:val="36"/>
             <w:szCs w:val="36"/>
-            <w:rPrChange w:id="455" w:author="Ricardo... Jacome.." w:date="2019-05-26T13:26:00Z">
+            <w:rPrChange w:id="459" w:author="Ricardo... Jacome.." w:date="2019-05-26T13:26:00Z">
               <w:rPr/>
             </w:rPrChange>
           </w:rPr>
@@ -11436,30 +11501,30 @@
       <w:pPr>
         <w:jc w:val="both"/>
         <w:rPr>
-          <w:ins w:id="456" w:author="Ricardo... Jacome.." w:date="2019-05-26T13:27:00Z"/>
-        </w:rPr>
-        <w:pPrChange w:id="457" w:author="Ricardo... Jacome.." w:date="2019-05-26T13:27:00Z">
+          <w:ins w:id="460" w:author="Ricardo... Jacome.." w:date="2019-05-26T13:27:00Z"/>
+        </w:rPr>
+        <w:pPrChange w:id="461" w:author="Ricardo... Jacome.." w:date="2019-05-26T13:27:00Z">
           <w:pPr>
             <w:pStyle w:val="Heading2"/>
           </w:pPr>
         </w:pPrChange>
       </w:pPr>
-      <w:ins w:id="458" w:author="Ricardo... Jacome.." w:date="2019-05-26T13:24:00Z">
+      <w:ins w:id="462" w:author="Ricardo... Jacome.." w:date="2019-05-26T13:24:00Z">
         <w:r>
           <w:t xml:space="preserve">For much as I don’t support short-term strategies, it is important to know they exists. </w:t>
         </w:r>
       </w:ins>
-      <w:ins w:id="459" w:author="Ricardo... Jacome.." w:date="2019-05-26T13:25:00Z">
+      <w:ins w:id="463" w:author="Ricardo... Jacome.." w:date="2019-05-26T13:25:00Z">
         <w:r>
           <w:t>When you research for information abo</w:t>
         </w:r>
       </w:ins>
-      <w:ins w:id="460" w:author="Ricardo... Jacome.." w:date="2019-05-26T13:26:00Z">
+      <w:ins w:id="464" w:author="Ricardo... Jacome.." w:date="2019-05-26T13:26:00Z">
         <w:r>
           <w:t>ut stocks, you will find words and definitions that are common among investors who use these “trading techniques”. Often coming from charting ideas</w:t>
         </w:r>
       </w:ins>
-      <w:ins w:id="461" w:author="Ricardo... Jacome.." w:date="2019-05-26T13:27:00Z">
+      <w:ins w:id="465" w:author="Ricardo... Jacome.." w:date="2019-05-26T13:27:00Z">
         <w:r>
           <w:t>, investors make claims about the future performance of many companies. Some examples include:</w:t>
         </w:r>
@@ -11469,10 +11534,10 @@
       <w:pPr>
         <w:jc w:val="both"/>
         <w:rPr>
-          <w:ins w:id="462" w:author="Ricardo... Jacome.." w:date="2019-05-26T13:27:00Z"/>
-        </w:rPr>
-      </w:pPr>
-      <w:ins w:id="463" w:author="Ricardo... Jacome.." w:date="2019-05-26T13:27:00Z">
+          <w:ins w:id="466" w:author="Ricardo... Jacome.." w:date="2019-05-26T13:27:00Z"/>
+        </w:rPr>
+      </w:pPr>
+      <w:ins w:id="467" w:author="Ricardo... Jacome.." w:date="2019-05-26T13:27:00Z">
         <w:r>
           <w:rPr>
             <w:b/>
@@ -11488,10 +11553,10 @@
       <w:pPr>
         <w:jc w:val="both"/>
         <w:rPr>
-          <w:ins w:id="464" w:author="Ricardo... Jacome.." w:date="2019-05-26T13:27:00Z"/>
-        </w:rPr>
-      </w:pPr>
-      <w:ins w:id="465" w:author="Ricardo... Jacome.." w:date="2019-05-26T13:27:00Z">
+          <w:ins w:id="468" w:author="Ricardo... Jacome.." w:date="2019-05-26T13:27:00Z"/>
+        </w:rPr>
+      </w:pPr>
+      <w:ins w:id="469" w:author="Ricardo... Jacome.." w:date="2019-05-26T13:27:00Z">
         <w:r>
           <w:rPr>
             <w:b/>
@@ -11507,10 +11572,10 @@
       <w:pPr>
         <w:jc w:val="both"/>
         <w:rPr>
-          <w:ins w:id="466" w:author="Ricardo... Jacome.." w:date="2019-05-26T13:27:00Z"/>
-        </w:rPr>
-      </w:pPr>
-      <w:ins w:id="467" w:author="Ricardo... Jacome.." w:date="2019-05-26T13:27:00Z">
+          <w:ins w:id="470" w:author="Ricardo... Jacome.." w:date="2019-05-26T13:27:00Z"/>
+        </w:rPr>
+      </w:pPr>
+      <w:ins w:id="471" w:author="Ricardo... Jacome.." w:date="2019-05-26T13:27:00Z">
         <w:r>
           <w:rPr>
             <w:b/>
@@ -11526,10 +11591,10 @@
       <w:pPr>
         <w:jc w:val="both"/>
         <w:rPr>
-          <w:ins w:id="468" w:author="Ricardo... Jacome.." w:date="2019-05-26T13:27:00Z"/>
-        </w:rPr>
-      </w:pPr>
-      <w:ins w:id="469" w:author="Ricardo... Jacome.." w:date="2019-05-26T13:27:00Z">
+          <w:ins w:id="472" w:author="Ricardo... Jacome.." w:date="2019-05-26T13:27:00Z"/>
+        </w:rPr>
+      </w:pPr>
+      <w:ins w:id="473" w:author="Ricardo... Jacome.." w:date="2019-05-26T13:27:00Z">
         <w:r>
           <w:rPr>
             <w:b/>
@@ -11545,10 +11610,10 @@
       <w:pPr>
         <w:jc w:val="both"/>
         <w:rPr>
-          <w:ins w:id="470" w:author="Ricardo... Jacome.." w:date="2019-05-26T13:27:00Z"/>
-        </w:rPr>
-      </w:pPr>
-      <w:ins w:id="471" w:author="Ricardo... Jacome.." w:date="2019-05-26T13:27:00Z">
+          <w:ins w:id="474" w:author="Ricardo... Jacome.." w:date="2019-05-26T13:27:00Z"/>
+        </w:rPr>
+      </w:pPr>
+      <w:ins w:id="475" w:author="Ricardo... Jacome.." w:date="2019-05-26T13:27:00Z">
         <w:r>
           <w:rPr>
             <w:b/>
@@ -11564,15 +11629,15 @@
       <w:pPr>
         <w:jc w:val="both"/>
         <w:rPr>
-          <w:ins w:id="472" w:author="Ricardo... Jacome.." w:date="2019-05-26T13:27:00Z"/>
-        </w:rPr>
-      </w:pPr>
-      <w:ins w:id="473" w:author="Ricardo... Jacome.." w:date="2019-05-26T13:27:00Z">
+          <w:ins w:id="476" w:author="Ricardo... Jacome.." w:date="2019-05-26T13:27:00Z"/>
+        </w:rPr>
+      </w:pPr>
+      <w:ins w:id="477" w:author="Ricardo... Jacome.." w:date="2019-05-26T13:27:00Z">
         <w:r>
           <w:t>Remember that if you want to use any of these strategies, you need to research in detail for the one you want to focus. This was just an overview of some (but not all) strategies. Some people come up with their own trading style that is different from what exists.</w:t>
         </w:r>
       </w:ins>
-      <w:ins w:id="474" w:author="Ricardo... Jacome.." w:date="2019-05-26T13:28:00Z">
+      <w:ins w:id="478" w:author="Ricardo... Jacome.." w:date="2019-05-26T13:28:00Z">
         <w:r>
           <w:t xml:space="preserve"> </w:t>
         </w:r>
@@ -11580,47 +11645,47 @@
           <w:t xml:space="preserve">When it comes to these trading ideas, I often think </w:t>
         </w:r>
       </w:ins>
-      <w:ins w:id="475" w:author="Ricardo... Jacome.." w:date="2019-05-26T13:29:00Z">
+      <w:ins w:id="479" w:author="Ricardo... Jacome.." w:date="2019-05-26T13:29:00Z">
         <w:r>
           <w:t xml:space="preserve">of “noise”. Which is just something that comes out naturally out of information and is often undesired.  For example, </w:t>
         </w:r>
       </w:ins>
-      <w:ins w:id="476" w:author="Ricardo... Jacome.." w:date="2019-05-26T13:30:00Z">
+      <w:ins w:id="480" w:author="Ricardo... Jacome.." w:date="2019-05-26T13:30:00Z">
         <w:r>
           <w:t>sometimes you will hear a beeping sound when you are turning a radio on (happened mo</w:t>
         </w:r>
       </w:ins>
-      <w:ins w:id="477" w:author="Ricardo... Jacome.." w:date="2019-05-26T13:33:00Z">
+      <w:ins w:id="481" w:author="Ricardo... Jacome.." w:date="2019-05-26T13:33:00Z">
         <w:r>
           <w:t>re o</w:t>
         </w:r>
       </w:ins>
-      <w:ins w:id="478" w:author="Ricardo... Jacome.." w:date="2019-05-26T13:34:00Z">
+      <w:ins w:id="482" w:author="Ricardo... Jacome.." w:date="2019-05-26T13:34:00Z">
         <w:r>
           <w:t xml:space="preserve">ften in old radios), or on vinyl record players (you will hear a static sound while the music is playing). All of those are examples of noisy, but what you wanted to hear is the music coming out from those devices. </w:t>
         </w:r>
       </w:ins>
-      <w:ins w:id="479" w:author="Ricardo... Jacome.." w:date="2019-05-26T13:37:00Z">
+      <w:ins w:id="483" w:author="Ricardo... Jacome.." w:date="2019-05-26T13:37:00Z">
         <w:r>
           <w:t>So,</w:t>
         </w:r>
       </w:ins>
-      <w:ins w:id="480" w:author="Ricardo... Jacome.." w:date="2019-05-26T13:35:00Z">
+      <w:ins w:id="484" w:author="Ricardo... Jacome.." w:date="2019-05-26T13:35:00Z">
         <w:r>
           <w:t xml:space="preserve"> stocks have also this “noise” to them which are the small patterns that are presented in the </w:t>
         </w:r>
       </w:ins>
-      <w:ins w:id="481" w:author="Ricardo... Jacome.." w:date="2019-05-26T13:37:00Z">
+      <w:ins w:id="485" w:author="Ricardo... Jacome.." w:date="2019-05-26T13:37:00Z">
         <w:r>
           <w:t>short-term</w:t>
         </w:r>
       </w:ins>
-      <w:ins w:id="482" w:author="Ricardo... Jacome.." w:date="2019-05-26T13:35:00Z">
+      <w:ins w:id="486" w:author="Ricardo... Jacome.." w:date="2019-05-26T13:35:00Z">
         <w:r>
           <w:t xml:space="preserve"> duration, but it is the long term what you should </w:t>
         </w:r>
       </w:ins>
-      <w:ins w:id="483" w:author="Ricardo... Jacome.." w:date="2019-05-26T13:36:00Z">
+      <w:ins w:id="487" w:author="Ricardo... Jacome.." w:date="2019-05-26T13:36:00Z">
         <w:r>
           <w:t xml:space="preserve">be concerned about. Saying that a spike that occurred during one hour of trading is enough </w:t>
         </w:r>
@@ -11629,27 +11694,27 @@
           <w:t>to predict the behavior for 1 year is like saying that the static you hear from the vinyl record told you wha</w:t>
         </w:r>
       </w:ins>
-      <w:ins w:id="484" w:author="Ricardo... Jacome.." w:date="2019-05-26T13:37:00Z">
+      <w:ins w:id="488" w:author="Ricardo... Jacome.." w:date="2019-05-26T13:37:00Z">
         <w:r>
           <w:t xml:space="preserve">t the song was all about. To end this little </w:t>
         </w:r>
       </w:ins>
-      <w:ins w:id="485" w:author="Ricardo... Jacome.." w:date="2019-05-26T13:38:00Z">
+      <w:ins w:id="489" w:author="Ricardo... Jacome.." w:date="2019-05-26T13:38:00Z">
         <w:r>
           <w:t>warning,</w:t>
         </w:r>
       </w:ins>
-      <w:ins w:id="486" w:author="Ricardo... Jacome.." w:date="2019-05-26T13:37:00Z">
+      <w:ins w:id="490" w:author="Ricardo... Jacome.." w:date="2019-05-26T13:37:00Z">
         <w:r>
           <w:t xml:space="preserve"> I would like to quote Nate Silver: </w:t>
         </w:r>
       </w:ins>
-      <w:bookmarkStart w:id="487" w:name="_Hlk9769174"/>
-      <w:ins w:id="488" w:author="Ricardo... Jacome.." w:date="2019-05-26T13:38:00Z">
+      <w:bookmarkStart w:id="491" w:name="_Hlk9769174"/>
+      <w:ins w:id="492" w:author="Ricardo... Jacome.." w:date="2019-05-26T13:38:00Z">
         <w:r>
           <w:t>“Our brains, wired to detect patterns, are always looking for a signal, when instead we should appreciate how noisy the data is</w:t>
         </w:r>
-        <w:bookmarkEnd w:id="487"/>
+        <w:bookmarkEnd w:id="491"/>
         <w:r>
           <w:t>”.[3]</w:t>
         </w:r>
@@ -11659,10 +11724,10 @@
       <w:pPr>
         <w:jc w:val="both"/>
         <w:rPr>
-          <w:ins w:id="489" w:author="Ricardo... Jacome.." w:date="2019-05-26T13:21:00Z"/>
-        </w:rPr>
-      </w:pPr>
-      <w:ins w:id="490" w:author="Ricardo... Jacome.." w:date="2019-05-26T13:26:00Z">
+          <w:ins w:id="493" w:author="Ricardo... Jacome.." w:date="2019-05-26T13:21:00Z"/>
+        </w:rPr>
+      </w:pPr>
+      <w:ins w:id="494" w:author="Ricardo... Jacome.." w:date="2019-05-26T13:26:00Z">
         <w:r>
           <w:t xml:space="preserve"> </w:t>
         </w:r>
@@ -11672,12 +11737,12 @@
       <w:pPr>
         <w:jc w:val="both"/>
         <w:rPr>
-          <w:ins w:id="491" w:author="Ricardo... Jacome.." w:date="2019-05-26T13:21:00Z"/>
+          <w:ins w:id="495" w:author="Ricardo... Jacome.." w:date="2019-05-26T13:21:00Z"/>
           <w:sz w:val="36"/>
           <w:szCs w:val="36"/>
         </w:rPr>
       </w:pPr>
-      <w:ins w:id="492" w:author="Ricardo... Jacome.." w:date="2019-05-26T13:21:00Z">
+      <w:ins w:id="496" w:author="Ricardo... Jacome.." w:date="2019-05-26T13:21:00Z">
         <w:r>
           <w:rPr>
             <w:sz w:val="36"/>
@@ -11690,15 +11755,15 @@
     <w:p>
       <w:pPr>
         <w:rPr>
-          <w:ins w:id="493" w:author="Ricardo... Jacome.." w:date="2019-05-26T13:21:00Z"/>
-        </w:rPr>
-        <w:pPrChange w:id="494" w:author="Ricardo... Jacome.." w:date="2019-05-26T13:52:00Z">
+          <w:ins w:id="497" w:author="Ricardo... Jacome.." w:date="2019-05-26T13:21:00Z"/>
+        </w:rPr>
+        <w:pPrChange w:id="498" w:author="Ricardo... Jacome.." w:date="2019-05-26T13:52:00Z">
           <w:pPr>
             <w:jc w:val="both"/>
           </w:pPr>
         </w:pPrChange>
       </w:pPr>
-      <w:ins w:id="495" w:author="Ricardo... Jacome.." w:date="2019-05-26T13:21:00Z">
+      <w:ins w:id="499" w:author="Ricardo... Jacome.." w:date="2019-05-26T13:21:00Z">
         <w:r>
           <w:t xml:space="preserve">If the history of at least 5 years of the company is not a positive trend, it will not be a safe investment. It will be a risky investment with the chance of not making money. </w:t>
         </w:r>
@@ -11709,7 +11774,7 @@
           <w:t xml:space="preserve">The shorter the time history you are looking at. The higher the risk you are invoking for your </w:t>
         </w:r>
       </w:ins>
-      <w:ins w:id="496" w:author="Ricardo... Jacome.." w:date="2019-05-26T13:23:00Z">
+      <w:ins w:id="500" w:author="Ricardo... Jacome.." w:date="2019-05-26T13:23:00Z">
         <w:r>
           <w:rPr>
             <w:b/>
@@ -11717,7 +11782,7 @@
           <w:t>decisions</w:t>
         </w:r>
       </w:ins>
-      <w:ins w:id="497" w:author="Ricardo... Jacome.." w:date="2019-05-26T13:21:00Z">
+      <w:ins w:id="501" w:author="Ricardo... Jacome.." w:date="2019-05-26T13:21:00Z">
         <w:r>
           <w:rPr>
             <w:b/>
@@ -11732,12 +11797,12 @@
           <w:t>In essence</w:t>
         </w:r>
       </w:ins>
-      <w:ins w:id="498" w:author="Ricardo... Jacome.." w:date="2019-05-27T21:11:00Z">
+      <w:ins w:id="502" w:author="Ricardo... Jacome.." w:date="2019-05-27T21:11:00Z">
         <w:r>
           <w:t>,</w:t>
         </w:r>
       </w:ins>
-      <w:ins w:id="499" w:author="Ricardo... Jacome.." w:date="2019-05-26T13:21:00Z">
+      <w:ins w:id="503" w:author="Ricardo... Jacome.." w:date="2019-05-26T13:21:00Z">
         <w:r>
           <w:t xml:space="preserve"> that</w:t>
         </w:r>
@@ -11752,7 +11817,7 @@
       <w:pPr>
         <w:jc w:val="both"/>
         <w:rPr>
-          <w:ins w:id="500" w:author="Ricardo... Jacome.." w:date="2019-05-26T13:21:00Z"/>
+          <w:ins w:id="504" w:author="Ricardo... Jacome.." w:date="2019-05-26T13:21:00Z"/>
         </w:rPr>
       </w:pPr>
     </w:p>
@@ -11763,7 +11828,7 @@
       <w:r>
         <w:t>Smaller Time Frame Trends</w:t>
       </w:r>
-      <w:bookmarkEnd w:id="421"/>
+      <w:bookmarkEnd w:id="425"/>
     </w:p>
     <w:p>
       <w:pPr>
@@ -11839,7 +11904,7 @@
       <w:pPr>
         <w:jc w:val="both"/>
         <w:rPr>
-          <w:ins w:id="501" w:author="Ricardo... Jacome.." w:date="2019-05-27T16:40:00Z"/>
+          <w:ins w:id="505" w:author="Ricardo... Jacome.." w:date="2019-05-27T16:40:00Z"/>
         </w:rPr>
       </w:pPr>
       <w:r>
@@ -11859,7 +11924,7 @@
         </w:rPr>
         <w:t>.</w:t>
       </w:r>
-      <w:ins w:id="502" w:author="Ricardo... Jacome.." w:date="2019-05-26T13:01:00Z">
+      <w:ins w:id="506" w:author="Ricardo... Jacome.." w:date="2019-05-26T13:01:00Z">
         <w:r>
           <w:rPr>
             <w:b/>
@@ -11869,7 +11934,7 @@
         </w:r>
       </w:ins>
       <w:proofErr w:type="gramStart"/>
-      <w:ins w:id="503" w:author="Ricardo... Jacome.." w:date="2019-05-26T13:02:00Z">
+      <w:ins w:id="507" w:author="Ricardo... Jacome.." w:date="2019-05-26T13:02:00Z">
         <w:r>
           <w:rPr>
             <w:b/>
@@ -11892,7 +11957,7 @@
           <w:t>Trying to predict smaller time frames is what investment is</w:t>
         </w:r>
       </w:ins>
-      <w:ins w:id="504" w:author="Ricardo... Jacome.." w:date="2019-05-26T13:03:00Z">
+      <w:ins w:id="508" w:author="Ricardo... Jacome.." w:date="2019-05-26T13:03:00Z">
         <w:r>
           <w:rPr>
             <w:u w:val="single"/>
@@ -11908,10 +11973,10 @@
       <w:pPr>
         <w:jc w:val="both"/>
         <w:rPr>
-          <w:ins w:id="505" w:author="Ricardo... Jacome.." w:date="2019-05-27T21:12:00Z"/>
-        </w:rPr>
-      </w:pPr>
-      <w:ins w:id="506" w:author="Ricardo... Jacome.." w:date="2019-05-27T16:41:00Z">
+          <w:ins w:id="509" w:author="Ricardo... Jacome.." w:date="2019-05-27T21:12:00Z"/>
+        </w:rPr>
+      </w:pPr>
+      <w:ins w:id="510" w:author="Ricardo... Jacome.." w:date="2019-05-27T16:41:00Z">
         <w:r>
           <w:t xml:space="preserve">Even though many trading strategies are created from the idea of recognizing patterns that will </w:t>
         </w:r>
@@ -11932,82 +11997,82 @@
           <w:t xml:space="preserve">by solely </w:t>
         </w:r>
       </w:ins>
-      <w:ins w:id="507" w:author="Ricardo... Jacome.." w:date="2019-05-27T16:42:00Z">
+      <w:ins w:id="511" w:author="Ricardo... Jacome.." w:date="2019-05-27T16:42:00Z">
         <w:r>
           <w:t xml:space="preserve">looking at chart movement. Every company has fluctuations in the smaller time frames, and </w:t>
         </w:r>
       </w:ins>
-      <w:ins w:id="508" w:author="Ricardo... Jacome.." w:date="2019-05-27T16:46:00Z">
+      <w:ins w:id="512" w:author="Ricardo... Jacome.." w:date="2019-05-27T16:46:00Z">
         <w:r>
           <w:t>these fluctuations</w:t>
         </w:r>
       </w:ins>
-      <w:ins w:id="509" w:author="Ricardo... Jacome.." w:date="2019-05-27T16:42:00Z">
+      <w:ins w:id="513" w:author="Ricardo... Jacome.." w:date="2019-05-27T16:42:00Z">
         <w:r>
           <w:t xml:space="preserve"> are pretty much </w:t>
         </w:r>
       </w:ins>
-      <w:ins w:id="510" w:author="Ricardo... Jacome.." w:date="2019-05-27T16:43:00Z">
+      <w:ins w:id="514" w:author="Ricardo... Jacome.." w:date="2019-05-27T16:43:00Z">
         <w:r>
           <w:t>unpredictable. Some people might claim to have predicted them, but when asked to predict again, their “methods” will</w:t>
         </w:r>
       </w:ins>
-      <w:ins w:id="511" w:author="Ricardo... Jacome.." w:date="2019-05-27T16:44:00Z">
+      <w:ins w:id="515" w:author="Ricardo... Jacome.." w:date="2019-05-27T16:44:00Z">
         <w:r>
           <w:t xml:space="preserve"> prove </w:t>
         </w:r>
       </w:ins>
-      <w:ins w:id="512" w:author="Ricardo... Jacome.." w:date="2019-05-27T16:43:00Z">
+      <w:ins w:id="516" w:author="Ricardo... Jacome.." w:date="2019-05-27T16:43:00Z">
         <w:r>
           <w:t xml:space="preserve">to be unsuccessful. </w:t>
         </w:r>
       </w:ins>
-      <w:ins w:id="513" w:author="Ricardo... Jacome.." w:date="2019-05-27T16:44:00Z">
+      <w:ins w:id="517" w:author="Ricardo... Jacome.." w:date="2019-05-27T16:44:00Z">
         <w:r>
           <w:t xml:space="preserve">There is an incredible amount of information and books that </w:t>
         </w:r>
       </w:ins>
-      <w:ins w:id="514" w:author="Ricardo... Jacome.." w:date="2019-05-27T16:47:00Z">
+      <w:ins w:id="518" w:author="Ricardo... Jacome.." w:date="2019-05-27T16:47:00Z">
         <w:r>
           <w:t>mention</w:t>
         </w:r>
       </w:ins>
-      <w:ins w:id="515" w:author="Ricardo... Jacome.." w:date="2019-05-27T16:44:00Z">
+      <w:ins w:id="519" w:author="Ricardo... Jacome.." w:date="2019-05-27T16:44:00Z">
         <w:r>
           <w:t xml:space="preserve"> people who claim to have a predictive </w:t>
         </w:r>
       </w:ins>
-      <w:ins w:id="516" w:author="Ricardo... Jacome.." w:date="2019-05-27T16:48:00Z">
+      <w:ins w:id="520" w:author="Ricardo... Jacome.." w:date="2019-05-27T16:48:00Z">
         <w:r>
           <w:t xml:space="preserve">technique and </w:t>
         </w:r>
       </w:ins>
-      <w:ins w:id="517" w:author="Ricardo... Jacome.." w:date="2019-05-27T16:44:00Z">
+      <w:ins w:id="521" w:author="Ricardo... Jacome.." w:date="2019-05-27T16:44:00Z">
         <w:r>
           <w:t>end up failing in the long run</w:t>
         </w:r>
       </w:ins>
-      <w:ins w:id="518" w:author="Ricardo... Jacome.." w:date="2019-05-27T16:48:00Z">
+      <w:ins w:id="522" w:author="Ricardo... Jacome.." w:date="2019-05-27T16:48:00Z">
         <w:r>
           <w:t xml:space="preserve"> [1][2]</w:t>
         </w:r>
       </w:ins>
-      <w:ins w:id="519" w:author="Ricardo... Jacome.." w:date="2019-05-27T16:44:00Z">
+      <w:ins w:id="523" w:author="Ricardo... Jacome.." w:date="2019-05-27T16:44:00Z">
         <w:r>
           <w:t>.</w:t>
         </w:r>
       </w:ins>
-      <w:ins w:id="520" w:author="Ricardo... Jacome.." w:date="2019-05-27T21:11:00Z">
+      <w:ins w:id="524" w:author="Ricardo... Jacome.." w:date="2019-05-27T21:11:00Z">
         <w:r>
           <w:t xml:space="preserve"> Most of these methods include mathematical formulations and </w:t>
         </w:r>
       </w:ins>
-      <w:ins w:id="521" w:author="Ricardo... Jacome.." w:date="2019-05-27T21:12:00Z">
+      <w:ins w:id="525" w:author="Ricardo... Jacome.." w:date="2019-05-27T21:12:00Z">
         <w:r>
           <w:t>terminology for every type of curve movement you can imagine.</w:t>
         </w:r>
       </w:ins>
-      <w:ins w:id="522" w:author="Ricardo... Jacome.." w:date="2019-05-27T16:44:00Z">
+      <w:ins w:id="526" w:author="Ricardo... Jacome.." w:date="2019-05-27T16:44:00Z">
         <w:r>
           <w:t xml:space="preserve"> </w:t>
         </w:r>
@@ -12017,55 +12082,55 @@
       <w:pPr>
         <w:jc w:val="both"/>
         <w:rPr>
-          <w:ins w:id="523" w:author="Ricardo... Jacome.." w:date="2019-05-27T16:48:00Z"/>
-        </w:rPr>
-      </w:pPr>
-      <w:ins w:id="524" w:author="Ricardo... Jacome.." w:date="2019-05-27T21:12:00Z">
+          <w:ins w:id="527" w:author="Ricardo... Jacome.." w:date="2019-05-27T16:48:00Z"/>
+        </w:rPr>
+      </w:pPr>
+      <w:ins w:id="528" w:author="Ricardo... Jacome.." w:date="2019-05-27T21:12:00Z">
         <w:r>
           <w:t>But now, t</w:t>
         </w:r>
       </w:ins>
-      <w:ins w:id="525" w:author="Ricardo... Jacome.." w:date="2019-05-27T16:45:00Z">
+      <w:ins w:id="529" w:author="Ricardo... Jacome.." w:date="2019-05-27T16:45:00Z">
         <w:r>
           <w:t xml:space="preserve">hink about it in terms of coin tossing, it is possible to predict certain </w:t>
         </w:r>
       </w:ins>
-      <w:ins w:id="526" w:author="Ricardo... Jacome.." w:date="2019-05-27T16:46:00Z">
+      <w:ins w:id="530" w:author="Ricardo... Jacome.." w:date="2019-05-27T16:46:00Z">
         <w:r>
           <w:t>number</w:t>
         </w:r>
       </w:ins>
-      <w:ins w:id="527" w:author="Ricardo... Jacome.." w:date="2019-05-27T16:45:00Z">
+      <w:ins w:id="531" w:author="Ricardo... Jacome.." w:date="2019-05-27T16:45:00Z">
         <w:r>
           <w:t xml:space="preserve"> of outcomes (tails or heads), but after </w:t>
         </w:r>
       </w:ins>
-      <w:ins w:id="528" w:author="Ricardo... Jacome.." w:date="2019-05-27T21:12:00Z">
+      <w:ins w:id="532" w:author="Ricardo... Jacome.." w:date="2019-05-27T21:12:00Z">
         <w:r>
           <w:t>several</w:t>
         </w:r>
       </w:ins>
-      <w:ins w:id="529" w:author="Ricardo... Jacome.." w:date="2019-05-27T16:45:00Z">
+      <w:ins w:id="533" w:author="Ricardo... Jacome.." w:date="2019-05-27T16:45:00Z">
         <w:r>
           <w:t xml:space="preserve"> times you will eventually fail. That same logic applies to the prediction of a </w:t>
         </w:r>
       </w:ins>
-      <w:ins w:id="530" w:author="Ricardo... Jacome.." w:date="2019-05-27T16:46:00Z">
+      <w:ins w:id="534" w:author="Ricardo... Jacome.." w:date="2019-05-27T16:46:00Z">
         <w:r>
           <w:rPr>
             <w:u w:val="single"/>
-            <w:rPrChange w:id="531" w:author="Ricardo... Jacome.." w:date="2019-05-27T16:46:00Z">
+            <w:rPrChange w:id="535" w:author="Ricardo... Jacome.." w:date="2019-05-27T16:46:00Z">
               <w:rPr/>
             </w:rPrChange>
           </w:rPr>
           <w:t>small-time</w:t>
         </w:r>
       </w:ins>
-      <w:ins w:id="532" w:author="Ricardo... Jacome.." w:date="2019-05-27T16:45:00Z">
+      <w:ins w:id="536" w:author="Ricardo... Jacome.." w:date="2019-05-27T16:45:00Z">
         <w:r>
           <w:rPr>
             <w:u w:val="single"/>
-            <w:rPrChange w:id="533" w:author="Ricardo... Jacome.." w:date="2019-05-27T16:46:00Z">
+            <w:rPrChange w:id="537" w:author="Ricardo... Jacome.." w:date="2019-05-27T16:46:00Z">
               <w:rPr/>
             </w:rPrChange>
           </w:rPr>
@@ -12075,12 +12140,12 @@
           <w:t xml:space="preserve">, some </w:t>
         </w:r>
       </w:ins>
-      <w:ins w:id="534" w:author="Ricardo... Jacome.." w:date="2019-05-27T16:46:00Z">
+      <w:ins w:id="538" w:author="Ricardo... Jacome.." w:date="2019-05-27T16:46:00Z">
         <w:r>
           <w:t xml:space="preserve">people might get it right sometimes, but not all the time. </w:t>
         </w:r>
       </w:ins>
-      <w:ins w:id="535" w:author="Ricardo... Jacome.." w:date="2019-05-27T16:45:00Z">
+      <w:ins w:id="539" w:author="Ricardo... Jacome.." w:date="2019-05-27T16:45:00Z">
         <w:r>
           <w:t xml:space="preserve"> </w:t>
         </w:r>
@@ -12090,70 +12155,70 @@
       <w:pPr>
         <w:jc w:val="both"/>
         <w:rPr>
-          <w:ins w:id="536" w:author="Ricardo... Jacome.." w:date="2019-05-27T16:54:00Z"/>
-        </w:rPr>
-      </w:pPr>
-      <w:ins w:id="537" w:author="Ricardo... Jacome.." w:date="2019-05-27T16:48:00Z">
+          <w:ins w:id="540" w:author="Ricardo... Jacome.." w:date="2019-05-27T16:54:00Z"/>
+        </w:rPr>
+      </w:pPr>
+      <w:ins w:id="541" w:author="Ricardo... Jacome.." w:date="2019-05-27T16:48:00Z">
         <w:r>
           <w:t>Individuals who favor mathematical approache</w:t>
         </w:r>
       </w:ins>
-      <w:ins w:id="538" w:author="Ricardo... Jacome.." w:date="2019-05-27T16:49:00Z">
+      <w:ins w:id="542" w:author="Ricardo... Jacome.." w:date="2019-05-27T16:49:00Z">
         <w:r>
           <w:t>s (as I am one of them) will oppose the idea of now being able to use mathematical formulas for predictions</w:t>
         </w:r>
       </w:ins>
-      <w:ins w:id="539" w:author="Ricardo... Jacome.." w:date="2019-05-27T16:50:00Z">
+      <w:ins w:id="543" w:author="Ricardo... Jacome.." w:date="2019-05-27T16:50:00Z">
         <w:r>
           <w:t>. B</w:t>
         </w:r>
       </w:ins>
-      <w:ins w:id="540" w:author="Ricardo... Jacome.." w:date="2019-05-27T16:51:00Z">
+      <w:ins w:id="544" w:author="Ricardo... Jacome.." w:date="2019-05-27T16:51:00Z">
         <w:r>
           <w:t>ut we need to grasp that</w:t>
         </w:r>
       </w:ins>
-      <w:ins w:id="541" w:author="Ricardo... Jacome.." w:date="2019-05-27T16:50:00Z">
+      <w:ins w:id="545" w:author="Ricardo... Jacome.." w:date="2019-05-27T16:50:00Z">
         <w:r>
           <w:t xml:space="preserve"> the main problem lies </w:t>
         </w:r>
       </w:ins>
-      <w:ins w:id="542" w:author="Ricardo... Jacome.." w:date="2019-05-27T16:51:00Z">
+      <w:ins w:id="546" w:author="Ricardo... Jacome.." w:date="2019-05-27T16:51:00Z">
         <w:r>
           <w:t>in the data itself. Stoc</w:t>
         </w:r>
       </w:ins>
-      <w:ins w:id="543" w:author="Ricardo... Jacome.." w:date="2019-05-27T16:52:00Z">
+      <w:ins w:id="547" w:author="Ricardo... Jacome.." w:date="2019-05-27T16:52:00Z">
         <w:r>
           <w:t xml:space="preserve">k price history does not have enough parameters to make accurate predictions. </w:t>
         </w:r>
       </w:ins>
-      <w:ins w:id="544" w:author="Ricardo... Jacome.." w:date="2019-05-27T16:53:00Z">
+      <w:ins w:id="548" w:author="Ricardo... Jacome.." w:date="2019-05-27T16:53:00Z">
         <w:r>
           <w:t>Furthermore,</w:t>
         </w:r>
       </w:ins>
-      <w:ins w:id="545" w:author="Ricardo... Jacome.." w:date="2019-05-27T16:52:00Z">
+      <w:ins w:id="549" w:author="Ricardo... Jacome.." w:date="2019-05-27T16:52:00Z">
         <w:r>
           <w:t xml:space="preserve"> we have no way of measuring </w:t>
         </w:r>
       </w:ins>
-      <w:ins w:id="546" w:author="Ricardo... Jacome.." w:date="2019-05-27T16:53:00Z">
+      <w:ins w:id="550" w:author="Ricardo... Jacome.." w:date="2019-05-27T16:53:00Z">
         <w:r>
           <w:t xml:space="preserve">these </w:t>
         </w:r>
       </w:ins>
-      <w:ins w:id="547" w:author="Ricardo... Jacome.." w:date="2019-05-27T16:52:00Z">
+      <w:ins w:id="551" w:author="Ricardo... Jacome.." w:date="2019-05-27T16:52:00Z">
         <w:r>
           <w:t>parameters</w:t>
         </w:r>
       </w:ins>
-      <w:ins w:id="548" w:author="Ricardo... Jacome.." w:date="2019-05-27T16:53:00Z">
+      <w:ins w:id="552" w:author="Ricardo... Jacome.." w:date="2019-05-27T16:53:00Z">
         <w:r>
           <w:t xml:space="preserve"> which bring uncertainty. What do I mean by that?</w:t>
         </w:r>
       </w:ins>
-      <w:ins w:id="549" w:author="Ricardo... Jacome.." w:date="2019-05-27T16:54:00Z">
+      <w:ins w:id="553" w:author="Ricardo... Jacome.." w:date="2019-05-27T16:54:00Z">
         <w:r>
           <w:t xml:space="preserve"> Let us bring an example.</w:t>
         </w:r>
@@ -12163,37 +12228,15 @@
       <w:pPr>
         <w:jc w:val="both"/>
         <w:rPr>
-          <w:ins w:id="550" w:author="Ricardo... Jacome.." w:date="2019-05-27T16:54:00Z"/>
+          <w:ins w:id="554" w:author="Ricardo... Jacome.." w:date="2019-05-27T16:54:00Z"/>
           <w:b/>
-          <w:rPrChange w:id="551" w:author="Ricardo... Jacome.." w:date="2019-05-27T21:12:00Z">
-            <w:rPr>
-              <w:ins w:id="552" w:author="Ricardo... Jacome.." w:date="2019-05-27T16:54:00Z"/>
+          <w:rPrChange w:id="555" w:author="Ricardo... Jacome.." w:date="2019-05-27T21:12:00Z">
+            <w:rPr>
+              <w:ins w:id="556" w:author="Ricardo... Jacome.." w:date="2019-05-27T16:54:00Z"/>
             </w:rPr>
           </w:rPrChange>
         </w:rPr>
       </w:pPr>
-      <w:ins w:id="553" w:author="Ricardo... Jacome.." w:date="2019-05-27T19:51:00Z">
-        <w:r>
-          <w:rPr>
-            <w:b/>
-            <w:rPrChange w:id="554" w:author="Ricardo... Jacome.." w:date="2019-05-27T21:12:00Z">
-              <w:rPr/>
-            </w:rPrChange>
-          </w:rPr>
-          <w:t>Fundamental</w:t>
-        </w:r>
-      </w:ins>
-      <w:ins w:id="555" w:author="Ricardo... Jacome.." w:date="2019-05-27T16:54:00Z">
-        <w:r>
-          <w:rPr>
-            <w:b/>
-            <w:rPrChange w:id="556" w:author="Ricardo... Jacome.." w:date="2019-05-27T21:12:00Z">
-              <w:rPr/>
-            </w:rPrChange>
-          </w:rPr>
-          <w:t xml:space="preserve"> Example</w:t>
-        </w:r>
-      </w:ins>
       <w:ins w:id="557" w:author="Ricardo... Jacome.." w:date="2019-05-27T19:51:00Z">
         <w:r>
           <w:rPr>
@@ -12202,7 +12245,7 @@
               <w:rPr/>
             </w:rPrChange>
           </w:rPr>
-          <w:t xml:space="preserve"> #1</w:t>
+          <w:t>Fundamental</w:t>
         </w:r>
       </w:ins>
       <w:ins w:id="559" w:author="Ricardo... Jacome.." w:date="2019-05-27T16:54:00Z">
@@ -12213,6 +12256,28 @@
               <w:rPr/>
             </w:rPrChange>
           </w:rPr>
+          <w:t xml:space="preserve"> Example</w:t>
+        </w:r>
+      </w:ins>
+      <w:ins w:id="561" w:author="Ricardo... Jacome.." w:date="2019-05-27T19:51:00Z">
+        <w:r>
+          <w:rPr>
+            <w:b/>
+            <w:rPrChange w:id="562" w:author="Ricardo... Jacome.." w:date="2019-05-27T21:12:00Z">
+              <w:rPr/>
+            </w:rPrChange>
+          </w:rPr>
+          <w:t xml:space="preserve"> #1</w:t>
+        </w:r>
+      </w:ins>
+      <w:ins w:id="563" w:author="Ricardo... Jacome.." w:date="2019-05-27T16:54:00Z">
+        <w:r>
+          <w:rPr>
+            <w:b/>
+            <w:rPrChange w:id="564" w:author="Ricardo... Jacome.." w:date="2019-05-27T21:12:00Z">
+              <w:rPr/>
+            </w:rPrChange>
+          </w:rPr>
           <w:t>: Uncertainty, Risk and Measurability</w:t>
         </w:r>
       </w:ins>
@@ -12221,30 +12286,30 @@
       <w:pPr>
         <w:jc w:val="both"/>
         <w:rPr>
-          <w:ins w:id="561" w:author="Ricardo... Jacome.." w:date="2019-05-27T16:56:00Z"/>
-        </w:rPr>
-      </w:pPr>
-      <w:ins w:id="562" w:author="Ricardo... Jacome.." w:date="2019-05-27T16:54:00Z">
+          <w:ins w:id="565" w:author="Ricardo... Jacome.." w:date="2019-05-27T16:56:00Z"/>
+        </w:rPr>
+      </w:pPr>
+      <w:ins w:id="566" w:author="Ricardo... Jacome.." w:date="2019-05-27T16:54:00Z">
         <w:r>
           <w:t>If you toss a coin, there is a 50/50 chance that yo</w:t>
         </w:r>
       </w:ins>
-      <w:ins w:id="563" w:author="Ricardo... Jacome.." w:date="2019-05-27T16:55:00Z">
+      <w:ins w:id="567" w:author="Ricardo... Jacome.." w:date="2019-05-27T16:55:00Z">
         <w:r>
           <w:t xml:space="preserve">u will obtain heads or tails. So, there is a 50% chance of you winning or losing. This </w:t>
         </w:r>
       </w:ins>
-      <w:ins w:id="564" w:author="Ricardo... Jacome.." w:date="2019-05-27T16:56:00Z">
+      <w:ins w:id="568" w:author="Ricardo... Jacome.." w:date="2019-05-27T16:56:00Z">
         <w:r>
           <w:t>“chance</w:t>
         </w:r>
       </w:ins>
-      <w:ins w:id="565" w:author="Ricardo... Jacome.." w:date="2019-05-27T16:57:00Z">
+      <w:ins w:id="569" w:author="Ricardo... Jacome.." w:date="2019-05-27T16:57:00Z">
         <w:r>
           <w:t>”</w:t>
         </w:r>
       </w:ins>
-      <w:ins w:id="566" w:author="Ricardo... Jacome.." w:date="2019-05-27T16:56:00Z">
+      <w:ins w:id="570" w:author="Ricardo... Jacome.." w:date="2019-05-27T16:56:00Z">
         <w:r>
           <w:t xml:space="preserve"> is a measurement of risk. </w:t>
         </w:r>
@@ -12254,30 +12319,30 @@
       <w:pPr>
         <w:jc w:val="both"/>
         <w:rPr>
-          <w:ins w:id="567" w:author="Ricardo... Jacome.." w:date="2019-05-27T17:05:00Z"/>
-        </w:rPr>
-      </w:pPr>
-      <w:ins w:id="568" w:author="Ricardo... Jacome.." w:date="2019-05-27T16:56:00Z">
+          <w:ins w:id="571" w:author="Ricardo... Jacome.." w:date="2019-05-27T17:05:00Z"/>
+        </w:rPr>
+      </w:pPr>
+      <w:ins w:id="572" w:author="Ricardo... Jacome.." w:date="2019-05-27T16:56:00Z">
         <w:r>
           <w:t xml:space="preserve">All good? Let us make it more interesting. Imagine that you are in </w:t>
         </w:r>
       </w:ins>
-      <w:ins w:id="569" w:author="Ricardo... Jacome.." w:date="2019-05-27T16:58:00Z">
+      <w:ins w:id="573" w:author="Ricardo... Jacome.." w:date="2019-05-27T16:58:00Z">
         <w:r>
           <w:t>your friends’ house</w:t>
         </w:r>
       </w:ins>
-      <w:ins w:id="570" w:author="Ricardo... Jacome.." w:date="2019-05-27T16:57:00Z">
+      <w:ins w:id="574" w:author="Ricardo... Jacome.." w:date="2019-05-27T16:57:00Z">
         <w:r>
           <w:t xml:space="preserve"> where you are playing dice. You are given</w:t>
         </w:r>
       </w:ins>
-      <w:ins w:id="571" w:author="Ricardo... Jacome.." w:date="2019-05-27T16:59:00Z">
+      <w:ins w:id="575" w:author="Ricardo... Jacome.." w:date="2019-05-27T16:59:00Z">
         <w:r>
           <w:t xml:space="preserve"> a </w:t>
         </w:r>
       </w:ins>
-      <w:ins w:id="572" w:author="Ricardo... Jacome.." w:date="2019-05-27T16:57:00Z">
+      <w:ins w:id="576" w:author="Ricardo... Jacome.." w:date="2019-05-27T16:57:00Z">
         <w:r>
           <w:t xml:space="preserve">die and </w:t>
         </w:r>
@@ -12290,22 +12355,22 @@
           <w:t xml:space="preserve"> guess </w:t>
         </w:r>
       </w:ins>
-      <w:ins w:id="573" w:author="Ricardo... Jacome.." w:date="2019-05-27T16:58:00Z">
+      <w:ins w:id="577" w:author="Ricardo... Jacome.." w:date="2019-05-27T16:58:00Z">
         <w:r>
           <w:t xml:space="preserve">the number that will appear </w:t>
         </w:r>
       </w:ins>
-      <w:ins w:id="574" w:author="Ricardo... Jacome.." w:date="2019-05-27T16:59:00Z">
+      <w:ins w:id="578" w:author="Ricardo... Jacome.." w:date="2019-05-27T16:59:00Z">
         <w:r>
           <w:t>after throwing it</w:t>
         </w:r>
       </w:ins>
-      <w:ins w:id="575" w:author="Ricardo... Jacome.." w:date="2019-05-27T16:58:00Z">
+      <w:ins w:id="579" w:author="Ricardo... Jacome.." w:date="2019-05-27T16:58:00Z">
         <w:r>
           <w:t>. If we want to measure risk,</w:t>
         </w:r>
       </w:ins>
-      <w:ins w:id="576" w:author="Ricardo... Jacome.." w:date="2019-05-27T16:59:00Z">
+      <w:ins w:id="580" w:author="Ricardo... Jacome.." w:date="2019-05-27T16:59:00Z">
         <w:r>
           <w:t xml:space="preserve"> you will </w:t>
         </w:r>
@@ -12313,52 +12378,52 @@
           <w:t xml:space="preserve">calculate a 1/6 chances or about 16.7% of getting it right. Now </w:t>
         </w:r>
       </w:ins>
-      <w:ins w:id="577" w:author="Ricardo... Jacome.." w:date="2019-05-27T17:00:00Z">
+      <w:ins w:id="581" w:author="Ricardo... Jacome.." w:date="2019-05-27T17:00:00Z">
         <w:r>
           <w:t xml:space="preserve">it is time to add uncertainty to the table. When you are doing </w:t>
         </w:r>
       </w:ins>
-      <w:ins w:id="578" w:author="Ricardo... Jacome.." w:date="2019-05-27T17:02:00Z">
+      <w:ins w:id="582" w:author="Ricardo... Jacome.." w:date="2019-05-27T17:02:00Z">
         <w:r>
           <w:t>this,</w:t>
         </w:r>
       </w:ins>
-      <w:ins w:id="579" w:author="Ricardo... Jacome.." w:date="2019-05-27T17:00:00Z">
+      <w:ins w:id="583" w:author="Ricardo... Jacome.." w:date="2019-05-27T17:00:00Z">
         <w:r>
           <w:t xml:space="preserve"> you can </w:t>
         </w:r>
       </w:ins>
-      <w:ins w:id="580" w:author="Ricardo... Jacome.." w:date="2019-05-27T17:02:00Z">
+      <w:ins w:id="584" w:author="Ricardo... Jacome.." w:date="2019-05-27T17:02:00Z">
         <w:r>
           <w:t>l</w:t>
         </w:r>
       </w:ins>
-      <w:ins w:id="581" w:author="Ricardo... Jacome.." w:date="2019-05-27T17:00:00Z">
+      <w:ins w:id="585" w:author="Ricardo... Jacome.." w:date="2019-05-27T17:00:00Z">
         <w:r>
           <w:t>et your mind turn into</w:t>
         </w:r>
       </w:ins>
-      <w:ins w:id="582" w:author="Ricardo... Jacome.." w:date="2019-05-27T17:01:00Z">
+      <w:ins w:id="586" w:author="Ricardo... Jacome.." w:date="2019-05-27T17:01:00Z">
         <w:r>
           <w:t xml:space="preserve"> a spiral of thoughts. First, imagine that you know the brand of die, and you know from research that this brand is known to produce a smaller dimension in the n</w:t>
         </w:r>
       </w:ins>
-      <w:ins w:id="583" w:author="Ricardo... Jacome.." w:date="2019-05-27T17:02:00Z">
+      <w:ins w:id="587" w:author="Ricardo... Jacome.." w:date="2019-05-27T17:02:00Z">
         <w:r>
           <w:t>umber 4 face (otherwise known as manufacturing error). If that is the case, the die is not a perfect cube</w:t>
         </w:r>
       </w:ins>
-      <w:ins w:id="584" w:author="Ricardo... Jacome.." w:date="2019-05-27T17:03:00Z">
+      <w:ins w:id="588" w:author="Ricardo... Jacome.." w:date="2019-05-27T17:03:00Z">
         <w:r>
           <w:t xml:space="preserve"> anymore</w:t>
         </w:r>
       </w:ins>
-      <w:ins w:id="585" w:author="Ricardo... Jacome.." w:date="2019-05-27T17:02:00Z">
+      <w:ins w:id="589" w:author="Ricardo... Jacome.." w:date="2019-05-27T17:02:00Z">
         <w:r>
           <w:t>, so it</w:t>
         </w:r>
       </w:ins>
-      <w:ins w:id="586" w:author="Ricardo... Jacome.." w:date="2019-05-27T17:03:00Z">
+      <w:ins w:id="590" w:author="Ricardo... Jacome.." w:date="2019-05-27T17:03:00Z">
         <w:r>
           <w:t xml:space="preserve"> creates </w:t>
         </w:r>
@@ -12371,22 +12436,22 @@
           <w:t xml:space="preserve"> uncertainty. Based on geometry, the die will lean to a specific direction. But you don’t know which one, so you add uncertainty to your calculation.</w:t>
         </w:r>
       </w:ins>
-      <w:ins w:id="587" w:author="Ricardo... Jacome.." w:date="2019-05-27T17:04:00Z">
+      <w:ins w:id="591" w:author="Ricardo... Jacome.." w:date="2019-05-27T17:04:00Z">
         <w:r>
           <w:t xml:space="preserve"> This way your chances of getting it right might be lower to a 15% perhaps. This might not be </w:t>
         </w:r>
       </w:ins>
-      <w:ins w:id="588" w:author="Ricardo... Jacome.." w:date="2019-05-27T17:05:00Z">
+      <w:ins w:id="592" w:author="Ricardo... Jacome.." w:date="2019-05-27T17:05:00Z">
         <w:r>
           <w:t>accurate,</w:t>
         </w:r>
       </w:ins>
-      <w:ins w:id="589" w:author="Ricardo... Jacome.." w:date="2019-05-27T17:04:00Z">
+      <w:ins w:id="593" w:author="Ricardo... Jacome.." w:date="2019-05-27T17:04:00Z">
         <w:r>
           <w:t xml:space="preserve"> but you know as a fact that manufacturing err</w:t>
         </w:r>
       </w:ins>
-      <w:ins w:id="590" w:author="Ricardo... Jacome.." w:date="2019-05-27T17:05:00Z">
+      <w:ins w:id="594" w:author="Ricardo... Jacome.." w:date="2019-05-27T17:05:00Z">
         <w:r>
           <w:t>ors change the outcome of the die.</w:t>
         </w:r>
@@ -12396,30 +12461,30 @@
       <w:pPr>
         <w:jc w:val="both"/>
         <w:rPr>
-          <w:ins w:id="591" w:author="Ricardo... Jacome.." w:date="2019-05-27T17:08:00Z"/>
-        </w:rPr>
-      </w:pPr>
-      <w:ins w:id="592" w:author="Ricardo... Jacome.." w:date="2019-05-27T17:05:00Z">
+          <w:ins w:id="595" w:author="Ricardo... Jacome.." w:date="2019-05-27T17:08:00Z"/>
+        </w:rPr>
+      </w:pPr>
+      <w:ins w:id="596" w:author="Ricardo... Jacome.." w:date="2019-05-27T17:05:00Z">
         <w:r>
           <w:t xml:space="preserve">What else could go wrong? What would happen if your friends dog went ahead a eat the die while you were throwing it? </w:t>
         </w:r>
       </w:ins>
-      <w:ins w:id="593" w:author="Ricardo... Jacome.." w:date="2019-05-27T17:06:00Z">
+      <w:ins w:id="597" w:author="Ricardo... Jacome.." w:date="2019-05-27T17:06:00Z">
         <w:r>
           <w:t xml:space="preserve">Well, it might be paranoid, but if that happens, you would still lose. How would you “calculate” the chances of your </w:t>
         </w:r>
       </w:ins>
-      <w:ins w:id="594" w:author="Ricardo... Jacome.." w:date="2019-05-27T17:07:00Z">
+      <w:ins w:id="598" w:author="Ricardo... Jacome.." w:date="2019-05-27T17:07:00Z">
         <w:r>
           <w:t>friend’s</w:t>
         </w:r>
       </w:ins>
-      <w:ins w:id="595" w:author="Ricardo... Jacome.." w:date="2019-05-27T17:06:00Z">
+      <w:ins w:id="599" w:author="Ricardo... Jacome.." w:date="2019-05-27T17:06:00Z">
         <w:r>
           <w:t xml:space="preserve"> dog munching on your die? Well, this might not </w:t>
         </w:r>
       </w:ins>
-      <w:ins w:id="596" w:author="Ricardo... Jacome.." w:date="2019-05-27T17:08:00Z">
+      <w:ins w:id="600" w:author="Ricardo... Jacome.." w:date="2019-05-27T17:08:00Z">
         <w:r>
           <w:t xml:space="preserve">seem logical to consider, but it is not impossible for it to happen. </w:t>
         </w:r>
@@ -12429,17 +12494,17 @@
       <w:pPr>
         <w:jc w:val="both"/>
         <w:rPr>
-          <w:del w:id="597" w:author="Ricardo... Jacome.." w:date="2019-05-27T20:32:00Z"/>
-          <w:rPrChange w:id="598" w:author="Ricardo... Jacome.." w:date="2019-05-26T13:03:00Z">
-            <w:rPr>
-              <w:del w:id="599" w:author="Ricardo... Jacome.." w:date="2019-05-27T20:32:00Z"/>
+          <w:del w:id="601" w:author="Ricardo... Jacome.." w:date="2019-05-27T20:32:00Z"/>
+          <w:rPrChange w:id="602" w:author="Ricardo... Jacome.." w:date="2019-05-26T13:03:00Z">
+            <w:rPr>
+              <w:del w:id="603" w:author="Ricardo... Jacome.." w:date="2019-05-27T20:32:00Z"/>
               <w:b/>
               <w:u w:val="single"/>
             </w:rPr>
           </w:rPrChange>
         </w:rPr>
       </w:pPr>
-      <w:ins w:id="600" w:author="Ricardo... Jacome.." w:date="2019-05-27T17:08:00Z">
+      <w:ins w:id="604" w:author="Ricardo... Jacome.." w:date="2019-05-27T17:08:00Z">
         <w:r>
           <w:t xml:space="preserve">Stocks works </w:t>
         </w:r>
@@ -12452,72 +12517,72 @@
           <w:t xml:space="preserve"> tha</w:t>
         </w:r>
       </w:ins>
-      <w:ins w:id="601" w:author="Ricardo... Jacome.." w:date="2019-05-27T17:09:00Z">
+      <w:ins w:id="605" w:author="Ricardo... Jacome.." w:date="2019-05-27T17:09:00Z">
         <w:r>
           <w:t xml:space="preserve">t. If you are buying stock for a </w:t>
         </w:r>
       </w:ins>
-      <w:ins w:id="602" w:author="Ricardo... Jacome.." w:date="2019-05-27T17:10:00Z">
+      <w:ins w:id="606" w:author="Ricardo... Jacome.." w:date="2019-05-27T17:10:00Z">
         <w:r>
           <w:t>company,</w:t>
         </w:r>
       </w:ins>
-      <w:ins w:id="603" w:author="Ricardo... Jacome.." w:date="2019-05-27T17:09:00Z">
+      <w:ins w:id="607" w:author="Ricardo... Jacome.." w:date="2019-05-27T17:09:00Z">
         <w:r>
           <w:t xml:space="preserve"> there is a humongous amount of uncertaint</w:t>
         </w:r>
       </w:ins>
-      <w:ins w:id="604" w:author="Ricardo... Jacome.." w:date="2019-05-27T17:18:00Z">
+      <w:ins w:id="608" w:author="Ricardo... Jacome.." w:date="2019-05-27T17:18:00Z">
         <w:r>
           <w:t>ies.</w:t>
         </w:r>
       </w:ins>
-      <w:ins w:id="605" w:author="Ricardo... Jacome.." w:date="2019-05-27T17:10:00Z">
+      <w:ins w:id="609" w:author="Ricardo... Jacome.." w:date="2019-05-27T17:10:00Z">
         <w:r>
           <w:t xml:space="preserve"> How could you </w:t>
         </w:r>
       </w:ins>
-      <w:ins w:id="606" w:author="Ricardo... Jacome.." w:date="2019-05-27T17:20:00Z">
+      <w:ins w:id="610" w:author="Ricardo... Jacome.." w:date="2019-05-27T17:20:00Z">
         <w:r>
           <w:t>measure the likelihood that the company’s CEO is stealing money from its own company? How about the likelihood of any member in the top position to be imprisoned for any reason you can thi</w:t>
         </w:r>
       </w:ins>
-      <w:ins w:id="607" w:author="Ricardo... Jacome.." w:date="2019-05-27T17:21:00Z">
+      <w:ins w:id="611" w:author="Ricardo... Jacome.." w:date="2019-05-27T17:21:00Z">
         <w:r>
           <w:t>nk of?</w:t>
         </w:r>
       </w:ins>
-      <w:ins w:id="608" w:author="Ricardo... Jacome.." w:date="2019-05-27T17:22:00Z">
+      <w:ins w:id="612" w:author="Ricardo... Jacome.." w:date="2019-05-27T17:22:00Z">
         <w:r>
           <w:t xml:space="preserve"> </w:t>
         </w:r>
       </w:ins>
-      <w:ins w:id="609" w:author="Ricardo... Jacome.." w:date="2019-05-27T17:21:00Z">
+      <w:ins w:id="613" w:author="Ricardo... Jacome.." w:date="2019-05-27T17:21:00Z">
         <w:r>
           <w:t xml:space="preserve">These questions might sound silly, but they do occur </w:t>
         </w:r>
       </w:ins>
-      <w:ins w:id="610" w:author="Ricardo... Jacome.." w:date="2019-05-27T17:22:00Z">
+      <w:ins w:id="614" w:author="Ricardo... Jacome.." w:date="2019-05-27T17:22:00Z">
         <w:r>
           <w:t>many times.</w:t>
         </w:r>
       </w:ins>
-      <w:ins w:id="611" w:author="Ricardo... Jacome.." w:date="2019-05-27T17:23:00Z">
+      <w:ins w:id="615" w:author="Ricardo... Jacome.." w:date="2019-05-27T17:23:00Z">
         <w:r>
           <w:t xml:space="preserve"> All these silly factors, if they were to occur, would damage the stock value of any company. </w:t>
         </w:r>
       </w:ins>
-      <w:ins w:id="612" w:author="Ricardo... Jacome.." w:date="2019-05-27T17:22:00Z">
+      <w:ins w:id="616" w:author="Ricardo... Jacome.." w:date="2019-05-27T17:22:00Z">
         <w:r>
           <w:t>Does this mean that you should not invest</w:t>
         </w:r>
       </w:ins>
-      <w:ins w:id="613" w:author="Ricardo... Jacome.." w:date="2019-05-27T17:24:00Z">
+      <w:ins w:id="617" w:author="Ricardo... Jacome.." w:date="2019-05-27T17:24:00Z">
         <w:r>
           <w:t xml:space="preserve"> because bad things occur</w:t>
         </w:r>
       </w:ins>
-      <w:ins w:id="614" w:author="Ricardo... Jacome.." w:date="2019-05-27T17:22:00Z">
+      <w:ins w:id="618" w:author="Ricardo... Jacome.." w:date="2019-05-27T17:22:00Z">
         <w:r>
           <w:t xml:space="preserve">? No. It means that </w:t>
         </w:r>
@@ -12526,32 +12591,32 @@
           <w:t xml:space="preserve">should not believe any of the </w:t>
         </w:r>
       </w:ins>
-      <w:ins w:id="615" w:author="Ricardo... Jacome.." w:date="2019-05-27T17:23:00Z">
+      <w:ins w:id="619" w:author="Ricardo... Jacome.." w:date="2019-05-27T17:23:00Z">
         <w:r>
           <w:t>techniques for predicting stocks in the</w:t>
         </w:r>
       </w:ins>
-      <w:ins w:id="616" w:author="Ricardo... Jacome.." w:date="2019-05-27T17:24:00Z">
+      <w:ins w:id="620" w:author="Ricardo... Jacome.." w:date="2019-05-27T17:24:00Z">
         <w:r>
           <w:t xml:space="preserve"> smaller time trends and should focus on the </w:t>
         </w:r>
       </w:ins>
-      <w:ins w:id="617" w:author="Ricardo... Jacome.." w:date="2019-05-27T17:25:00Z">
+      <w:ins w:id="621" w:author="Ricardo... Jacome.." w:date="2019-05-27T17:25:00Z">
         <w:r>
           <w:t>long-term</w:t>
         </w:r>
       </w:ins>
-      <w:ins w:id="618" w:author="Ricardo... Jacome.." w:date="2019-05-27T17:24:00Z">
+      <w:ins w:id="622" w:author="Ricardo... Jacome.." w:date="2019-05-27T17:24:00Z">
         <w:r>
           <w:t xml:space="preserve"> growth. </w:t>
         </w:r>
       </w:ins>
-      <w:ins w:id="619" w:author="Ricardo... Jacome.." w:date="2019-05-27T17:23:00Z">
+      <w:ins w:id="623" w:author="Ricardo... Jacome.." w:date="2019-05-27T17:23:00Z">
         <w:r>
           <w:t xml:space="preserve"> </w:t>
         </w:r>
       </w:ins>
-      <w:ins w:id="620" w:author="Ricardo... Jacome.." w:date="2019-05-27T17:40:00Z">
+      <w:ins w:id="624" w:author="Ricardo... Jacome.." w:date="2019-05-27T17:40:00Z">
         <w:r>
           <w:t xml:space="preserve"> </w:t>
         </w:r>
@@ -12561,10 +12626,10 @@
       <w:pPr>
         <w:jc w:val="both"/>
         <w:rPr>
-          <w:del w:id="621" w:author="Ricardo... Jacome.." w:date="2019-05-27T16:40:00Z"/>
-        </w:rPr>
-      </w:pPr>
-      <w:del w:id="622" w:author="Ricardo... Jacome.." w:date="2019-05-27T16:40:00Z">
+          <w:del w:id="625" w:author="Ricardo... Jacome.." w:date="2019-05-27T16:40:00Z"/>
+        </w:rPr>
+      </w:pPr>
+      <w:del w:id="626" w:author="Ricardo... Jacome.." w:date="2019-05-27T16:40:00Z">
         <w:r>
           <w:delText xml:space="preserve">However, this is mainly done for other types of trading such as day trading or swing trading. </w:delText>
         </w:r>
@@ -12614,10 +12679,10 @@
       <w:pPr>
         <w:jc w:val="both"/>
         <w:rPr>
-          <w:del w:id="623" w:author="Ricardo... Jacome.." w:date="2019-05-27T16:40:00Z"/>
-        </w:rPr>
-      </w:pPr>
-      <w:del w:id="624" w:author="Ricardo... Jacome.." w:date="2019-05-27T16:40:00Z">
+          <w:del w:id="627" w:author="Ricardo... Jacome.." w:date="2019-05-27T16:40:00Z"/>
+        </w:rPr>
+      </w:pPr>
+      <w:del w:id="628" w:author="Ricardo... Jacome.." w:date="2019-05-27T16:40:00Z">
         <w:r>
           <w:delText xml:space="preserve">One big advantage of splitting the graph in smaller time frames is that we can identify what is the behavior of the stock during </w:delText>
         </w:r>
@@ -12633,24 +12698,24 @@
       <w:pPr>
         <w:jc w:val="both"/>
         <w:rPr>
-          <w:del w:id="625" w:author="Ricardo... Jacome.." w:date="2019-05-27T20:29:00Z"/>
-        </w:rPr>
-      </w:pPr>
-    </w:p>
-    <w:p>
-      <w:pPr>
-        <w:jc w:val="both"/>
-        <w:rPr>
-          <w:del w:id="626" w:author="Ricardo... Jacome.." w:date="2019-05-27T20:32:00Z"/>
-        </w:rPr>
-      </w:pPr>
-    </w:p>
-    <w:p>
-      <w:pPr>
-        <w:rPr>
-          <w:del w:id="627" w:author="Ricardo... Jacome.." w:date="2019-05-27T19:46:00Z"/>
-        </w:rPr>
-        <w:pPrChange w:id="628" w:author="Ricardo... Jacome.." w:date="2019-05-27T20:32:00Z">
+          <w:del w:id="629" w:author="Ricardo... Jacome.." w:date="2019-05-27T20:29:00Z"/>
+        </w:rPr>
+      </w:pPr>
+    </w:p>
+    <w:p>
+      <w:pPr>
+        <w:jc w:val="both"/>
+        <w:rPr>
+          <w:del w:id="630" w:author="Ricardo... Jacome.." w:date="2019-05-27T20:32:00Z"/>
+        </w:rPr>
+      </w:pPr>
+    </w:p>
+    <w:p>
+      <w:pPr>
+        <w:rPr>
+          <w:del w:id="631" w:author="Ricardo... Jacome.." w:date="2019-05-27T19:46:00Z"/>
+        </w:rPr>
+        <w:pPrChange w:id="632" w:author="Ricardo... Jacome.." w:date="2019-05-27T20:32:00Z">
           <w:pPr>
             <w:pStyle w:val="ListParagraph"/>
             <w:numPr>
@@ -12666,7 +12731,7 @@
       <w:pPr>
         <w:jc w:val="both"/>
         <w:rPr>
-          <w:del w:id="629" w:author="Ricardo... Jacome.." w:date="2019-05-27T20:32:00Z"/>
+          <w:del w:id="633" w:author="Ricardo... Jacome.." w:date="2019-05-27T20:32:00Z"/>
         </w:rPr>
       </w:pPr>
     </w:p>
@@ -12679,50 +12744,14 @@
       <w:pPr>
         <w:pStyle w:val="Heading2"/>
         <w:jc w:val="both"/>
-        <w:rPr>
-          <w:highlight w:val="cyan"/>
-          <w:rPrChange w:id="630" w:author="Ricardo... Jacome.." w:date="2019-05-27T20:40:00Z">
-            <w:rPr/>
-          </w:rPrChange>
-        </w:rPr>
-      </w:pPr>
-      <w:bookmarkStart w:id="631" w:name="_Toc530873169"/>
-      <w:r>
-        <w:rPr>
-          <w:highlight w:val="cyan"/>
-          <w:rPrChange w:id="632" w:author="Ricardo... Jacome.." w:date="2019-05-27T20:40:00Z">
-            <w:rPr/>
-          </w:rPrChange>
-        </w:rPr>
-        <w:t xml:space="preserve">What </w:t>
-      </w:r>
-      <w:r>
-        <w:rPr>
-          <w:highlight w:val="cyan"/>
-          <w:rPrChange w:id="633" w:author="Ricardo... Jacome.." w:date="2019-05-27T20:40:00Z">
-            <w:rPr/>
-          </w:rPrChange>
-        </w:rPr>
-        <w:t>A</w:t>
-      </w:r>
-      <w:r>
         <w:rPr>
           <w:highlight w:val="cyan"/>
           <w:rPrChange w:id="634" w:author="Ricardo... Jacome.." w:date="2019-05-27T20:40:00Z">
             <w:rPr/>
           </w:rPrChange>
         </w:rPr>
-        <w:t xml:space="preserve">ffects </w:t>
-      </w:r>
-      <w:r>
-        <w:rPr>
-          <w:highlight w:val="cyan"/>
-          <w:rPrChange w:id="635" w:author="Ricardo... Jacome.." w:date="2019-05-27T20:40:00Z">
-            <w:rPr/>
-          </w:rPrChange>
-        </w:rPr>
-        <w:t>T</w:t>
-      </w:r>
+      </w:pPr>
+      <w:bookmarkStart w:id="635" w:name="_Toc530873169"/>
       <w:r>
         <w:rPr>
           <w:highlight w:val="cyan"/>
@@ -12730,9 +12759,8 @@
             <w:rPr/>
           </w:rPrChange>
         </w:rPr>
-        <w:t>rends?</w:t>
-      </w:r>
-      <w:bookmarkEnd w:id="631"/>
+        <w:t xml:space="preserve">What </w:t>
+      </w:r>
       <w:r>
         <w:rPr>
           <w:highlight w:val="cyan"/>
@@ -12740,19 +12768,17 @@
             <w:rPr/>
           </w:rPrChange>
         </w:rPr>
-        <w:t xml:space="preserve"> </w:t>
-      </w:r>
-    </w:p>
-    <w:p>
-      <w:pPr>
-        <w:jc w:val="both"/>
+        <w:t>A</w:t>
+      </w:r>
+      <w:r>
         <w:rPr>
           <w:highlight w:val="cyan"/>
           <w:rPrChange w:id="638" w:author="Ricardo... Jacome.." w:date="2019-05-27T20:40:00Z">
             <w:rPr/>
           </w:rPrChange>
         </w:rPr>
-      </w:pPr>
+        <w:t xml:space="preserve">ffects </w:t>
+      </w:r>
       <w:r>
         <w:rPr>
           <w:highlight w:val="cyan"/>
@@ -12760,22 +12786,18 @@
             <w:rPr/>
           </w:rPrChange>
         </w:rPr>
-        <w:t xml:space="preserve">Just because we identify a trend does not mean that it will always stay that way. Sometimes the trends are affected for specific events that many people are not aware of. </w:t>
-      </w:r>
-      <w:r>
-        <w:rPr>
-          <w:b/>
+        <w:t>T</w:t>
+      </w:r>
+      <w:r>
+        <w:rPr>
           <w:highlight w:val="cyan"/>
-          <w:u w:val="single"/>
           <w:rPrChange w:id="640" w:author="Ricardo... Jacome.." w:date="2019-05-27T20:40:00Z">
-            <w:rPr>
-              <w:b/>
-              <w:u w:val="single"/>
-            </w:rPr>
+            <w:rPr/>
           </w:rPrChange>
         </w:rPr>
-        <w:t>It is important to note that a stock’s value reflects how well a company offers services or sell products.</w:t>
-      </w:r>
+        <w:t>rends?</w:t>
+      </w:r>
+      <w:bookmarkEnd w:id="635"/>
       <w:r>
         <w:rPr>
           <w:highlight w:val="cyan"/>
@@ -12783,74 +12805,73 @@
             <w:rPr/>
           </w:rPrChange>
         </w:rPr>
-        <w:t xml:space="preserve"> So how their products are sold, how well their services are doing, how the public sees the company and many more factors affect these trends. </w:t>
-      </w:r>
-      <w:r>
+        <w:t xml:space="preserve"> </w:t>
+      </w:r>
+    </w:p>
+    <w:p>
+      <w:pPr>
+        <w:jc w:val="both"/>
         <w:rPr>
           <w:highlight w:val="cyan"/>
           <w:rPrChange w:id="642" w:author="Ricardo... Jacome.." w:date="2019-05-27T20:40:00Z">
             <w:rPr/>
           </w:rPrChange>
         </w:rPr>
-        <w:t xml:space="preserve">And now the most important factor in this section: </w:t>
+      </w:pPr>
+      <w:r>
+        <w:rPr>
+          <w:highlight w:val="cyan"/>
+          <w:rPrChange w:id="643" w:author="Ricardo... Jacome.." w:date="2019-05-27T20:40:00Z">
+            <w:rPr/>
+          </w:rPrChange>
+        </w:rPr>
+        <w:t xml:space="preserve">Just because we identify a trend does not mean that it will always stay that way. Sometimes the trends are affected for specific events that many people are not aware of. </w:t>
       </w:r>
       <w:r>
         <w:rPr>
           <w:b/>
           <w:highlight w:val="cyan"/>
           <w:u w:val="single"/>
-          <w:rPrChange w:id="643" w:author="Ricardo... Jacome.." w:date="2019-05-27T20:40:00Z">
+          <w:rPrChange w:id="644" w:author="Ricardo... Jacome.." w:date="2019-05-27T20:40:00Z">
             <w:rPr>
               <w:b/>
               <w:u w:val="single"/>
             </w:rPr>
           </w:rPrChange>
         </w:rPr>
-        <w:t>Not everything about a stock can be predicted by looking only at the graphs.</w:t>
-      </w:r>
-      <w:r>
-        <w:rPr>
-          <w:highlight w:val="cyan"/>
-          <w:rPrChange w:id="644" w:author="Ricardo... Jacome.." w:date="2019-05-27T20:40:00Z">
-            <w:rPr/>
-          </w:rPrChange>
-        </w:rPr>
-        <w:t xml:space="preserve"> </w:t>
-      </w:r>
-    </w:p>
-    <w:p>
-      <w:pPr>
-        <w:jc w:val="both"/>
+        <w:t>It is important to note that a stock’s value reflects how well a company offers services or sell products.</w:t>
+      </w:r>
+      <w:r>
         <w:rPr>
           <w:highlight w:val="cyan"/>
           <w:rPrChange w:id="645" w:author="Ricardo... Jacome.." w:date="2019-05-27T20:40:00Z">
             <w:rPr/>
           </w:rPrChange>
         </w:rPr>
-      </w:pPr>
+        <w:t xml:space="preserve"> So how their products are sold, how well their services are doing, how the public sees the company and many more factors affect these trends. </w:t>
+      </w:r>
+      <w:r>
+        <w:rPr>
+          <w:highlight w:val="cyan"/>
+          <w:rPrChange w:id="646" w:author="Ricardo... Jacome.." w:date="2019-05-27T20:40:00Z">
+            <w:rPr/>
+          </w:rPrChange>
+        </w:rPr>
+        <w:t xml:space="preserve">And now the most important factor in this section: </w:t>
+      </w:r>
       <w:r>
         <w:rPr>
           <w:b/>
           <w:highlight w:val="cyan"/>
-          <w:rPrChange w:id="646" w:author="Ricardo... Jacome.." w:date="2019-05-27T20:40:00Z">
+          <w:u w:val="single"/>
+          <w:rPrChange w:id="647" w:author="Ricardo... Jacome.." w:date="2019-05-27T20:40:00Z">
             <w:rPr>
               <w:b/>
+              <w:u w:val="single"/>
             </w:rPr>
           </w:rPrChange>
         </w:rPr>
-        <w:t>Quick-Example #1</w:t>
-      </w:r>
-      <w:r>
-        <w:rPr>
-          <w:b/>
-          <w:highlight w:val="cyan"/>
-          <w:rPrChange w:id="647" w:author="Ricardo... Jacome.." w:date="2019-05-27T20:40:00Z">
-            <w:rPr>
-              <w:b/>
-            </w:rPr>
-          </w:rPrChange>
-        </w:rPr>
-        <w:t xml:space="preserve"> Popularity and Reputation Matter</w:t>
+        <w:t>Not everything about a stock can be predicted by looking only at the graphs.</w:t>
       </w:r>
       <w:r>
         <w:rPr>
@@ -12859,34 +12880,42 @@
             <w:rPr/>
           </w:rPrChange>
         </w:rPr>
-        <w:t>:</w:t>
-      </w:r>
-      <w:r>
+        <w:t xml:space="preserve"> </w:t>
+      </w:r>
+    </w:p>
+    <w:p>
+      <w:pPr>
+        <w:jc w:val="both"/>
         <w:rPr>
           <w:highlight w:val="cyan"/>
           <w:rPrChange w:id="649" w:author="Ricardo... Jacome.." w:date="2019-05-27T20:40:00Z">
             <w:rPr/>
           </w:rPrChange>
         </w:rPr>
-        <w:t xml:space="preserve"> </w:t>
-      </w:r>
-      <w:r>
-        <w:rPr>
+      </w:pPr>
+      <w:r>
+        <w:rPr>
+          <w:b/>
           <w:highlight w:val="cyan"/>
           <w:rPrChange w:id="650" w:author="Ricardo... Jacome.." w:date="2019-05-27T20:40:00Z">
-            <w:rPr/>
+            <w:rPr>
+              <w:b/>
+            </w:rPr>
           </w:rPrChange>
         </w:rPr>
-        <w:t>I</w:t>
-      </w:r>
-      <w:r>
-        <w:rPr>
+        <w:t>Quick-Example #1</w:t>
+      </w:r>
+      <w:r>
+        <w:rPr>
+          <w:b/>
           <w:highlight w:val="cyan"/>
           <w:rPrChange w:id="651" w:author="Ricardo... Jacome.." w:date="2019-05-27T20:40:00Z">
-            <w:rPr/>
+            <w:rPr>
+              <w:b/>
+            </w:rPr>
           </w:rPrChange>
         </w:rPr>
-        <w:t xml:space="preserve">f you go to a place where customer service is excellent, the products are really popular and a lot of people you know shop or pay services on this company, then you already have many </w:t>
+        <w:t xml:space="preserve"> Popularity and Reputation Matter</w:t>
       </w:r>
       <w:r>
         <w:rPr>
@@ -12895,7 +12924,7 @@
             <w:rPr/>
           </w:rPrChange>
         </w:rPr>
-        <w:t xml:space="preserve">good signs of how the stock of company should be doing. </w:t>
+        <w:t>:</w:t>
       </w:r>
       <w:r>
         <w:rPr>
@@ -12904,9 +12933,8 @@
             <w:rPr/>
           </w:rPrChange>
         </w:rPr>
-        <w:t xml:space="preserve">On the contrary, if the company you are analyzing, has </w:t>
-      </w:r>
-      <w:proofErr w:type="gramStart"/>
+        <w:t xml:space="preserve"> </w:t>
+      </w:r>
       <w:r>
         <w:rPr>
           <w:highlight w:val="cyan"/>
@@ -12914,9 +12942,8 @@
             <w:rPr/>
           </w:rPrChange>
         </w:rPr>
-        <w:t>really bad</w:t>
-      </w:r>
-      <w:proofErr w:type="gramEnd"/>
+        <w:t>I</w:t>
+      </w:r>
       <w:r>
         <w:rPr>
           <w:highlight w:val="cyan"/>
@@ -12924,7 +12951,7 @@
             <w:rPr/>
           </w:rPrChange>
         </w:rPr>
-        <w:t xml:space="preserve"> reviews, people don’t ever or stopped going to this company, you can see that this behavior are heavily reflected on the company’s stock. Let us take for product example: Netflix and Blockbuster. Nowadays, everyone has a Netflix account</w:t>
+        <w:t xml:space="preserve">f you go to a place where customer service is excellent, the products are really popular and a lot of people you know shop or pay services on this company, then you already have many </w:t>
       </w:r>
       <w:r>
         <w:rPr>
@@ -12933,7 +12960,7 @@
             <w:rPr/>
           </w:rPrChange>
         </w:rPr>
-        <w:t>.</w:t>
+        <w:t xml:space="preserve">good signs of how the stock of company should be doing. </w:t>
       </w:r>
       <w:r>
         <w:rPr>
@@ -12942,8 +12969,9 @@
             <w:rPr/>
           </w:rPrChange>
         </w:rPr>
-        <w:t xml:space="preserve"> </w:t>
-      </w:r>
+        <w:t xml:space="preserve">On the contrary, if the company you are analyzing, has </w:t>
+      </w:r>
+      <w:proofErr w:type="gramStart"/>
       <w:r>
         <w:rPr>
           <w:highlight w:val="cyan"/>
@@ -12951,8 +12979,9 @@
             <w:rPr/>
           </w:rPrChange>
         </w:rPr>
-        <w:t>M</w:t>
-      </w:r>
+        <w:t>really bad</w:t>
+      </w:r>
+      <w:proofErr w:type="gramEnd"/>
       <w:r>
         <w:rPr>
           <w:highlight w:val="cyan"/>
@@ -12960,7 +12989,7 @@
             <w:rPr/>
           </w:rPrChange>
         </w:rPr>
-        <w:t>ost people when talk</w:t>
+        <w:t xml:space="preserve"> reviews, people don’t ever or stopped going to this company, you can see that this behavior are heavily reflected on the company’s stock. Let us take for product example: Netflix and Blockbuster. Nowadays, everyone has a Netflix account</w:t>
       </w:r>
       <w:r>
         <w:rPr>
@@ -12969,7 +12998,7 @@
             <w:rPr/>
           </w:rPrChange>
         </w:rPr>
-        <w:t>ing</w:t>
+        <w:t>.</w:t>
       </w:r>
       <w:r>
         <w:rPr>
@@ -12978,30 +13007,25 @@
             <w:rPr/>
           </w:rPrChange>
         </w:rPr>
-        <w:t xml:space="preserve"> about movies or series, they refer to Netflix or similar competitors. On the other side, Blockbuster is a company that recently reached bankruptcy. However, for the past 5 years that it was still on the market, nobody would ever mention it, it was uncommon to hear about people going to buy products at Blockbuster. </w:t>
-      </w:r>
-    </w:p>
-    <w:p>
-      <w:pPr>
-        <w:jc w:val="both"/>
+        <w:t xml:space="preserve"> </w:t>
+      </w:r>
+      <w:r>
         <w:rPr>
           <w:highlight w:val="cyan"/>
           <w:rPrChange w:id="662" w:author="Ricardo... Jacome.." w:date="2019-05-27T20:40:00Z">
             <w:rPr/>
           </w:rPrChange>
         </w:rPr>
-      </w:pPr>
-      <w:r>
-        <w:rPr>
-          <w:b/>
+        <w:t>M</w:t>
+      </w:r>
+      <w:r>
+        <w:rPr>
           <w:highlight w:val="cyan"/>
           <w:rPrChange w:id="663" w:author="Ricardo... Jacome.." w:date="2019-05-27T20:40:00Z">
-            <w:rPr>
-              <w:b/>
-            </w:rPr>
+            <w:rPr/>
           </w:rPrChange>
         </w:rPr>
-        <w:t>Quick-Example #2 Some Businesses are Season-Dependent:</w:t>
+        <w:t>ost people when talk</w:t>
       </w:r>
       <w:r>
         <w:rPr>
@@ -13010,7 +13034,7 @@
             <w:rPr/>
           </w:rPrChange>
         </w:rPr>
-        <w:t xml:space="preserve"> Stocks are representative of a business. So there exists businesses where the time of the year is significant. If you go to a clothing store that focuses on selling winter clothing, then you would not be surprised to see that </w:t>
+        <w:t>ing</w:t>
       </w:r>
       <w:r>
         <w:rPr>
@@ -13019,38 +13043,39 @@
             <w:rPr/>
           </w:rPrChange>
         </w:rPr>
-        <w:t xml:space="preserve">the earnings of the company and stock prices usually are higher on winter seasons, and then low on summer seasons. Pay attention to the seasons in which businesses work. </w:t>
-      </w:r>
-    </w:p>
-    <w:p>
-      <w:pPr>
-        <w:jc w:val="both"/>
-        <w:rPr>
-          <w:ins w:id="666" w:author="Ricardo... Jacome.." w:date="2019-05-27T20:32:00Z"/>
-        </w:rPr>
-      </w:pPr>
-      <w:r>
-        <w:rPr>
+        <w:t xml:space="preserve"> about movies or series, they refer to Netflix or similar competitors. On the other side, Blockbuster is a company that recently reached bankruptcy. However, for the past 5 years that it was still on the market, nobody would ever mention it, it was uncommon to hear about people going to buy products at Blockbuster. </w:t>
+      </w:r>
+    </w:p>
+    <w:p>
+      <w:pPr>
+        <w:jc w:val="both"/>
+        <w:rPr>
+          <w:highlight w:val="cyan"/>
+          <w:rPrChange w:id="666" w:author="Ricardo... Jacome.." w:date="2019-05-27T20:40:00Z">
+            <w:rPr/>
+          </w:rPrChange>
+        </w:rPr>
+      </w:pPr>
+      <w:r>
+        <w:rPr>
+          <w:b/>
           <w:highlight w:val="cyan"/>
           <w:rPrChange w:id="667" w:author="Ricardo... Jacome.." w:date="2019-05-27T20:40:00Z">
+            <w:rPr>
+              <w:b/>
+            </w:rPr>
+          </w:rPrChange>
+        </w:rPr>
+        <w:t>Quick-Example #2 Some Businesses are Season-Dependent:</w:t>
+      </w:r>
+      <w:r>
+        <w:rPr>
+          <w:highlight w:val="cyan"/>
+          <w:rPrChange w:id="668" w:author="Ricardo... Jacome.." w:date="2019-05-27T20:40:00Z">
             <w:rPr/>
           </w:rPrChange>
         </w:rPr>
-        <w:t xml:space="preserve">The factors that affect trends, are too many to just explain in one chapter. The idea of this chapter was to explain how different trends are identified and how they behave. </w:t>
-      </w:r>
-      <w:r>
-        <w:rPr>
-          <w:b/>
-          <w:highlight w:val="cyan"/>
-          <w:u w:val="single"/>
-          <w:rPrChange w:id="668" w:author="Ricardo... Jacome.." w:date="2019-05-27T20:40:00Z">
-            <w:rPr>
-              <w:b/>
-              <w:u w:val="single"/>
-            </w:rPr>
-          </w:rPrChange>
-        </w:rPr>
-        <w:t>The final note on this chapter is to always remember that the time frame that we look at things plays a huge role in our understanding of stocks.</w:t>
+        <w:t xml:space="preserve"> Stocks are representative of a business. So there exists businesses where the time of the year is significant. If you go to a clothing store that focuses on selling winter clothing, then you would not be surprised to see that </w:t>
       </w:r>
       <w:r>
         <w:rPr>
@@ -13059,6 +13084,46 @@
             <w:rPr/>
           </w:rPrChange>
         </w:rPr>
+        <w:t xml:space="preserve">the earnings of the company and stock prices usually are higher on winter seasons, and then low on summer seasons. Pay attention to the seasons in which businesses work. </w:t>
+      </w:r>
+    </w:p>
+    <w:p>
+      <w:pPr>
+        <w:jc w:val="both"/>
+        <w:rPr>
+          <w:ins w:id="670" w:author="Ricardo... Jacome.." w:date="2019-05-27T20:32:00Z"/>
+        </w:rPr>
+      </w:pPr>
+      <w:r>
+        <w:rPr>
+          <w:highlight w:val="cyan"/>
+          <w:rPrChange w:id="671" w:author="Ricardo... Jacome.." w:date="2019-05-27T20:40:00Z">
+            <w:rPr/>
+          </w:rPrChange>
+        </w:rPr>
+        <w:t xml:space="preserve">The factors that affect trends, are too many to just explain in one chapter. The idea of this chapter was to explain how different trends are identified and how they behave. </w:t>
+      </w:r>
+      <w:r>
+        <w:rPr>
+          <w:b/>
+          <w:highlight w:val="cyan"/>
+          <w:u w:val="single"/>
+          <w:rPrChange w:id="672" w:author="Ricardo... Jacome.." w:date="2019-05-27T20:40:00Z">
+            <w:rPr>
+              <w:b/>
+              <w:u w:val="single"/>
+            </w:rPr>
+          </w:rPrChange>
+        </w:rPr>
+        <w:t>The final note on this chapter is to always remember that the time frame that we look at things plays a huge role in our understanding of stocks.</w:t>
+      </w:r>
+      <w:r>
+        <w:rPr>
+          <w:highlight w:val="cyan"/>
+          <w:rPrChange w:id="673" w:author="Ricardo... Jacome.." w:date="2019-05-27T20:40:00Z">
+            <w:rPr/>
+          </w:rPrChange>
+        </w:rPr>
         <w:t xml:space="preserve"> Furthermore, there are other key things to understand before developing a complete strategy in stock trading. These key things are the next chapter.</w:t>
       </w:r>
       <w:r>
@@ -13069,20 +13134,20 @@
       <w:pPr>
         <w:jc w:val="both"/>
         <w:rPr>
-          <w:ins w:id="670" w:author="Ricardo... Jacome.." w:date="2019-05-27T20:32:00Z"/>
-        </w:rPr>
-      </w:pPr>
-      <w:ins w:id="671" w:author="Ricardo... Jacome.." w:date="2019-05-27T20:32:00Z">
+          <w:ins w:id="674" w:author="Ricardo... Jacome.." w:date="2019-05-27T20:32:00Z"/>
+        </w:rPr>
+      </w:pPr>
+      <w:ins w:id="675" w:author="Ricardo... Jacome.." w:date="2019-05-27T20:32:00Z">
         <w:r>
           <w:t>Based on our beginning chapters, a good investor</w:t>
         </w:r>
       </w:ins>
-      <w:ins w:id="672" w:author="Ricardo... Jacome.." w:date="2019-05-27T20:34:00Z">
+      <w:ins w:id="676" w:author="Ricardo... Jacome.." w:date="2019-05-27T20:34:00Z">
         <w:r>
           <w:t xml:space="preserve"> understands</w:t>
         </w:r>
       </w:ins>
-      <w:ins w:id="673" w:author="Ricardo... Jacome.." w:date="2019-05-27T20:32:00Z">
+      <w:ins w:id="677" w:author="Ricardo... Jacome.." w:date="2019-05-27T20:32:00Z">
         <w:r>
           <w:t>:</w:t>
         </w:r>
@@ -13097,15 +13162,15 @@
         </w:numPr>
         <w:jc w:val="both"/>
         <w:rPr>
-          <w:ins w:id="674" w:author="Ricardo... Jacome.." w:date="2019-05-27T20:32:00Z"/>
-        </w:rPr>
-      </w:pPr>
-      <w:ins w:id="675" w:author="Ricardo... Jacome.." w:date="2019-05-27T20:34:00Z">
+          <w:ins w:id="678" w:author="Ricardo... Jacome.." w:date="2019-05-27T20:32:00Z"/>
+        </w:rPr>
+      </w:pPr>
+      <w:ins w:id="679" w:author="Ricardo... Jacome.." w:date="2019-05-27T20:34:00Z">
         <w:r>
           <w:t>T</w:t>
         </w:r>
       </w:ins>
-      <w:ins w:id="676" w:author="Ricardo... Jacome.." w:date="2019-05-27T20:32:00Z">
+      <w:ins w:id="680" w:author="Ricardo... Jacome.." w:date="2019-05-27T20:32:00Z">
         <w:r>
           <w:t>hat companies issue stock for sell to sustain their business and grow.</w:t>
         </w:r>
@@ -13120,15 +13185,15 @@
         </w:numPr>
         <w:jc w:val="both"/>
         <w:rPr>
-          <w:ins w:id="677" w:author="Ricardo... Jacome.." w:date="2019-05-27T20:32:00Z"/>
-        </w:rPr>
-      </w:pPr>
-      <w:ins w:id="678" w:author="Ricardo... Jacome.." w:date="2019-05-27T20:34:00Z">
+          <w:ins w:id="681" w:author="Ricardo... Jacome.." w:date="2019-05-27T20:32:00Z"/>
+        </w:rPr>
+      </w:pPr>
+      <w:ins w:id="682" w:author="Ricardo... Jacome.." w:date="2019-05-27T20:34:00Z">
         <w:r>
           <w:t xml:space="preserve">How </w:t>
         </w:r>
       </w:ins>
-      <w:ins w:id="679" w:author="Ricardo... Jacome.." w:date="2019-05-27T20:32:00Z">
+      <w:ins w:id="683" w:author="Ricardo... Jacome.." w:date="2019-05-27T20:32:00Z">
         <w:r>
           <w:t>Stocks’ charts can only help to select some companies on basis of long-term growth.</w:t>
         </w:r>
@@ -13143,20 +13208,20 @@
         </w:numPr>
         <w:jc w:val="both"/>
         <w:rPr>
-          <w:ins w:id="680" w:author="Ricardo... Jacome.." w:date="2019-05-27T20:32:00Z"/>
-        </w:rPr>
-      </w:pPr>
-      <w:ins w:id="681" w:author="Ricardo... Jacome.." w:date="2019-05-27T20:34:00Z">
+          <w:ins w:id="684" w:author="Ricardo... Jacome.." w:date="2019-05-27T20:32:00Z"/>
+        </w:rPr>
+      </w:pPr>
+      <w:ins w:id="685" w:author="Ricardo... Jacome.." w:date="2019-05-27T20:34:00Z">
         <w:r>
           <w:t>T</w:t>
         </w:r>
       </w:ins>
-      <w:ins w:id="682" w:author="Ricardo... Jacome.." w:date="2019-05-27T20:32:00Z">
+      <w:ins w:id="686" w:author="Ricardo... Jacome.." w:date="2019-05-27T20:32:00Z">
         <w:r>
           <w:t>hat smaller time frames provide with too many uncertainties to predict them at all.</w:t>
         </w:r>
       </w:ins>
-      <w:ins w:id="683" w:author="Ricardo... Jacome.." w:date="2019-05-27T20:39:00Z">
+      <w:ins w:id="687" w:author="Ricardo... Jacome.." w:date="2019-05-27T20:39:00Z">
         <w:r>
           <w:t xml:space="preserve"> </w:t>
         </w:r>
@@ -13176,20 +13241,20 @@
       <w:pPr>
         <w:pStyle w:val="Heading1"/>
         <w:rPr>
-          <w:ins w:id="684" w:author="Ricardo... Jacome.." w:date="2019-05-27T21:05:00Z"/>
-        </w:rPr>
-      </w:pPr>
-      <w:bookmarkStart w:id="685" w:name="_Toc530873170"/>
+          <w:ins w:id="688" w:author="Ricardo... Jacome.." w:date="2019-05-27T21:05:00Z"/>
+        </w:rPr>
+      </w:pPr>
+      <w:bookmarkStart w:id="689" w:name="_Toc530873170"/>
       <w:r>
         <w:lastRenderedPageBreak/>
         <w:t xml:space="preserve">Chapter </w:t>
       </w:r>
-      <w:ins w:id="686" w:author="Ricardo... Jacome.." w:date="2019-05-27T20:40:00Z">
+      <w:ins w:id="690" w:author="Ricardo... Jacome.." w:date="2019-05-27T20:40:00Z">
         <w:r>
           <w:t>3</w:t>
         </w:r>
       </w:ins>
-      <w:del w:id="687" w:author="Ricardo... Jacome.." w:date="2019-05-27T20:40:00Z">
+      <w:del w:id="691" w:author="Ricardo... Jacome.." w:date="2019-05-27T20:40:00Z">
         <w:r>
           <w:delText>4</w:delText>
         </w:r>
@@ -13197,26 +13262,26 @@
       <w:r>
         <w:t xml:space="preserve">: </w:t>
       </w:r>
-      <w:ins w:id="688" w:author="Ricardo... Jacome.." w:date="2019-05-27T21:03:00Z">
+      <w:ins w:id="692" w:author="Ricardo... Jacome.." w:date="2019-05-27T21:03:00Z">
         <w:r>
           <w:t>What Affects Stock</w:t>
         </w:r>
       </w:ins>
-      <w:ins w:id="689" w:author="Ricardo... Jacome.." w:date="2019-05-27T21:04:00Z">
+      <w:ins w:id="693" w:author="Ricardo... Jacome.." w:date="2019-05-27T21:04:00Z">
         <w:r>
           <w:t xml:space="preserve"> Prices?</w:t>
         </w:r>
       </w:ins>
-      <w:del w:id="690" w:author="Ricardo... Jacome.." w:date="2019-05-27T21:03:00Z">
+      <w:del w:id="694" w:author="Ricardo... Jacome.." w:date="2019-05-27T21:03:00Z">
         <w:r>
           <w:delText>Classifications of Stocks</w:delText>
         </w:r>
       </w:del>
-      <w:bookmarkEnd w:id="685"/>
-    </w:p>
-    <w:p>
-      <w:pPr>
-        <w:pPrChange w:id="691" w:author="Ricardo... Jacome.." w:date="2019-05-27T21:05:00Z">
+      <w:bookmarkEnd w:id="689"/>
+    </w:p>
+    <w:p>
+      <w:pPr>
+        <w:pPrChange w:id="695" w:author="Ricardo... Jacome.." w:date="2019-05-27T21:05:00Z">
           <w:pPr>
             <w:pStyle w:val="Heading1"/>
           </w:pPr>
@@ -13227,63 +13292,63 @@
       <w:pPr>
         <w:jc w:val="both"/>
         <w:rPr>
-          <w:ins w:id="692" w:author="Ricardo... Jacome.." w:date="2019-05-27T21:08:00Z"/>
-        </w:rPr>
-        <w:pPrChange w:id="693" w:author="Ricardo... Jacome.." w:date="2019-05-27T21:13:00Z">
+          <w:ins w:id="696" w:author="Ricardo... Jacome.." w:date="2019-05-27T21:08:00Z"/>
+        </w:rPr>
+        <w:pPrChange w:id="697" w:author="Ricardo... Jacome.." w:date="2019-05-27T21:13:00Z">
           <w:pPr/>
         </w:pPrChange>
       </w:pPr>
-      <w:ins w:id="694" w:author="Ricardo... Jacome.." w:date="2019-05-27T21:13:00Z">
+      <w:ins w:id="698" w:author="Ricardo... Jacome.." w:date="2019-05-27T21:13:00Z">
         <w:r>
           <w:t>From</w:t>
         </w:r>
       </w:ins>
-      <w:ins w:id="695" w:author="Ricardo... Jacome.." w:date="2019-05-27T21:08:00Z">
+      <w:ins w:id="699" w:author="Ricardo... Jacome.." w:date="2019-05-27T21:08:00Z">
         <w:r>
           <w:t xml:space="preserve"> the previous section</w:t>
         </w:r>
       </w:ins>
-      <w:ins w:id="696" w:author="Ricardo... Jacome.." w:date="2019-05-27T21:09:00Z">
+      <w:ins w:id="700" w:author="Ricardo... Jacome.." w:date="2019-05-27T21:09:00Z">
         <w:r>
           <w:t>,</w:t>
         </w:r>
       </w:ins>
-      <w:ins w:id="697" w:author="Ricardo... Jacome.." w:date="2019-05-27T21:08:00Z">
+      <w:ins w:id="701" w:author="Ricardo... Jacome.." w:date="2019-05-27T21:08:00Z">
         <w:r>
           <w:t xml:space="preserve"> it will be possible to think that there is nothing that can be done to predict the stock </w:t>
         </w:r>
       </w:ins>
-      <w:ins w:id="698" w:author="Ricardo... Jacome.." w:date="2019-05-27T21:09:00Z">
+      <w:ins w:id="702" w:author="Ricardo... Jacome.." w:date="2019-05-27T21:09:00Z">
         <w:r>
           <w:t>behavior</w:t>
         </w:r>
       </w:ins>
-      <w:ins w:id="699" w:author="Ricardo... Jacome.." w:date="2019-05-27T21:13:00Z">
+      <w:ins w:id="703" w:author="Ricardo... Jacome.." w:date="2019-05-27T21:13:00Z">
         <w:r>
           <w:t xml:space="preserve"> because</w:t>
         </w:r>
       </w:ins>
-      <w:ins w:id="700" w:author="Ricardo... Jacome.." w:date="2019-05-27T21:09:00Z">
+      <w:ins w:id="704" w:author="Ricardo... Jacome.." w:date="2019-05-27T21:09:00Z">
         <w:r>
           <w:t xml:space="preserve"> everything is based off random things that we can’t control. </w:t>
         </w:r>
       </w:ins>
-      <w:ins w:id="701" w:author="Ricardo... Jacome.." w:date="2019-05-27T21:10:00Z">
+      <w:ins w:id="705" w:author="Ricardo... Jacome.." w:date="2019-05-27T21:10:00Z">
         <w:r>
           <w:t>However</w:t>
         </w:r>
       </w:ins>
-      <w:ins w:id="702" w:author="Ricardo... Jacome.." w:date="2019-05-27T21:09:00Z">
+      <w:ins w:id="706" w:author="Ricardo... Jacome.." w:date="2019-05-27T21:09:00Z">
         <w:r>
           <w:t>, now we need</w:t>
         </w:r>
       </w:ins>
-      <w:ins w:id="703" w:author="Ricardo... Jacome.." w:date="2019-05-27T21:10:00Z">
+      <w:ins w:id="707" w:author="Ricardo... Jacome.." w:date="2019-05-27T21:10:00Z">
         <w:r>
           <w:t xml:space="preserve"> to address what information can we rely on to understand some stock prices.</w:t>
         </w:r>
       </w:ins>
-      <w:ins w:id="704" w:author="Ricardo... Jacome.." w:date="2019-05-27T21:09:00Z">
+      <w:ins w:id="708" w:author="Ricardo... Jacome.." w:date="2019-05-27T21:09:00Z">
         <w:r>
           <w:t xml:space="preserve"> </w:t>
         </w:r>
@@ -13292,17 +13357,17 @@
     <w:p>
       <w:pPr>
         <w:rPr>
-          <w:ins w:id="705" w:author="Ricardo... Jacome.." w:date="2019-05-27T21:05:00Z"/>
+          <w:ins w:id="709" w:author="Ricardo... Jacome.." w:date="2019-05-27T21:05:00Z"/>
           <w:sz w:val="36"/>
           <w:szCs w:val="36"/>
         </w:rPr>
       </w:pPr>
-      <w:ins w:id="706" w:author="Ricardo... Jacome.." w:date="2019-05-27T21:04:00Z">
+      <w:ins w:id="710" w:author="Ricardo... Jacome.." w:date="2019-05-27T21:04:00Z">
         <w:r>
           <w:rPr>
             <w:sz w:val="36"/>
             <w:szCs w:val="36"/>
-            <w:rPrChange w:id="707" w:author="Ricardo... Jacome.." w:date="2019-05-27T21:05:00Z">
+            <w:rPrChange w:id="711" w:author="Ricardo... Jacome.." w:date="2019-05-27T21:05:00Z">
               <w:rPr/>
             </w:rPrChange>
           </w:rPr>
@@ -13314,11 +13379,11 @@
       <w:pPr>
         <w:jc w:val="both"/>
         <w:rPr>
-          <w:ins w:id="708" w:author="Ricardo... Jacome.." w:date="2019-05-27T21:20:00Z"/>
-          <w:szCs w:val="24"/>
-        </w:rPr>
-      </w:pPr>
-      <w:ins w:id="709" w:author="Ricardo... Jacome.." w:date="2019-05-27T21:14:00Z">
+          <w:ins w:id="712" w:author="Ricardo... Jacome.." w:date="2019-05-27T21:20:00Z"/>
+          <w:szCs w:val="24"/>
+        </w:rPr>
+      </w:pPr>
+      <w:ins w:id="713" w:author="Ricardo... Jacome.." w:date="2019-05-27T21:14:00Z">
         <w:r>
           <w:rPr>
             <w:szCs w:val="24"/>
@@ -13326,7 +13391,7 @@
           <w:t xml:space="preserve">There </w:t>
         </w:r>
       </w:ins>
-      <w:ins w:id="710" w:author="Ricardo... Jacome.." w:date="2019-05-27T21:15:00Z">
+      <w:ins w:id="714" w:author="Ricardo... Jacome.." w:date="2019-05-27T21:15:00Z">
         <w:r>
           <w:rPr>
             <w:szCs w:val="24"/>
@@ -13334,7 +13399,7 @@
           <w:t>exist</w:t>
         </w:r>
       </w:ins>
-      <w:ins w:id="711" w:author="Ricardo... Jacome.." w:date="2019-05-27T21:14:00Z">
+      <w:ins w:id="715" w:author="Ricardo... Jacome.." w:date="2019-05-27T21:14:00Z">
         <w:r>
           <w:rPr>
             <w:szCs w:val="24"/>
@@ -13342,7 +13407,7 @@
           <w:t xml:space="preserve"> multiple sources of information that are outside of the stock’s chart that will aid into understanding what affects stock pricing. </w:t>
         </w:r>
       </w:ins>
-      <w:ins w:id="712" w:author="Ricardo... Jacome.." w:date="2019-05-27T21:15:00Z">
+      <w:ins w:id="716" w:author="Ricardo... Jacome.." w:date="2019-05-27T21:15:00Z">
         <w:r>
           <w:rPr>
             <w:szCs w:val="24"/>
@@ -13350,7 +13415,7 @@
           <w:t xml:space="preserve">The first step will be to categorize businesses into different models. </w:t>
         </w:r>
       </w:ins>
-      <w:ins w:id="713" w:author="Ricardo... Jacome.." w:date="2019-05-27T21:16:00Z">
+      <w:ins w:id="717" w:author="Ricardo... Jacome.." w:date="2019-05-27T21:16:00Z">
         <w:r>
           <w:rPr>
             <w:szCs w:val="24"/>
@@ -13358,7 +13423,7 @@
           <w:t>Businesses have many target customers a</w:t>
         </w:r>
       </w:ins>
-      <w:ins w:id="714" w:author="Ricardo... Jacome.." w:date="2019-05-27T21:17:00Z">
+      <w:ins w:id="718" w:author="Ricardo... Jacome.." w:date="2019-05-27T21:17:00Z">
         <w:r>
           <w:rPr>
             <w:szCs w:val="24"/>
@@ -13366,7 +13431,7 @@
           <w:t xml:space="preserve">nd many products or services that they can offer. </w:t>
         </w:r>
       </w:ins>
-      <w:ins w:id="715" w:author="Ricardo... Jacome.." w:date="2019-05-27T21:19:00Z">
+      <w:ins w:id="719" w:author="Ricardo... Jacome.." w:date="2019-05-27T21:19:00Z">
         <w:r>
           <w:rPr>
             <w:szCs w:val="24"/>
@@ -13374,7 +13439,7 @@
           <w:t xml:space="preserve">For this, the following </w:t>
         </w:r>
       </w:ins>
-      <w:ins w:id="716" w:author="Ricardo... Jacome.." w:date="2019-05-27T21:20:00Z">
+      <w:ins w:id="720" w:author="Ricardo... Jacome.." w:date="2019-05-27T21:20:00Z">
         <w:r>
           <w:rPr>
             <w:szCs w:val="24"/>
@@ -13386,11 +13451,11 @@
     <w:p>
       <w:pPr>
         <w:rPr>
-          <w:ins w:id="717" w:author="Ricardo... Jacome.." w:date="2019-05-27T21:20:00Z"/>
-          <w:szCs w:val="24"/>
-        </w:rPr>
-      </w:pPr>
-      <w:ins w:id="718" w:author="Ricardo... Jacome.." w:date="2019-05-27T21:21:00Z">
+          <w:ins w:id="721" w:author="Ricardo... Jacome.." w:date="2019-05-27T21:20:00Z"/>
+          <w:szCs w:val="24"/>
+        </w:rPr>
+      </w:pPr>
+      <w:ins w:id="722" w:author="Ricardo... Jacome.." w:date="2019-05-27T21:21:00Z">
         <w:r>
           <w:rPr>
             <w:noProof/>
@@ -13531,7 +13596,7 @@
                         <wps:txbx>
                           <w:txbxContent>
                             <w:p>
-                              <w:ins w:id="719" w:author="Ricardo... Jacome.." w:date="2019-05-27T21:22:00Z">
+                              <w:ins w:id="723" w:author="Ricardo... Jacome.." w:date="2019-05-27T21:22:00Z">
                                 <w:r>
                                   <w:t>Product</w:t>
                                 </w:r>
@@ -13572,7 +13637,7 @@
                   <v:textbox>
                     <w:txbxContent>
                       <w:p>
-                        <w:ins w:id="720" w:author="Ricardo... Jacome.." w:date="2019-05-27T21:22:00Z">
+                        <w:ins w:id="724" w:author="Ricardo... Jacome.." w:date="2019-05-27T21:22:00Z">
                           <w:r>
                             <w:t>Product</w:t>
                           </w:r>
@@ -13600,14 +13665,14 @@
       <w:pPr>
         <w:jc w:val="center"/>
         <w:rPr>
-          <w:ins w:id="721" w:author="Ricardo... Jacome.." w:date="2019-05-27T21:20:00Z"/>
-          <w:szCs w:val="24"/>
-        </w:rPr>
-        <w:pPrChange w:id="722" w:author="Ricardo... Jacome.." w:date="2019-05-27T21:24:00Z">
+          <w:ins w:id="725" w:author="Ricardo... Jacome.." w:date="2019-05-27T21:20:00Z"/>
+          <w:szCs w:val="24"/>
+        </w:rPr>
+        <w:pPrChange w:id="726" w:author="Ricardo... Jacome.." w:date="2019-05-27T21:24:00Z">
           <w:pPr/>
         </w:pPrChange>
       </w:pPr>
-      <w:ins w:id="723" w:author="Ricardo... Jacome.." w:date="2019-05-27T21:21:00Z">
+      <w:ins w:id="727" w:author="Ricardo... Jacome.." w:date="2019-05-27T21:21:00Z">
         <w:r>
           <w:rPr>
             <w:noProof/>
@@ -13655,11 +13720,11 @@
                             <w:p>
                               <w:pPr>
                                 <w:jc w:val="center"/>
-                                <w:pPrChange w:id="724" w:author="Ricardo... Jacome.." w:date="2019-05-27T21:24:00Z">
+                                <w:pPrChange w:id="728" w:author="Ricardo... Jacome.." w:date="2019-05-27T21:24:00Z">
                                   <w:pPr/>
                                 </w:pPrChange>
                               </w:pPr>
-                              <w:ins w:id="725" w:author="Ricardo... Jacome.." w:date="2019-05-27T21:21:00Z">
+                              <w:ins w:id="729" w:author="Ricardo... Jacome.." w:date="2019-05-27T21:21:00Z">
                                 <w:r>
                                   <w:t>Company</w:t>
                                 </w:r>
@@ -13693,11 +13758,11 @@
                       <w:p>
                         <w:pPr>
                           <w:jc w:val="center"/>
-                          <w:pPrChange w:id="726" w:author="Ricardo... Jacome.." w:date="2019-05-27T21:24:00Z">
+                          <w:pPrChange w:id="730" w:author="Ricardo... Jacome.." w:date="2019-05-27T21:24:00Z">
                             <w:pPr/>
                           </w:pPrChange>
                         </w:pPr>
-                        <w:ins w:id="727" w:author="Ricardo... Jacome.." w:date="2019-05-27T21:21:00Z">
+                        <w:ins w:id="731" w:author="Ricardo... Jacome.." w:date="2019-05-27T21:21:00Z">
                           <w:r>
                             <w:t>Company</w:t>
                           </w:r>
@@ -13755,7 +13820,7 @@
                         <wps:txbx>
                           <w:txbxContent>
                             <w:p>
-                              <w:ins w:id="728" w:author="Ricardo... Jacome.." w:date="2019-05-27T21:22:00Z">
+                              <w:ins w:id="732" w:author="Ricardo... Jacome.." w:date="2019-05-27T21:22:00Z">
                                 <w:r>
                                   <w:t>Service</w:t>
                                 </w:r>
@@ -13787,7 +13852,7 @@
                   <v:textbox>
                     <w:txbxContent>
                       <w:p>
-                        <w:ins w:id="729" w:author="Ricardo... Jacome.." w:date="2019-05-27T21:22:00Z">
+                        <w:ins w:id="733" w:author="Ricardo... Jacome.." w:date="2019-05-27T21:22:00Z">
                           <w:r>
                             <w:t>Service</w:t>
                           </w:r>
@@ -13805,28 +13870,28 @@
     <w:p>
       <w:pPr>
         <w:rPr>
-          <w:ins w:id="730" w:author="Ricardo... Jacome.." w:date="2019-05-27T21:20:00Z"/>
-          <w:szCs w:val="24"/>
-        </w:rPr>
-      </w:pPr>
-    </w:p>
-    <w:p>
-      <w:pPr>
-        <w:rPr>
-          <w:ins w:id="731" w:author="Ricardo... Jacome.." w:date="2019-05-27T21:22:00Z"/>
-          <w:szCs w:val="24"/>
-        </w:rPr>
-      </w:pPr>
-    </w:p>
-    <w:p>
-      <w:pPr>
-        <w:jc w:val="both"/>
-        <w:rPr>
-          <w:ins w:id="732" w:author="Ricardo... Jacome.." w:date="2019-05-27T21:24:00Z"/>
-          <w:szCs w:val="24"/>
-        </w:rPr>
-      </w:pPr>
-      <w:ins w:id="733" w:author="Ricardo... Jacome.." w:date="2019-05-27T21:25:00Z">
+          <w:ins w:id="734" w:author="Ricardo... Jacome.." w:date="2019-05-27T21:20:00Z"/>
+          <w:szCs w:val="24"/>
+        </w:rPr>
+      </w:pPr>
+    </w:p>
+    <w:p>
+      <w:pPr>
+        <w:rPr>
+          <w:ins w:id="735" w:author="Ricardo... Jacome.." w:date="2019-05-27T21:22:00Z"/>
+          <w:szCs w:val="24"/>
+        </w:rPr>
+      </w:pPr>
+    </w:p>
+    <w:p>
+      <w:pPr>
+        <w:jc w:val="both"/>
+        <w:rPr>
+          <w:ins w:id="736" w:author="Ricardo... Jacome.." w:date="2019-05-27T21:24:00Z"/>
+          <w:szCs w:val="24"/>
+        </w:rPr>
+      </w:pPr>
+      <w:ins w:id="737" w:author="Ricardo... Jacome.." w:date="2019-05-27T21:25:00Z">
         <w:r>
           <w:rPr>
             <w:noProof/>
@@ -13914,7 +13979,7 @@
           </mc:AlternateContent>
         </w:r>
       </w:ins>
-      <w:ins w:id="734" w:author="Ricardo... Jacome.." w:date="2019-05-27T21:23:00Z">
+      <w:ins w:id="738" w:author="Ricardo... Jacome.." w:date="2019-05-27T21:23:00Z">
         <w:r>
           <w:rPr>
             <w:szCs w:val="24"/>
@@ -13928,7 +13993,7 @@
         </w:rPr>
         <w:t xml:space="preserve"> as shown below</w:t>
       </w:r>
-      <w:ins w:id="735" w:author="Ricardo... Jacome.." w:date="2019-05-27T21:23:00Z">
+      <w:ins w:id="739" w:author="Ricardo... Jacome.." w:date="2019-05-27T21:23:00Z">
         <w:r>
           <w:rPr>
             <w:szCs w:val="24"/>
@@ -13936,7 +14001,7 @@
           <w:t>. But remember to investigate many more when you start lo</w:t>
         </w:r>
       </w:ins>
-      <w:ins w:id="736" w:author="Ricardo... Jacome.." w:date="2019-05-27T21:24:00Z">
+      <w:ins w:id="740" w:author="Ricardo... Jacome.." w:date="2019-05-27T21:24:00Z">
         <w:r>
           <w:rPr>
             <w:szCs w:val="24"/>
@@ -13948,11 +14013,11 @@
     <w:p>
       <w:pPr>
         <w:rPr>
-          <w:ins w:id="737" w:author="Ricardo... Jacome.." w:date="2019-05-27T21:24:00Z"/>
-          <w:szCs w:val="24"/>
-        </w:rPr>
-      </w:pPr>
-      <w:ins w:id="738" w:author="Ricardo... Jacome.." w:date="2019-05-27T21:25:00Z">
+          <w:ins w:id="741" w:author="Ricardo... Jacome.." w:date="2019-05-27T21:24:00Z"/>
+          <w:szCs w:val="24"/>
+        </w:rPr>
+      </w:pPr>
+      <w:ins w:id="742" w:author="Ricardo... Jacome.." w:date="2019-05-27T21:25:00Z">
         <w:r>
           <w:rPr>
             <w:noProof/>
@@ -14078,7 +14143,7 @@
                         <wps:txbx>
                           <w:txbxContent>
                             <w:p>
-                              <w:ins w:id="739" w:author="Ricardo... Jacome.." w:date="2019-05-27T21:22:00Z">
+                              <w:ins w:id="743" w:author="Ricardo... Jacome.." w:date="2019-05-27T21:22:00Z">
                                 <w:r>
                                   <w:t>Product</w:t>
                                 </w:r>
@@ -14119,7 +14184,7 @@
                   <v:textbox>
                     <w:txbxContent>
                       <w:p>
-                        <w:ins w:id="740" w:author="Ricardo... Jacome.." w:date="2019-05-27T21:22:00Z">
+                        <w:ins w:id="744" w:author="Ricardo... Jacome.." w:date="2019-05-27T21:22:00Z">
                           <w:r>
                             <w:t>Product</w:t>
                           </w:r>
@@ -14146,11 +14211,11 @@
     <w:p>
       <w:pPr>
         <w:rPr>
-          <w:ins w:id="741" w:author="Ricardo... Jacome.." w:date="2019-05-27T21:24:00Z"/>
-          <w:szCs w:val="24"/>
-        </w:rPr>
-      </w:pPr>
-      <w:ins w:id="742" w:author="Ricardo... Jacome.." w:date="2019-05-27T21:25:00Z">
+          <w:ins w:id="745" w:author="Ricardo... Jacome.." w:date="2019-05-27T21:24:00Z"/>
+          <w:szCs w:val="24"/>
+        </w:rPr>
+      </w:pPr>
+      <w:ins w:id="746" w:author="Ricardo... Jacome.." w:date="2019-05-27T21:25:00Z">
         <w:r>
           <w:rPr>
             <w:noProof/>
@@ -14325,11 +14390,11 @@
     <w:p>
       <w:pPr>
         <w:rPr>
-          <w:ins w:id="743" w:author="Ricardo... Jacome.." w:date="2019-05-27T21:24:00Z"/>
-          <w:szCs w:val="24"/>
-        </w:rPr>
-      </w:pPr>
-      <w:ins w:id="744" w:author="Ricardo... Jacome.." w:date="2019-05-27T21:25:00Z">
+          <w:ins w:id="747" w:author="Ricardo... Jacome.." w:date="2019-05-27T21:24:00Z"/>
+          <w:szCs w:val="24"/>
+        </w:rPr>
+      </w:pPr>
+      <w:ins w:id="748" w:author="Ricardo... Jacome.." w:date="2019-05-27T21:25:00Z">
         <w:r>
           <w:rPr>
             <w:noProof/>
@@ -14463,11 +14528,11 @@
                             <w:p>
                               <w:pPr>
                                 <w:jc w:val="center"/>
-                                <w:pPrChange w:id="745" w:author="Ricardo... Jacome.." w:date="2019-05-27T21:24:00Z">
+                                <w:pPrChange w:id="749" w:author="Ricardo... Jacome.." w:date="2019-05-27T21:24:00Z">
                                   <w:pPr/>
                                 </w:pPrChange>
                               </w:pPr>
-                              <w:ins w:id="746" w:author="Ricardo... Jacome.." w:date="2019-05-27T21:21:00Z">
+                              <w:ins w:id="750" w:author="Ricardo... Jacome.." w:date="2019-05-27T21:21:00Z">
                                 <w:r>
                                   <w:t>Company</w:t>
                                 </w:r>
@@ -14501,11 +14566,11 @@
                       <w:p>
                         <w:pPr>
                           <w:jc w:val="center"/>
-                          <w:pPrChange w:id="747" w:author="Ricardo... Jacome.." w:date="2019-05-27T21:24:00Z">
+                          <w:pPrChange w:id="751" w:author="Ricardo... Jacome.." w:date="2019-05-27T21:24:00Z">
                             <w:pPr/>
                           </w:pPrChange>
                         </w:pPr>
-                        <w:ins w:id="748" w:author="Ricardo... Jacome.." w:date="2019-05-27T21:21:00Z">
+                        <w:ins w:id="752" w:author="Ricardo... Jacome.." w:date="2019-05-27T21:21:00Z">
                           <w:r>
                             <w:t>Company</w:t>
                           </w:r>
@@ -14523,11 +14588,11 @@
     <w:p>
       <w:pPr>
         <w:rPr>
-          <w:ins w:id="749" w:author="Ricardo... Jacome.." w:date="2019-05-27T21:24:00Z"/>
-          <w:szCs w:val="24"/>
-        </w:rPr>
-      </w:pPr>
-      <w:ins w:id="750" w:author="Ricardo... Jacome.." w:date="2019-05-27T21:25:00Z">
+          <w:ins w:id="753" w:author="Ricardo... Jacome.." w:date="2019-05-27T21:24:00Z"/>
+          <w:szCs w:val="24"/>
+        </w:rPr>
+      </w:pPr>
+      <w:ins w:id="754" w:author="Ricardo... Jacome.." w:date="2019-05-27T21:25:00Z">
         <w:r>
           <w:rPr>
             <w:noProof/>
@@ -14573,7 +14638,7 @@
                         <wps:txbx>
                           <w:txbxContent>
                             <w:p>
-                              <w:ins w:id="751" w:author="Ricardo... Jacome.." w:date="2019-05-27T21:22:00Z">
+                              <w:ins w:id="755" w:author="Ricardo... Jacome.." w:date="2019-05-27T21:22:00Z">
                                 <w:r>
                                   <w:t>Service</w:t>
                                 </w:r>
@@ -14605,7 +14670,7 @@
                   <v:textbox>
                     <w:txbxContent>
                       <w:p>
-                        <w:ins w:id="752" w:author="Ricardo... Jacome.." w:date="2019-05-27T21:22:00Z">
+                        <w:ins w:id="756" w:author="Ricardo... Jacome.." w:date="2019-05-27T21:22:00Z">
                           <w:r>
                             <w:t>Service</w:t>
                           </w:r>
@@ -14703,18 +14768,18 @@
     <w:p>
       <w:pPr>
         <w:rPr>
-          <w:ins w:id="753" w:author="Ricardo... Jacome.." w:date="2019-05-27T21:05:00Z"/>
-          <w:szCs w:val="24"/>
-          <w:rPrChange w:id="754" w:author="Ricardo... Jacome.." w:date="2019-05-27T21:13:00Z">
-            <w:rPr>
-              <w:ins w:id="755" w:author="Ricardo... Jacome.." w:date="2019-05-27T21:05:00Z"/>
+          <w:ins w:id="757" w:author="Ricardo... Jacome.." w:date="2019-05-27T21:05:00Z"/>
+          <w:szCs w:val="24"/>
+          <w:rPrChange w:id="758" w:author="Ricardo... Jacome.." w:date="2019-05-27T21:13:00Z">
+            <w:rPr>
+              <w:ins w:id="759" w:author="Ricardo... Jacome.." w:date="2019-05-27T21:05:00Z"/>
               <w:sz w:val="36"/>
               <w:szCs w:val="36"/>
             </w:rPr>
           </w:rPrChange>
         </w:rPr>
       </w:pPr>
-      <w:ins w:id="756" w:author="Ricardo... Jacome.." w:date="2019-05-27T21:25:00Z">
+      <w:ins w:id="760" w:author="Ricardo... Jacome.." w:date="2019-05-27T21:25:00Z">
         <w:r>
           <w:rPr>
             <w:noProof/>
@@ -14817,8 +14882,6 @@
           <w:szCs w:val="24"/>
         </w:rPr>
       </w:pPr>
-      <w:bookmarkStart w:id="757" w:name="_GoBack"/>
-      <w:bookmarkEnd w:id="757"/>
     </w:p>
     <w:p>
       <w:pPr>
@@ -14856,12 +14919,12 @@
         <w:rPr>
           <w:sz w:val="36"/>
           <w:szCs w:val="36"/>
-          <w:rPrChange w:id="758" w:author="Ricardo... Jacome.." w:date="2019-05-27T21:05:00Z">
+          <w:rPrChange w:id="761" w:author="Ricardo... Jacome.." w:date="2019-05-27T21:05:00Z">
             <w:rPr/>
           </w:rPrChange>
         </w:rPr>
       </w:pPr>
-      <w:ins w:id="759" w:author="Ricardo... Jacome.." w:date="2019-05-27T21:05:00Z">
+      <w:ins w:id="762" w:author="Ricardo... Jacome.." w:date="2019-05-27T21:05:00Z">
         <w:r>
           <w:rPr>
             <w:sz w:val="36"/>
@@ -14875,10 +14938,10 @@
       <w:pPr>
         <w:jc w:val="both"/>
         <w:rPr>
-          <w:del w:id="760" w:author="Ricardo... Jacome.." w:date="2019-05-27T21:04:00Z"/>
-        </w:rPr>
-      </w:pPr>
-      <w:del w:id="761" w:author="Ricardo... Jacome.." w:date="2019-05-27T21:04:00Z">
+          <w:del w:id="763" w:author="Ricardo... Jacome.." w:date="2019-05-27T21:04:00Z"/>
+        </w:rPr>
+      </w:pPr>
+      <w:del w:id="764" w:author="Ricardo... Jacome.." w:date="2019-05-27T21:04:00Z">
         <w:r>
           <w:lastRenderedPageBreak/>
           <w:delText xml:space="preserve">Previously we looked at how different </w:delText>
@@ -14892,11 +14955,11 @@
       <w:pPr>
         <w:pStyle w:val="Heading2"/>
         <w:rPr>
-          <w:del w:id="762" w:author="Ricardo... Jacome.." w:date="2019-05-27T21:04:00Z"/>
-        </w:rPr>
-      </w:pPr>
-      <w:bookmarkStart w:id="763" w:name="_Toc530873171"/>
-      <w:del w:id="764" w:author="Ricardo... Jacome.." w:date="2019-05-27T21:04:00Z">
+          <w:del w:id="765" w:author="Ricardo... Jacome.." w:date="2019-05-27T21:04:00Z"/>
+        </w:rPr>
+      </w:pPr>
+      <w:bookmarkStart w:id="766" w:name="_Toc530873171"/>
+      <w:del w:id="767" w:author="Ricardo... Jacome.." w:date="2019-05-27T21:04:00Z">
         <w:r>
           <w:delText xml:space="preserve">Level 1 </w:delText>
         </w:r>
@@ -14912,18 +14975,18 @@
         <w:r>
           <w:delText xml:space="preserve"> and Constant Stocks</w:delText>
         </w:r>
-        <w:bookmarkEnd w:id="763"/>
+        <w:bookmarkEnd w:id="766"/>
       </w:del>
     </w:p>
     <w:p>
       <w:pPr>
         <w:jc w:val="both"/>
         <w:rPr>
-          <w:del w:id="765" w:author="Ricardo... Jacome.." w:date="2019-05-27T21:04:00Z"/>
+          <w:del w:id="768" w:author="Ricardo... Jacome.." w:date="2019-05-27T21:04:00Z"/>
           <w:b/>
         </w:rPr>
       </w:pPr>
-      <w:del w:id="766" w:author="Ricardo... Jacome.." w:date="2019-05-27T21:04:00Z">
+      <w:del w:id="769" w:author="Ricardo... Jacome.." w:date="2019-05-27T21:04:00Z">
         <w:r>
           <w:delText xml:space="preserve">All stocks can fall in </w:delText>
         </w:r>
@@ -14991,7 +15054,7 @@
           <w:delText xml:space="preserve">Overall, volatile stocks are </w:delText>
         </w:r>
       </w:del>
-      <w:del w:id="767" w:author="Ricardo... Jacome.." w:date="2019-05-27T20:59:00Z">
+      <w:del w:id="770" w:author="Ricardo... Jacome.." w:date="2019-05-27T20:59:00Z">
         <w:r>
           <w:rPr>
             <w:b/>
@@ -14999,7 +15062,7 @@
           <w:delText>really hard</w:delText>
         </w:r>
       </w:del>
-      <w:del w:id="768" w:author="Ricardo... Jacome.." w:date="2019-05-27T21:04:00Z">
+      <w:del w:id="771" w:author="Ricardo... Jacome.." w:date="2019-05-27T21:04:00Z">
         <w:r>
           <w:rPr>
             <w:b/>
@@ -15018,11 +15081,11 @@
       <w:pPr>
         <w:pStyle w:val="Heading2"/>
         <w:rPr>
-          <w:del w:id="769" w:author="Ricardo... Jacome.." w:date="2019-05-27T21:04:00Z"/>
-        </w:rPr>
-      </w:pPr>
-      <w:bookmarkStart w:id="770" w:name="_Toc530873172"/>
-      <w:del w:id="771" w:author="Ricardo... Jacome.." w:date="2019-05-27T21:04:00Z">
+          <w:del w:id="772" w:author="Ricardo... Jacome.." w:date="2019-05-27T21:04:00Z"/>
+        </w:rPr>
+      </w:pPr>
+      <w:bookmarkStart w:id="773" w:name="_Toc530873172"/>
+      <w:del w:id="774" w:author="Ricardo... Jacome.." w:date="2019-05-27T21:04:00Z">
         <w:r>
           <w:delText xml:space="preserve">Level 2 </w:delText>
         </w:r>
@@ -15032,7 +15095,7 @@
         <w:r>
           <w:delText>Service/Product Stocks</w:delText>
         </w:r>
-        <w:bookmarkEnd w:id="770"/>
+        <w:bookmarkEnd w:id="773"/>
         <w:r>
           <w:delText xml:space="preserve"> </w:delText>
         </w:r>
@@ -15042,10 +15105,10 @@
       <w:pPr>
         <w:jc w:val="both"/>
         <w:rPr>
-          <w:del w:id="772" w:author="Ricardo... Jacome.." w:date="2019-05-27T21:04:00Z"/>
-        </w:rPr>
-      </w:pPr>
-      <w:del w:id="773" w:author="Ricardo... Jacome.." w:date="2019-05-27T21:04:00Z">
+          <w:del w:id="775" w:author="Ricardo... Jacome.." w:date="2019-05-27T21:04:00Z"/>
+        </w:rPr>
+      </w:pPr>
+      <w:del w:id="776" w:author="Ricardo... Jacome.." w:date="2019-05-27T21:04:00Z">
         <w:r>
           <w:delText>Now that we understand the two general types of stocks</w:delText>
         </w:r>
@@ -15106,30 +15169,6 @@
       <w:pPr>
         <w:jc w:val="both"/>
         <w:rPr>
-          <w:del w:id="774" w:author="Ricardo... Jacome.." w:date="2019-05-27T21:04:00Z"/>
-        </w:rPr>
-      </w:pPr>
-    </w:p>
-    <w:p>
-      <w:pPr>
-        <w:jc w:val="both"/>
-        <w:rPr>
-          <w:del w:id="775" w:author="Ricardo... Jacome.." w:date="2019-05-27T21:04:00Z"/>
-        </w:rPr>
-      </w:pPr>
-    </w:p>
-    <w:p>
-      <w:pPr>
-        <w:jc w:val="both"/>
-        <w:rPr>
-          <w:del w:id="776" w:author="Ricardo... Jacome.." w:date="2019-05-27T21:04:00Z"/>
-        </w:rPr>
-      </w:pPr>
-    </w:p>
-    <w:p>
-      <w:pPr>
-        <w:jc w:val="both"/>
-        <w:rPr>
           <w:del w:id="777" w:author="Ricardo... Jacome.." w:date="2019-05-27T21:04:00Z"/>
         </w:rPr>
       </w:pPr>
@@ -15173,7 +15212,31 @@
           <w:del w:id="782" w:author="Ricardo... Jacome.." w:date="2019-05-27T21:04:00Z"/>
         </w:rPr>
       </w:pPr>
-      <w:del w:id="783" w:author="Ricardo... Jacome.." w:date="2019-05-27T21:04:00Z">
+    </w:p>
+    <w:p>
+      <w:pPr>
+        <w:jc w:val="both"/>
+        <w:rPr>
+          <w:del w:id="783" w:author="Ricardo... Jacome.." w:date="2019-05-27T21:04:00Z"/>
+        </w:rPr>
+      </w:pPr>
+    </w:p>
+    <w:p>
+      <w:pPr>
+        <w:jc w:val="both"/>
+        <w:rPr>
+          <w:del w:id="784" w:author="Ricardo... Jacome.." w:date="2019-05-27T21:04:00Z"/>
+        </w:rPr>
+      </w:pPr>
+    </w:p>
+    <w:p>
+      <w:pPr>
+        <w:jc w:val="both"/>
+        <w:rPr>
+          <w:del w:id="785" w:author="Ricardo... Jacome.." w:date="2019-05-27T21:04:00Z"/>
+        </w:rPr>
+      </w:pPr>
+      <w:del w:id="786" w:author="Ricardo... Jacome.." w:date="2019-05-27T21:04:00Z">
         <w:r>
           <w:rPr>
             <w:color w:val="009999"/>
@@ -15198,10 +15261,10 @@
       <w:pPr>
         <w:jc w:val="center"/>
         <w:rPr>
-          <w:del w:id="784" w:author="Ricardo... Jacome.." w:date="2019-05-27T21:04:00Z"/>
-        </w:rPr>
-      </w:pPr>
-      <w:del w:id="785" w:author="Ricardo... Jacome.." w:date="2019-05-27T21:04:00Z">
+          <w:del w:id="787" w:author="Ricardo... Jacome.." w:date="2019-05-27T21:04:00Z"/>
+        </w:rPr>
+      </w:pPr>
+      <w:del w:id="788" w:author="Ricardo... Jacome.." w:date="2019-05-27T21:04:00Z">
         <w:r>
           <w:rPr>
             <w:noProof/>
@@ -15378,10 +15441,10 @@
       <w:pPr>
         <w:jc w:val="center"/>
         <w:rPr>
-          <w:del w:id="786" w:author="Ricardo... Jacome.." w:date="2019-05-27T21:04:00Z"/>
-        </w:rPr>
-      </w:pPr>
-      <w:del w:id="787" w:author="Ricardo... Jacome.." w:date="2019-05-27T21:04:00Z">
+          <w:del w:id="789" w:author="Ricardo... Jacome.." w:date="2019-05-27T21:04:00Z"/>
+        </w:rPr>
+      </w:pPr>
+      <w:del w:id="790" w:author="Ricardo... Jacome.." w:date="2019-05-27T21:04:00Z">
         <w:r>
           <w:delText>Category Example Selection</w:delText>
         </w:r>
@@ -15391,10 +15454,10 @@
       <w:pPr>
         <w:jc w:val="both"/>
         <w:rPr>
-          <w:del w:id="788" w:author="Ricardo... Jacome.." w:date="2019-05-27T21:04:00Z"/>
-        </w:rPr>
-      </w:pPr>
-      <w:del w:id="789" w:author="Ricardo... Jacome.." w:date="2019-05-27T21:04:00Z">
+          <w:del w:id="791" w:author="Ricardo... Jacome.." w:date="2019-05-27T21:04:00Z"/>
+        </w:rPr>
+      </w:pPr>
+      <w:del w:id="792" w:author="Ricardo... Jacome.." w:date="2019-05-27T21:04:00Z">
         <w:r>
           <w:delText xml:space="preserve">Many industries fall in this category, and each one of them is different in price. However, </w:delText>
         </w:r>
@@ -15407,10 +15470,10 @@
       <w:pPr>
         <w:jc w:val="center"/>
         <w:rPr>
-          <w:del w:id="790" w:author="Ricardo... Jacome.." w:date="2019-05-27T21:04:00Z"/>
-        </w:rPr>
-      </w:pPr>
-      <w:del w:id="791" w:author="Ricardo... Jacome.." w:date="2019-05-27T21:04:00Z">
+          <w:del w:id="793" w:author="Ricardo... Jacome.." w:date="2019-05-27T21:04:00Z"/>
+        </w:rPr>
+      </w:pPr>
+      <w:del w:id="794" w:author="Ricardo... Jacome.." w:date="2019-05-27T21:04:00Z">
         <w:r>
           <w:rPr>
             <w:noProof/>
@@ -15577,10 +15640,10 @@
       <w:pPr>
         <w:jc w:val="center"/>
         <w:rPr>
-          <w:del w:id="792" w:author="Ricardo... Jacome.." w:date="2019-05-27T21:04:00Z"/>
-        </w:rPr>
-      </w:pPr>
-      <w:del w:id="793" w:author="Ricardo... Jacome.." w:date="2019-05-27T21:04:00Z">
+          <w:del w:id="795" w:author="Ricardo... Jacome.." w:date="2019-05-27T21:04:00Z"/>
+        </w:rPr>
+      </w:pPr>
+      <w:del w:id="796" w:author="Ricardo... Jacome.." w:date="2019-05-27T21:04:00Z">
         <w:r>
           <w:delText>Stocks Comparison in the Telecommunication Area</w:delText>
         </w:r>
@@ -15590,10 +15653,10 @@
       <w:pPr>
         <w:jc w:val="both"/>
         <w:rPr>
-          <w:del w:id="794" w:author="Ricardo... Jacome.." w:date="2019-05-27T21:04:00Z"/>
-        </w:rPr>
-      </w:pPr>
-      <w:del w:id="795" w:author="Ricardo... Jacome.." w:date="2019-05-27T21:04:00Z">
+          <w:del w:id="797" w:author="Ricardo... Jacome.." w:date="2019-05-27T21:04:00Z"/>
+        </w:rPr>
+      </w:pPr>
+      <w:del w:id="798" w:author="Ricardo... Jacome.." w:date="2019-05-27T21:04:00Z">
         <w:r>
           <w:delText>Each stock has very different price, and each one of them has very different percentage of return. Also note how we are making this comparison in between each other with the same time frame of 5 years. Now,</w:delText>
         </w:r>
@@ -15652,25 +15715,25 @@
       <w:pPr>
         <w:pStyle w:val="Heading2"/>
         <w:rPr>
-          <w:del w:id="796" w:author="Ricardo... Jacome.." w:date="2019-05-27T21:04:00Z"/>
-        </w:rPr>
-      </w:pPr>
-      <w:bookmarkStart w:id="797" w:name="_Toc530873173"/>
-      <w:del w:id="798" w:author="Ricardo... Jacome.." w:date="2019-05-27T21:04:00Z">
+          <w:del w:id="799" w:author="Ricardo... Jacome.." w:date="2019-05-27T21:04:00Z"/>
+        </w:rPr>
+      </w:pPr>
+      <w:bookmarkStart w:id="800" w:name="_Toc530873173"/>
+      <w:del w:id="801" w:author="Ricardo... Jacome.." w:date="2019-05-27T21:04:00Z">
         <w:r>
           <w:delText>Remarks</w:delText>
         </w:r>
-        <w:bookmarkEnd w:id="797"/>
+        <w:bookmarkEnd w:id="800"/>
       </w:del>
     </w:p>
     <w:p>
       <w:pPr>
         <w:jc w:val="both"/>
         <w:rPr>
-          <w:del w:id="799" w:author="Ricardo... Jacome.." w:date="2019-05-27T21:04:00Z"/>
-        </w:rPr>
-      </w:pPr>
-      <w:del w:id="800" w:author="Ricardo... Jacome.." w:date="2019-05-27T21:04:00Z">
+          <w:del w:id="802" w:author="Ricardo... Jacome.." w:date="2019-05-27T21:04:00Z"/>
+        </w:rPr>
+      </w:pPr>
+      <w:del w:id="803" w:author="Ricardo... Jacome.." w:date="2019-05-27T21:04:00Z">
         <w:r>
           <w:delText>In general</w:delText>
         </w:r>
@@ -15701,10 +15764,10 @@
       <w:pPr>
         <w:jc w:val="both"/>
         <w:rPr>
-          <w:del w:id="801" w:author="Ricardo... Jacome.." w:date="2019-05-27T21:04:00Z"/>
-        </w:rPr>
-      </w:pPr>
-      <w:del w:id="802" w:author="Ricardo... Jacome.." w:date="2019-05-27T21:04:00Z">
+          <w:del w:id="804" w:author="Ricardo... Jacome.." w:date="2019-05-27T21:04:00Z"/>
+        </w:rPr>
+      </w:pPr>
+      <w:del w:id="805" w:author="Ricardo... Jacome.." w:date="2019-05-27T21:04:00Z">
         <w:r>
           <w:rPr>
             <w:noProof/>
@@ -16264,18 +16327,18 @@
       <w:pPr>
         <w:jc w:val="both"/>
         <w:rPr>
-          <w:del w:id="803" w:author="Ricardo... Jacome.." w:date="2019-05-27T21:04:00Z"/>
-        </w:rPr>
-      </w:pPr>
-    </w:p>
-    <w:p>
-      <w:pPr>
-        <w:jc w:val="both"/>
-        <w:rPr>
-          <w:del w:id="804" w:author="Ricardo... Jacome.." w:date="2019-05-27T21:04:00Z"/>
-        </w:rPr>
-      </w:pPr>
-      <w:del w:id="805" w:author="Ricardo... Jacome.." w:date="2019-05-27T21:04:00Z">
+          <w:del w:id="806" w:author="Ricardo... Jacome.." w:date="2019-05-27T21:04:00Z"/>
+        </w:rPr>
+      </w:pPr>
+    </w:p>
+    <w:p>
+      <w:pPr>
+        <w:jc w:val="both"/>
+        <w:rPr>
+          <w:del w:id="807" w:author="Ricardo... Jacome.." w:date="2019-05-27T21:04:00Z"/>
+        </w:rPr>
+      </w:pPr>
+      <w:del w:id="808" w:author="Ricardo... Jacome.." w:date="2019-05-27T21:04:00Z">
         <w:r>
           <w:rPr>
             <w:noProof/>
@@ -16731,10 +16794,10 @@
         </w:tabs>
         <w:jc w:val="both"/>
         <w:rPr>
-          <w:del w:id="806" w:author="Ricardo... Jacome.." w:date="2019-05-27T21:04:00Z"/>
-        </w:rPr>
-      </w:pPr>
-      <w:del w:id="807" w:author="Ricardo... Jacome.." w:date="2019-05-27T21:04:00Z">
+          <w:del w:id="809" w:author="Ricardo... Jacome.." w:date="2019-05-27T21:04:00Z"/>
+        </w:rPr>
+      </w:pPr>
+      <w:del w:id="810" w:author="Ricardo... Jacome.." w:date="2019-05-27T21:04:00Z">
         <w:r>
           <w:rPr>
             <w:noProof/>
@@ -16827,10 +16890,10 @@
       <w:pPr>
         <w:jc w:val="both"/>
         <w:rPr>
-          <w:del w:id="808" w:author="Ricardo... Jacome.." w:date="2019-05-27T21:04:00Z"/>
-        </w:rPr>
-      </w:pPr>
-      <w:del w:id="809" w:author="Ricardo... Jacome.." w:date="2019-05-27T21:04:00Z">
+          <w:del w:id="811" w:author="Ricardo... Jacome.." w:date="2019-05-27T21:04:00Z"/>
+        </w:rPr>
+      </w:pPr>
+      <w:del w:id="812" w:author="Ricardo... Jacome.." w:date="2019-05-27T21:04:00Z">
         <w:r>
           <w:rPr>
             <w:noProof/>
@@ -17019,10 +17082,10 @@
       <w:pPr>
         <w:jc w:val="both"/>
         <w:rPr>
-          <w:del w:id="810" w:author="Ricardo... Jacome.." w:date="2019-05-27T21:04:00Z"/>
-        </w:rPr>
-      </w:pPr>
-      <w:del w:id="811" w:author="Ricardo... Jacome.." w:date="2019-05-27T21:04:00Z">
+          <w:del w:id="813" w:author="Ricardo... Jacome.." w:date="2019-05-27T21:04:00Z"/>
+        </w:rPr>
+      </w:pPr>
+      <w:del w:id="814" w:author="Ricardo... Jacome.." w:date="2019-05-27T21:04:00Z">
         <w:r>
           <w:rPr>
             <w:noProof/>
@@ -17186,18 +17249,18 @@
       <w:pPr>
         <w:jc w:val="both"/>
         <w:rPr>
-          <w:del w:id="812" w:author="Ricardo... Jacome.." w:date="2019-05-27T21:04:00Z"/>
-        </w:rPr>
-      </w:pPr>
-    </w:p>
-    <w:p>
-      <w:pPr>
-        <w:jc w:val="both"/>
-        <w:rPr>
-          <w:del w:id="813" w:author="Ricardo... Jacome.." w:date="2019-05-27T21:04:00Z"/>
-        </w:rPr>
-      </w:pPr>
-      <w:del w:id="814" w:author="Ricardo... Jacome.." w:date="2019-05-27T21:04:00Z">
+          <w:del w:id="815" w:author="Ricardo... Jacome.." w:date="2019-05-27T21:04:00Z"/>
+        </w:rPr>
+      </w:pPr>
+    </w:p>
+    <w:p>
+      <w:pPr>
+        <w:jc w:val="both"/>
+        <w:rPr>
+          <w:del w:id="816" w:author="Ricardo... Jacome.." w:date="2019-05-27T21:04:00Z"/>
+        </w:rPr>
+      </w:pPr>
+      <w:del w:id="817" w:author="Ricardo... Jacome.." w:date="2019-05-27T21:04:00Z">
         <w:r>
           <w:rPr>
             <w:noProof/>
@@ -17625,18 +17688,18 @@
       <w:pPr>
         <w:jc w:val="both"/>
         <w:rPr>
-          <w:del w:id="815" w:author="Ricardo... Jacome.." w:date="2019-05-27T21:04:00Z"/>
-        </w:rPr>
-      </w:pPr>
-    </w:p>
-    <w:p>
-      <w:pPr>
-        <w:jc w:val="both"/>
-        <w:rPr>
-          <w:del w:id="816" w:author="Ricardo... Jacome.." w:date="2019-05-27T21:04:00Z"/>
-        </w:rPr>
-      </w:pPr>
-      <w:del w:id="817" w:author="Ricardo... Jacome.." w:date="2019-05-27T21:04:00Z">
+          <w:del w:id="818" w:author="Ricardo... Jacome.." w:date="2019-05-27T21:04:00Z"/>
+        </w:rPr>
+      </w:pPr>
+    </w:p>
+    <w:p>
+      <w:pPr>
+        <w:jc w:val="both"/>
+        <w:rPr>
+          <w:del w:id="819" w:author="Ricardo... Jacome.." w:date="2019-05-27T21:04:00Z"/>
+        </w:rPr>
+      </w:pPr>
+      <w:del w:id="820" w:author="Ricardo... Jacome.." w:date="2019-05-27T21:04:00Z">
         <w:r>
           <w:rPr>
             <w:noProof/>
@@ -17894,15 +17957,15 @@
       <w:pPr>
         <w:jc w:val="both"/>
         <w:rPr>
-          <w:del w:id="818" w:author="Ricardo... Jacome.." w:date="2019-05-27T21:04:00Z"/>
-        </w:rPr>
-      </w:pPr>
-    </w:p>
-    <w:p>
-      <w:pPr>
-        <w:jc w:val="both"/>
-        <w:rPr>
-          <w:del w:id="819" w:author="Ricardo... Jacome.." w:date="2019-05-27T21:04:00Z"/>
+          <w:del w:id="821" w:author="Ricardo... Jacome.." w:date="2019-05-27T21:04:00Z"/>
+        </w:rPr>
+      </w:pPr>
+    </w:p>
+    <w:p>
+      <w:pPr>
+        <w:jc w:val="both"/>
+        <w:rPr>
+          <w:del w:id="822" w:author="Ricardo... Jacome.." w:date="2019-05-27T21:04:00Z"/>
         </w:rPr>
       </w:pPr>
     </w:p>
@@ -17910,10 +17973,10 @@
       <w:pPr>
         <w:jc w:val="center"/>
         <w:rPr>
-          <w:del w:id="820" w:author="Ricardo... Jacome.." w:date="2019-05-27T21:04:00Z"/>
-        </w:rPr>
-      </w:pPr>
-      <w:del w:id="821" w:author="Ricardo... Jacome.." w:date="2019-05-27T21:04:00Z">
+          <w:del w:id="823" w:author="Ricardo... Jacome.." w:date="2019-05-27T21:04:00Z"/>
+        </w:rPr>
+      </w:pPr>
+      <w:del w:id="824" w:author="Ricardo... Jacome.." w:date="2019-05-27T21:04:00Z">
         <w:r>
           <w:delText>Stocks Comparison in the Telecommunication Area</w:delText>
         </w:r>
@@ -17923,10 +17986,10 @@
       <w:pPr>
         <w:jc w:val="both"/>
         <w:rPr>
-          <w:del w:id="822" w:author="Ricardo... Jacome.." w:date="2019-05-27T21:04:00Z"/>
-        </w:rPr>
-      </w:pPr>
-      <w:del w:id="823" w:author="Ricardo... Jacome.." w:date="2019-05-27T21:04:00Z">
+          <w:del w:id="825" w:author="Ricardo... Jacome.." w:date="2019-05-27T21:04:00Z"/>
+        </w:rPr>
+      </w:pPr>
+      <w:del w:id="826" w:author="Ricardo... Jacome.." w:date="2019-05-27T21:04:00Z">
         <w:r>
           <w:delText>Sometimes, companies can offer both products or services, in which deducing their volatility can be trickier. N</w:delText>
         </w:r>
@@ -17950,10 +18013,10 @@
         </w:numPr>
         <w:jc w:val="both"/>
         <w:rPr>
-          <w:del w:id="824" w:author="Ricardo... Jacome.." w:date="2019-05-27T21:04:00Z"/>
-        </w:rPr>
-      </w:pPr>
-      <w:del w:id="825" w:author="Ricardo... Jacome.." w:date="2019-05-27T21:04:00Z">
+          <w:del w:id="827" w:author="Ricardo... Jacome.." w:date="2019-05-27T21:04:00Z"/>
+        </w:rPr>
+      </w:pPr>
+      <w:del w:id="828" w:author="Ricardo... Jacome.." w:date="2019-05-27T21:04:00Z">
         <w:r>
           <w:delText xml:space="preserve">Everyday products and services tend to be constant </w:delText>
         </w:r>
@@ -17968,10 +18031,10 @@
         </w:numPr>
         <w:jc w:val="both"/>
         <w:rPr>
-          <w:del w:id="826" w:author="Ricardo... Jacome.." w:date="2019-05-27T21:04:00Z"/>
-        </w:rPr>
-      </w:pPr>
-      <w:del w:id="827" w:author="Ricardo... Jacome.." w:date="2019-05-27T21:04:00Z">
+          <w:del w:id="829" w:author="Ricardo... Jacome.." w:date="2019-05-27T21:04:00Z"/>
+        </w:rPr>
+      </w:pPr>
+      <w:del w:id="830" w:author="Ricardo... Jacome.." w:date="2019-05-27T21:04:00Z">
         <w:r>
           <w:delText>New Technology tend to have volatile behavior</w:delText>
         </w:r>
@@ -17981,10 +18044,10 @@
       <w:pPr>
         <w:jc w:val="both"/>
         <w:rPr>
-          <w:del w:id="828" w:author="Ricardo... Jacome.." w:date="2019-05-27T21:04:00Z"/>
-        </w:rPr>
-      </w:pPr>
-      <w:del w:id="829" w:author="Ricardo... Jacome.." w:date="2019-05-27T21:04:00Z">
+          <w:del w:id="831" w:author="Ricardo... Jacome.." w:date="2019-05-27T21:04:00Z"/>
+        </w:rPr>
+      </w:pPr>
+      <w:del w:id="832" w:author="Ricardo... Jacome.." w:date="2019-05-27T21:04:00Z">
         <w:r>
           <w:delText xml:space="preserve">The list examples on the blue area could be going on for many categories, but the idea is to be able to see how different companies can have a somewhat “predictable behavior” before even looking at their history. </w:delText>
         </w:r>
@@ -18021,10 +18084,10 @@
       <w:pPr>
         <w:jc w:val="both"/>
         <w:rPr>
-          <w:del w:id="830" w:author="Ricardo... Jacome.." w:date="2019-05-27T21:04:00Z"/>
-        </w:rPr>
-      </w:pPr>
-      <w:del w:id="831" w:author="Ricardo... Jacome.." w:date="2019-05-27T21:04:00Z">
+          <w:del w:id="833" w:author="Ricardo... Jacome.." w:date="2019-05-27T21:04:00Z"/>
+        </w:rPr>
+      </w:pPr>
+      <w:del w:id="834" w:author="Ricardo... Jacome.." w:date="2019-05-27T21:04:00Z">
         <w:r>
           <w:rPr>
             <w:color w:val="009999"/>
@@ -18043,7 +18106,7 @@
       </w:del>
     </w:p>
     <w:p>
-      <w:del w:id="832" w:author="Ricardo... Jacome.." w:date="2019-05-27T21:04:00Z">
+      <w:del w:id="835" w:author="Ricardo... Jacome.." w:date="2019-05-27T21:04:00Z">
         <w:r>
           <w:br w:type="page"/>
         </w:r>
@@ -18053,11 +18116,11 @@
       <w:pPr>
         <w:pStyle w:val="Heading1"/>
       </w:pPr>
-      <w:bookmarkStart w:id="833" w:name="_Toc530873174"/>
+      <w:bookmarkStart w:id="836" w:name="_Toc530873174"/>
       <w:r>
         <w:t>Chapter 5: Stock Trading Strategies</w:t>
       </w:r>
-      <w:bookmarkEnd w:id="833"/>
+      <w:bookmarkEnd w:id="836"/>
     </w:p>
     <w:p/>
     <w:p>
@@ -18084,7 +18147,7 @@
       <w:pPr>
         <w:pStyle w:val="Heading2"/>
       </w:pPr>
-      <w:bookmarkStart w:id="834" w:name="_Toc530873175"/>
+      <w:bookmarkStart w:id="837" w:name="_Toc530873175"/>
       <w:r>
         <w:t xml:space="preserve">How to </w:t>
       </w:r>
@@ -18100,7 +18163,7 @@
       <w:r>
         <w:t>rends?</w:t>
       </w:r>
-      <w:bookmarkEnd w:id="834"/>
+      <w:bookmarkEnd w:id="837"/>
     </w:p>
     <w:p>
       <w:pPr>
@@ -18196,25 +18259,25 @@
       <w:pPr>
         <w:pStyle w:val="Heading2"/>
         <w:rPr>
-          <w:del w:id="835" w:author="Ricardo... Jacome.." w:date="2019-05-26T13:40:00Z"/>
-        </w:rPr>
-      </w:pPr>
-      <w:bookmarkStart w:id="836" w:name="_Toc530873176"/>
-      <w:del w:id="837" w:author="Ricardo... Jacome.." w:date="2019-05-26T13:40:00Z">
+          <w:del w:id="838" w:author="Ricardo... Jacome.." w:date="2019-05-26T13:40:00Z"/>
+        </w:rPr>
+      </w:pPr>
+      <w:bookmarkStart w:id="839" w:name="_Toc530873176"/>
+      <w:del w:id="840" w:author="Ricardo... Jacome.." w:date="2019-05-26T13:40:00Z">
         <w:r>
           <w:delText>Trading Strategies List</w:delText>
         </w:r>
-        <w:bookmarkEnd w:id="836"/>
+        <w:bookmarkEnd w:id="839"/>
       </w:del>
     </w:p>
     <w:p>
       <w:pPr>
         <w:jc w:val="both"/>
         <w:rPr>
-          <w:del w:id="838" w:author="Ricardo... Jacome.." w:date="2019-05-26T13:40:00Z"/>
-        </w:rPr>
-      </w:pPr>
-      <w:del w:id="839" w:author="Ricardo... Jacome.." w:date="2019-05-26T13:40:00Z">
+          <w:del w:id="841" w:author="Ricardo... Jacome.." w:date="2019-05-26T13:40:00Z"/>
+        </w:rPr>
+      </w:pPr>
+      <w:del w:id="842" w:author="Ricardo... Jacome.." w:date="2019-05-26T13:40:00Z">
         <w:r>
           <w:rPr>
             <w:b/>
@@ -18236,10 +18299,10 @@
       <w:pPr>
         <w:jc w:val="both"/>
         <w:rPr>
-          <w:del w:id="840" w:author="Ricardo... Jacome.." w:date="2019-05-26T13:40:00Z"/>
-        </w:rPr>
-      </w:pPr>
-      <w:del w:id="841" w:author="Ricardo... Jacome.." w:date="2019-05-26T13:40:00Z">
+          <w:del w:id="843" w:author="Ricardo... Jacome.." w:date="2019-05-26T13:40:00Z"/>
+        </w:rPr>
+      </w:pPr>
+      <w:del w:id="844" w:author="Ricardo... Jacome.." w:date="2019-05-26T13:40:00Z">
         <w:r>
           <w:rPr>
             <w:b/>
@@ -18255,10 +18318,10 @@
       <w:pPr>
         <w:jc w:val="both"/>
         <w:rPr>
-          <w:del w:id="842" w:author="Ricardo... Jacome.." w:date="2019-05-26T13:40:00Z"/>
-        </w:rPr>
-      </w:pPr>
-      <w:del w:id="843" w:author="Ricardo... Jacome.." w:date="2019-05-26T13:40:00Z">
+          <w:del w:id="845" w:author="Ricardo... Jacome.." w:date="2019-05-26T13:40:00Z"/>
+        </w:rPr>
+      </w:pPr>
+      <w:del w:id="846" w:author="Ricardo... Jacome.." w:date="2019-05-26T13:40:00Z">
         <w:r>
           <w:rPr>
             <w:b/>
@@ -18280,10 +18343,10 @@
       <w:pPr>
         <w:jc w:val="both"/>
         <w:rPr>
-          <w:del w:id="844" w:author="Ricardo... Jacome.." w:date="2019-05-26T13:40:00Z"/>
-        </w:rPr>
-      </w:pPr>
-      <w:del w:id="845" w:author="Ricardo... Jacome.." w:date="2019-05-26T13:40:00Z">
+          <w:del w:id="847" w:author="Ricardo... Jacome.." w:date="2019-05-26T13:40:00Z"/>
+        </w:rPr>
+      </w:pPr>
+      <w:del w:id="848" w:author="Ricardo... Jacome.." w:date="2019-05-26T13:40:00Z">
         <w:r>
           <w:rPr>
             <w:b/>
@@ -18305,10 +18368,10 @@
       <w:pPr>
         <w:jc w:val="both"/>
         <w:rPr>
-          <w:del w:id="846" w:author="Ricardo... Jacome.." w:date="2019-05-26T13:40:00Z"/>
-        </w:rPr>
-      </w:pPr>
-      <w:del w:id="847" w:author="Ricardo... Jacome.." w:date="2019-05-26T13:40:00Z">
+          <w:del w:id="849" w:author="Ricardo... Jacome.." w:date="2019-05-26T13:40:00Z"/>
+        </w:rPr>
+      </w:pPr>
+      <w:del w:id="850" w:author="Ricardo... Jacome.." w:date="2019-05-26T13:40:00Z">
         <w:r>
           <w:rPr>
             <w:b/>
@@ -18324,10 +18387,10 @@
       <w:pPr>
         <w:jc w:val="both"/>
         <w:rPr>
-          <w:del w:id="848" w:author="Ricardo... Jacome.." w:date="2019-05-26T13:40:00Z"/>
-        </w:rPr>
-      </w:pPr>
-      <w:del w:id="849" w:author="Ricardo... Jacome.." w:date="2019-05-26T13:40:00Z">
+          <w:del w:id="851" w:author="Ricardo... Jacome.." w:date="2019-05-26T13:40:00Z"/>
+        </w:rPr>
+      </w:pPr>
+      <w:del w:id="852" w:author="Ricardo... Jacome.." w:date="2019-05-26T13:40:00Z">
         <w:r>
           <w:delText xml:space="preserve">Remember that if you want to use any of these strategies, you need to research in detail for the one you want to focus. This was just an overview of some </w:delText>
         </w:r>
@@ -18363,7 +18426,7 @@
         <w:pStyle w:val="Heading1"/>
         <w:jc w:val="both"/>
       </w:pPr>
-      <w:bookmarkStart w:id="850" w:name="_Toc530873177"/>
+      <w:bookmarkStart w:id="853" w:name="_Toc530873177"/>
       <w:r>
         <w:lastRenderedPageBreak/>
         <w:t>Chapter 6: The Suggested Stock Trading Strateg</w:t>
@@ -18371,7 +18434,7 @@
       <w:r>
         <w:t>y</w:t>
       </w:r>
-      <w:bookmarkEnd w:id="850"/>
+      <w:bookmarkEnd w:id="853"/>
     </w:p>
     <w:p/>
     <w:p>
@@ -18386,11 +18449,11 @@
       <w:pPr>
         <w:pStyle w:val="Heading2"/>
       </w:pPr>
-      <w:bookmarkStart w:id="851" w:name="_Toc530873178"/>
+      <w:bookmarkStart w:id="854" w:name="_Toc530873178"/>
       <w:r>
         <w:t>Summary of Previous Chapters</w:t>
       </w:r>
-      <w:bookmarkEnd w:id="851"/>
+      <w:bookmarkEnd w:id="854"/>
     </w:p>
     <w:p>
       <w:pPr>
@@ -18672,14 +18735,14 @@
       <w:pPr>
         <w:pStyle w:val="Heading2"/>
       </w:pPr>
-      <w:bookmarkStart w:id="852" w:name="_Toc530873179"/>
+      <w:bookmarkStart w:id="855" w:name="_Toc530873179"/>
       <w:r>
         <w:t xml:space="preserve">Long-Term Investments on </w:t>
       </w:r>
       <w:r>
         <w:t>Stocks</w:t>
       </w:r>
-      <w:bookmarkEnd w:id="852"/>
+      <w:bookmarkEnd w:id="855"/>
     </w:p>
     <w:p>
       <w:pPr>
@@ -19076,12 +19139,12 @@
       <w:pPr>
         <w:pStyle w:val="Heading2"/>
       </w:pPr>
-      <w:bookmarkStart w:id="853" w:name="_Toc530873180"/>
+      <w:bookmarkStart w:id="856" w:name="_Toc530873180"/>
       <w:r>
         <w:lastRenderedPageBreak/>
         <w:t>Diversification</w:t>
       </w:r>
-      <w:bookmarkEnd w:id="853"/>
+      <w:bookmarkEnd w:id="856"/>
     </w:p>
     <w:p>
       <w:pPr>
@@ -19402,7 +19465,7 @@
       <w:pPr>
         <w:pStyle w:val="Heading1"/>
       </w:pPr>
-      <w:bookmarkStart w:id="854" w:name="_Toc530873181"/>
+      <w:bookmarkStart w:id="857" w:name="_Toc530873181"/>
       <w:r>
         <w:lastRenderedPageBreak/>
         <w:t>Chapter 7: Quick Example</w:t>
@@ -19413,7 +19476,7 @@
       <w:r>
         <w:t xml:space="preserve"> with Strategies</w:t>
       </w:r>
-      <w:bookmarkEnd w:id="854"/>
+      <w:bookmarkEnd w:id="857"/>
     </w:p>
     <w:p/>
     <w:p>
@@ -19459,11 +19522,11 @@
       <w:pPr>
         <w:pStyle w:val="Heading2"/>
       </w:pPr>
-      <w:bookmarkStart w:id="855" w:name="_Toc530873182"/>
+      <w:bookmarkStart w:id="858" w:name="_Toc530873182"/>
       <w:r>
         <w:t>Quick-Example List</w:t>
       </w:r>
-      <w:bookmarkEnd w:id="855"/>
+      <w:bookmarkEnd w:id="858"/>
     </w:p>
     <w:p>
       <w:pPr>
@@ -19867,7 +19930,7 @@
       <w:pPr>
         <w:pStyle w:val="Heading1"/>
       </w:pPr>
-      <w:bookmarkStart w:id="856" w:name="_Toc530873183"/>
+      <w:bookmarkStart w:id="859" w:name="_Toc530873183"/>
       <w:r>
         <w:lastRenderedPageBreak/>
         <w:t>Chapter</w:t>
@@ -19887,7 +19950,7 @@
       <w:r>
         <w:t>Suggested Readings</w:t>
       </w:r>
-      <w:bookmarkEnd w:id="856"/>
+      <w:bookmarkEnd w:id="859"/>
     </w:p>
     <w:p/>
     <w:p>
@@ -20172,11 +20235,11 @@
       <w:pPr>
         <w:pStyle w:val="Heading2"/>
       </w:pPr>
-      <w:bookmarkStart w:id="857" w:name="_Toc530873184"/>
+      <w:bookmarkStart w:id="860" w:name="_Toc530873184"/>
       <w:r>
         <w:t>Notes to consider:</w:t>
       </w:r>
-      <w:bookmarkEnd w:id="857"/>
+      <w:bookmarkEnd w:id="860"/>
     </w:p>
     <w:p>
       <w:pPr>
@@ -20236,11 +20299,11 @@
       <w:pPr>
         <w:pStyle w:val="Heading2"/>
       </w:pPr>
-      <w:bookmarkStart w:id="858" w:name="_Toc530873185"/>
+      <w:bookmarkStart w:id="861" w:name="_Toc530873185"/>
       <w:r>
         <w:t>Suggested Readings</w:t>
       </w:r>
-      <w:bookmarkEnd w:id="858"/>
+      <w:bookmarkEnd w:id="861"/>
     </w:p>
     <w:p>
       <w:pPr>
@@ -22182,6 +22245,9 @@
 <w15:people xmlns:wpc="http://schemas.microsoft.com/office/word/2010/wordprocessingCanvas" xmlns:cx="http://schemas.microsoft.com/office/drawing/2014/chartex" xmlns:cx1="http://schemas.microsoft.com/office/drawing/2015/9/8/chartex" xmlns:cx2="http://schemas.microsoft.com/office/drawing/2015/10/21/chartex" xmlns:cx3="http://schemas.microsoft.com/office/drawing/2016/5/9/chartex" xmlns:cx4="http://schemas.microsoft.com/office/drawing/2016/5/10/chartex" xmlns:cx5="http://schemas.microsoft.com/office/drawing/2016/5/11/chartex" xmlns:cx6="http://schemas.microsoft.com/office/drawing/2016/5/12/chartex" xmlns:cx7="http://schemas.microsoft.com/office/drawing/2016/5/13/chartex" xmlns:cx8="http://schemas.microsoft.com/office/drawing/2016/5/14/chartex" xmlns:mc="http://schemas.openxmlformats.org/markup-compatibility/2006" xmlns:aink="http://schemas.microsoft.com/office/drawing/2016/ink" xmlns:am3d="http://schemas.microsoft.com/office/drawing/2017/model3d" xmlns:o="urn:schemas-microsoft-com:office:office" xmlns:r="http://schemas.openxmlformats.org/officeDocument/2006/relationships" xmlns:m="http://schemas.openxmlformats.org/officeDocument/2006/math" xmlns:v="urn:schemas-microsoft-com:vml" xmlns:wp14="http://schemas.microsoft.com/office/word/2010/wordprocessingDrawing" xmlns:wp="http://schemas.openxmlformats.org/drawingml/2006/wordprocessingDrawing" xmlns:w10="urn:schemas-microsoft-com:office:word" xmlns:w="http://schemas.openxmlformats.org/wordprocessingml/2006/main" xmlns:w14="http://schemas.microsoft.com/office/word/2010/wordml" xmlns:w15="http://schemas.microsoft.com/office/word/2012/wordml" xmlns:w16cid="http://schemas.microsoft.com/office/word/2016/wordml/cid" xmlns:w16se="http://schemas.microsoft.com/office/word/2015/wordml/symex" xmlns:wpg="http://schemas.microsoft.com/office/word/2010/wordprocessingGroup" xmlns:wpi="http://schemas.microsoft.com/office/word/2010/wordprocessingInk" xmlns:wne="http://schemas.microsoft.com/office/word/2006/wordml" xmlns:wps="http://schemas.microsoft.com/office/word/2010/wordprocessingShape" mc:Ignorable="w14 w15 w16se w16cid wp14">
   <w15:person w15:author="Ricardo... Jacome..">
     <w15:presenceInfo w15:providerId="Windows Live" w15:userId="7c91d3085ead8abd"/>
+  </w15:person>
+  <w15:person w15:author="Ricardo Jacome">
+    <w15:presenceInfo w15:providerId="None" w15:userId="Ricardo Jacome"/>
   </w15:person>
 </w15:people>
 </file>
@@ -23254,7 +23320,7 @@
 </file>
 
 <file path=customXml/itemProps1.xml><?xml version="1.0" encoding="utf-8"?>
-<ds:datastoreItem xmlns:ds="http://schemas.openxmlformats.org/officeDocument/2006/customXml" ds:itemID="{19C6EDD8-C392-4CDF-A821-0B6686514E1E}">
+<ds:datastoreItem xmlns:ds="http://schemas.openxmlformats.org/officeDocument/2006/customXml" ds:itemID="{1AA3A1CB-C8BD-4FC8-B127-8A44CFD559E1}">
   <ds:schemaRefs>
     <ds:schemaRef ds:uri="http://schemas.openxmlformats.org/officeDocument/2006/bibliography"/>
   </ds:schemaRefs>

</xml_diff>